<commit_message>
Site updated: 2025-03-09 23:11:52
</commit_message>
<xml_diff>
--- a/download/第九边缘标准化测试.docx
+++ b/download/第九边缘标准化测试.docx
@@ -299,9 +299,8 @@
           <w:bCs/>
           <w:sz w:val="28"/>
           <w:szCs w:val="28"/>
-          <w:highlight w:val="yellow"/>
-        </w:rPr>
-        <w:t>7</w:t>
+        </w:rPr>
+        <w:t>8</w:t>
       </w:r>
       <w:r>
         <w:rPr>
@@ -1817,26 +1816,41 @@
     </w:p>
     <w:p>
       <w:pPr>
-        <w:jc w:val="left"/>
-        <w:rPr>
-          <w:rFonts w:ascii="宋体" w:hAnsi="宋体" w:hint="eastAsia"/>
-          <w:sz w:val="28"/>
-          <w:szCs w:val="28"/>
-        </w:rPr>
-      </w:pPr>
-    </w:p>
-    <w:p>
-      <w:pPr>
-        <w:keepNext/>
-        <w:keepLines/>
-        <w:spacing w:before="340" w:after="330" w:line="576" w:lineRule="auto"/>
-        <w:jc w:val="center"/>
-        <w:outlineLvl w:val="0"/>
-        <w:rPr>
-          <w:rFonts w:ascii="宋体" w:hAnsi="宋体" w:hint="eastAsia"/>
-          <w:b/>
-          <w:kern w:val="44"/>
-          <w:sz w:val="44"/>
+        <w:ind w:firstLine="420"/>
+        <w:jc w:val="left"/>
+        <w:rPr>
+          <w:rFonts w:ascii="楷体" w:eastAsia="楷体" w:hAnsi="楷体" w:cs="楷体" w:hint="eastAsia"/>
+          <w:sz w:val="24"/>
+        </w:rPr>
+      </w:pPr>
+    </w:p>
+    <w:p>
+      <w:pPr>
+        <w:ind w:firstLine="420"/>
+        <w:jc w:val="left"/>
+        <w:rPr>
+          <w:rFonts w:ascii="楷体" w:eastAsia="楷体" w:hAnsi="楷体" w:cs="楷体" w:hint="eastAsia"/>
+          <w:sz w:val="24"/>
+        </w:rPr>
+      </w:pPr>
+    </w:p>
+    <w:p>
+      <w:pPr>
+        <w:ind w:firstLine="420"/>
+        <w:jc w:val="left"/>
+        <w:rPr>
+          <w:rFonts w:ascii="楷体" w:eastAsia="楷体" w:hAnsi="楷体" w:cs="楷体" w:hint="eastAsia"/>
+          <w:sz w:val="24"/>
+        </w:rPr>
+      </w:pPr>
+    </w:p>
+    <w:p>
+      <w:pPr>
+        <w:ind w:firstLine="420"/>
+        <w:jc w:val="left"/>
+        <w:rPr>
+          <w:rFonts w:ascii="楷体" w:eastAsia="楷体" w:hAnsi="楷体" w:cs="楷体" w:hint="eastAsia"/>
+          <w:sz w:val="24"/>
         </w:rPr>
       </w:pPr>
     </w:p>
@@ -6676,15 +6690,7 @@
           <w:sz w:val="28"/>
           <w:szCs w:val="28"/>
         </w:rPr>
-        <w:t xml:space="preserve"> </w:t>
-      </w:r>
-      <w:r>
-        <w:rPr>
-          <w:rFonts w:ascii="宋体" w:hAnsi="宋体" w:hint="eastAsia"/>
-          <w:sz w:val="28"/>
-          <w:szCs w:val="28"/>
-        </w:rPr>
-        <w:t>【2023】</w:t>
+        <w:t xml:space="preserve"> 【2023】</w:t>
       </w:r>
       <w:r>
         <w:rPr>
@@ -6728,15 +6734,7 @@
           <w:sz w:val="28"/>
           <w:szCs w:val="28"/>
         </w:rPr>
-        <w:t xml:space="preserve"> </w:t>
-      </w:r>
-      <w:r>
-        <w:rPr>
-          <w:rFonts w:ascii="宋体" w:hAnsi="宋体" w:hint="eastAsia"/>
-          <w:sz w:val="28"/>
-          <w:szCs w:val="28"/>
-        </w:rPr>
-        <w:t>【2023】</w:t>
+        <w:t xml:space="preserve"> 【2023】</w:t>
       </w:r>
       <w:r>
         <w:rPr>
@@ -6772,31 +6770,15 @@
           <w:sz w:val="28"/>
           <w:szCs w:val="28"/>
         </w:rPr>
-        <w:t>4</w:t>
-      </w:r>
-      <w:r>
-        <w:rPr>
-          <w:rFonts w:ascii="宋体" w:hAnsi="宋体" w:hint="eastAsia"/>
-          <w:sz w:val="28"/>
-          <w:szCs w:val="28"/>
-        </w:rPr>
-        <w:t>.</w:t>
-      </w:r>
-      <w:r>
-        <w:rPr>
-          <w:rFonts w:ascii="宋体" w:hAnsi="宋体" w:hint="eastAsia"/>
-          <w:sz w:val="28"/>
-          <w:szCs w:val="28"/>
-        </w:rPr>
-        <w:t xml:space="preserve"> </w:t>
-      </w:r>
-      <w:r>
-        <w:rPr>
-          <w:rFonts w:ascii="宋体" w:hAnsi="宋体" w:hint="eastAsia"/>
-          <w:sz w:val="28"/>
-          <w:szCs w:val="28"/>
-        </w:rPr>
-        <w:t>【2023】</w:t>
+        <w:t>4.</w:t>
+      </w:r>
+      <w:r>
+        <w:rPr>
+          <w:rFonts w:ascii="宋体" w:hAnsi="宋体" w:hint="eastAsia"/>
+          <w:sz w:val="28"/>
+          <w:szCs w:val="28"/>
+        </w:rPr>
+        <w:t xml:space="preserve"> 【2023】</w:t>
       </w:r>
       <w:r>
         <w:rPr>
@@ -6832,31 +6814,15 @@
           <w:sz w:val="28"/>
           <w:szCs w:val="28"/>
         </w:rPr>
-        <w:t>5</w:t>
-      </w:r>
-      <w:r>
-        <w:rPr>
-          <w:rFonts w:ascii="宋体" w:hAnsi="宋体" w:hint="eastAsia"/>
-          <w:sz w:val="28"/>
-          <w:szCs w:val="28"/>
-        </w:rPr>
-        <w:t>.</w:t>
-      </w:r>
-      <w:r>
-        <w:rPr>
-          <w:rFonts w:ascii="宋体" w:hAnsi="宋体" w:hint="eastAsia"/>
-          <w:sz w:val="28"/>
-          <w:szCs w:val="28"/>
-        </w:rPr>
-        <w:t xml:space="preserve"> </w:t>
-      </w:r>
-      <w:r>
-        <w:rPr>
-          <w:rFonts w:ascii="宋体" w:hAnsi="宋体" w:hint="eastAsia"/>
-          <w:sz w:val="28"/>
-          <w:szCs w:val="28"/>
-        </w:rPr>
-        <w:t>【2023】</w:t>
+        <w:t>5.</w:t>
+      </w:r>
+      <w:r>
+        <w:rPr>
+          <w:rFonts w:ascii="宋体" w:hAnsi="宋体" w:hint="eastAsia"/>
+          <w:sz w:val="28"/>
+          <w:szCs w:val="28"/>
+        </w:rPr>
+        <w:t xml:space="preserve"> 【2023】</w:t>
       </w:r>
       <w:r>
         <w:rPr>
@@ -6892,31 +6858,15 @@
           <w:sz w:val="28"/>
           <w:szCs w:val="28"/>
         </w:rPr>
-        <w:t>6</w:t>
-      </w:r>
-      <w:r>
-        <w:rPr>
-          <w:rFonts w:ascii="宋体" w:hAnsi="宋体" w:hint="eastAsia"/>
-          <w:sz w:val="28"/>
-          <w:szCs w:val="28"/>
-        </w:rPr>
-        <w:t>.</w:t>
-      </w:r>
-      <w:r>
-        <w:rPr>
-          <w:rFonts w:ascii="宋体" w:hAnsi="宋体" w:hint="eastAsia"/>
-          <w:sz w:val="28"/>
-          <w:szCs w:val="28"/>
-        </w:rPr>
-        <w:t xml:space="preserve"> </w:t>
-      </w:r>
-      <w:r>
-        <w:rPr>
-          <w:rFonts w:ascii="宋体" w:hAnsi="宋体" w:hint="eastAsia"/>
-          <w:sz w:val="28"/>
-          <w:szCs w:val="28"/>
-        </w:rPr>
-        <w:t>【202</w:t>
+        <w:t>6.</w:t>
+      </w:r>
+      <w:r>
+        <w:rPr>
+          <w:rFonts w:ascii="宋体" w:hAnsi="宋体" w:hint="eastAsia"/>
+          <w:sz w:val="28"/>
+          <w:szCs w:val="28"/>
+        </w:rPr>
+        <w:t xml:space="preserve"> 【202</w:t>
       </w:r>
       <w:r>
         <w:rPr>
@@ -6977,15 +6927,7 @@
           <w:sz w:val="28"/>
           <w:szCs w:val="28"/>
         </w:rPr>
-        <w:t>7</w:t>
-      </w:r>
-      <w:r>
-        <w:rPr>
-          <w:rFonts w:ascii="宋体" w:hAnsi="宋体" w:hint="eastAsia"/>
-          <w:sz w:val="28"/>
-          <w:szCs w:val="28"/>
-        </w:rPr>
-        <w:t>.维护非人对象的适用于人类标准的合理行为，还是偏袒于维护人类的行为？</w:t>
+        <w:t>7.维护非人对象的适用于人类标准的合理行为，还是偏袒于维护人类的行为？</w:t>
       </w:r>
     </w:p>
     <w:p>
@@ -7013,15 +6955,7 @@
           <w:sz w:val="28"/>
           <w:szCs w:val="28"/>
         </w:rPr>
-        <w:t>8</w:t>
-      </w:r>
-      <w:r>
-        <w:rPr>
-          <w:rFonts w:ascii="宋体" w:hAnsi="宋体" w:hint="eastAsia"/>
-          <w:sz w:val="28"/>
-          <w:szCs w:val="28"/>
-        </w:rPr>
-        <w:t>.通过不正当但合规矩的手段打压竞争对象，还是漠视竞争对象的非竞争性的非正当权益？</w:t>
+        <w:t>8.通过不正当但合规矩的手段打压竞争对象，还是漠视竞争对象的非竞争性的非正当权益？</w:t>
       </w:r>
     </w:p>
     <w:p>
@@ -7048,15 +6982,7 @@
           <w:sz w:val="28"/>
           <w:szCs w:val="28"/>
         </w:rPr>
-        <w:t>9</w:t>
-      </w:r>
-      <w:r>
-        <w:rPr>
-          <w:rFonts w:ascii="宋体" w:hAnsi="宋体" w:hint="eastAsia"/>
-          <w:sz w:val="28"/>
-          <w:szCs w:val="28"/>
-        </w:rPr>
-        <w:t>.</w:t>
+        <w:t>9.</w:t>
       </w:r>
       <w:r>
         <w:rPr>
@@ -7125,177 +7051,22 @@
     </w:p>
     <w:p>
       <w:pPr>
-        <w:rPr>
-          <w:rFonts w:ascii="宋体" w:hAnsi="宋体" w:hint="eastAsia"/>
-          <w:sz w:val="28"/>
-          <w:szCs w:val="28"/>
-        </w:rPr>
-      </w:pPr>
-    </w:p>
-    <w:p>
-      <w:pPr>
-        <w:rPr>
-          <w:rFonts w:ascii="宋体" w:hAnsi="宋体" w:hint="eastAsia"/>
-          <w:sz w:val="28"/>
-          <w:szCs w:val="28"/>
-        </w:rPr>
-      </w:pPr>
-    </w:p>
-    <w:p>
-      <w:pPr>
-        <w:rPr>
-          <w:rFonts w:ascii="宋体" w:hAnsi="宋体" w:hint="eastAsia"/>
-          <w:sz w:val="28"/>
-          <w:szCs w:val="28"/>
-        </w:rPr>
-      </w:pPr>
-    </w:p>
-    <w:p>
-      <w:pPr>
-        <w:ind w:firstLine="420"/>
-        <w:rPr>
-          <w:rFonts w:ascii="宋体" w:hAnsi="宋体" w:hint="eastAsia"/>
-          <w:sz w:val="28"/>
-          <w:szCs w:val="28"/>
-        </w:rPr>
-      </w:pPr>
-    </w:p>
-    <w:p>
-      <w:pPr>
-        <w:ind w:firstLine="420"/>
-        <w:rPr>
-          <w:rFonts w:ascii="宋体" w:hAnsi="宋体" w:hint="eastAsia"/>
-          <w:sz w:val="28"/>
-          <w:szCs w:val="28"/>
-        </w:rPr>
-      </w:pPr>
-    </w:p>
-    <w:p>
-      <w:pPr>
-        <w:ind w:firstLine="420"/>
-        <w:rPr>
-          <w:rFonts w:ascii="宋体" w:hAnsi="宋体" w:hint="eastAsia"/>
-          <w:sz w:val="28"/>
-          <w:szCs w:val="28"/>
-        </w:rPr>
-      </w:pPr>
-    </w:p>
-    <w:p>
-      <w:pPr>
-        <w:ind w:firstLine="420"/>
-        <w:rPr>
-          <w:rFonts w:ascii="宋体" w:hAnsi="宋体" w:hint="eastAsia"/>
-          <w:sz w:val="28"/>
-          <w:szCs w:val="28"/>
-        </w:rPr>
-      </w:pPr>
-    </w:p>
-    <w:p>
-      <w:pPr>
-        <w:ind w:firstLine="420"/>
-        <w:rPr>
-          <w:rFonts w:ascii="宋体" w:hAnsi="宋体" w:hint="eastAsia"/>
-          <w:sz w:val="28"/>
-          <w:szCs w:val="28"/>
-        </w:rPr>
-      </w:pPr>
-    </w:p>
-    <w:p>
-      <w:pPr>
-        <w:ind w:firstLine="420"/>
-        <w:rPr>
-          <w:rFonts w:ascii="宋体" w:hAnsi="宋体" w:hint="eastAsia"/>
-          <w:sz w:val="28"/>
-          <w:szCs w:val="28"/>
-        </w:rPr>
-      </w:pPr>
-    </w:p>
-    <w:p>
-      <w:pPr>
-        <w:ind w:firstLine="420"/>
-        <w:rPr>
-          <w:rFonts w:ascii="宋体" w:hAnsi="宋体" w:hint="eastAsia"/>
-          <w:sz w:val="28"/>
-          <w:szCs w:val="28"/>
-        </w:rPr>
-      </w:pPr>
-    </w:p>
-    <w:p>
-      <w:pPr>
-        <w:ind w:firstLine="420"/>
-        <w:rPr>
-          <w:rFonts w:ascii="宋体" w:hAnsi="宋体" w:hint="eastAsia"/>
-          <w:sz w:val="28"/>
-          <w:szCs w:val="28"/>
-        </w:rPr>
-      </w:pPr>
-    </w:p>
-    <w:p>
-      <w:pPr>
-        <w:ind w:firstLine="420"/>
-        <w:rPr>
-          <w:rFonts w:ascii="宋体" w:hAnsi="宋体" w:hint="eastAsia"/>
-          <w:sz w:val="28"/>
-          <w:szCs w:val="28"/>
-        </w:rPr>
-      </w:pPr>
-    </w:p>
-    <w:p>
-      <w:pPr>
-        <w:ind w:firstLine="420"/>
-        <w:rPr>
-          <w:rFonts w:ascii="宋体" w:hAnsi="宋体" w:hint="eastAsia"/>
-          <w:sz w:val="28"/>
-          <w:szCs w:val="28"/>
-        </w:rPr>
-      </w:pPr>
-    </w:p>
-    <w:p>
-      <w:pPr>
-        <w:ind w:firstLine="420"/>
-        <w:rPr>
-          <w:rFonts w:ascii="宋体" w:hAnsi="宋体" w:hint="eastAsia"/>
-          <w:sz w:val="28"/>
-          <w:szCs w:val="28"/>
-        </w:rPr>
-      </w:pPr>
-    </w:p>
-    <w:p>
-      <w:pPr>
-        <w:keepNext/>
-        <w:keepLines/>
-        <w:spacing w:before="340" w:after="330" w:line="576" w:lineRule="auto"/>
-        <w:outlineLvl w:val="0"/>
-        <w:rPr>
-          <w:rFonts w:ascii="宋体" w:hAnsi="宋体"/>
-          <w:b/>
-          <w:kern w:val="44"/>
-          <w:sz w:val="44"/>
-        </w:rPr>
-      </w:pPr>
-    </w:p>
-    <w:p>
-      <w:pPr>
-        <w:keepNext/>
-        <w:keepLines/>
-        <w:spacing w:before="340" w:after="330" w:line="576" w:lineRule="auto"/>
-        <w:outlineLvl w:val="0"/>
-        <w:rPr>
-          <w:rFonts w:ascii="宋体" w:hAnsi="宋体" w:hint="eastAsia"/>
-          <w:b/>
-          <w:kern w:val="44"/>
-          <w:sz w:val="44"/>
-        </w:rPr>
-      </w:pPr>
-    </w:p>
-    <w:p>
-      <w:pPr>
-        <w:rPr>
-          <w:rFonts w:ascii="宋体" w:hAnsi="宋体" w:hint="eastAsia"/>
-          <w:sz w:val="28"/>
-          <w:szCs w:val="28"/>
-        </w:rPr>
-      </w:pPr>
+        <w:widowControl/>
+        <w:jc w:val="left"/>
+        <w:rPr>
+          <w:rFonts w:ascii="宋体" w:hAnsi="宋体" w:hint="eastAsia"/>
+          <w:sz w:val="28"/>
+          <w:szCs w:val="28"/>
+        </w:rPr>
+      </w:pPr>
+      <w:r>
+        <w:rPr>
+          <w:rFonts w:ascii="宋体" w:hAnsi="宋体" w:hint="eastAsia"/>
+          <w:sz w:val="28"/>
+          <w:szCs w:val="28"/>
+        </w:rPr>
+        <w:br w:type="page"/>
+      </w:r>
     </w:p>
     <w:p>
       <w:pPr>
@@ -8112,7 +7883,23 @@
           <w:sz w:val="28"/>
           <w:szCs w:val="28"/>
         </w:rPr>
-        <w:t>一、简答题：（每小题2分，共计38分。每题回答不多于30字）</w:t>
+        <w:t>一、简答题：（每小题2分，共计</w:t>
+      </w:r>
+      <w:r>
+        <w:rPr>
+          <w:rFonts w:ascii="宋体" w:hAnsi="宋体" w:hint="eastAsia"/>
+          <w:sz w:val="28"/>
+          <w:szCs w:val="28"/>
+        </w:rPr>
+        <w:t>34</w:t>
+      </w:r>
+      <w:r>
+        <w:rPr>
+          <w:rFonts w:ascii="宋体" w:hAnsi="宋体" w:hint="eastAsia"/>
+          <w:sz w:val="28"/>
+          <w:szCs w:val="28"/>
+        </w:rPr>
+        <w:t>分。每题回答不多于30字）</w:t>
       </w:r>
     </w:p>
     <w:p>
@@ -8479,15 +8266,7 @@
           <w:sz w:val="28"/>
           <w:szCs w:val="28"/>
         </w:rPr>
-        <w:t xml:space="preserve"> </w:t>
-      </w:r>
-      <w:r>
-        <w:rPr>
-          <w:rFonts w:ascii="宋体" w:hAnsi="宋体" w:hint="eastAsia"/>
-          <w:sz w:val="28"/>
-          <w:szCs w:val="28"/>
-        </w:rPr>
-        <w:t>【2024】</w:t>
+        <w:t xml:space="preserve"> 【2024】</w:t>
       </w:r>
       <w:r>
         <w:rPr>
@@ -8526,7 +8305,7 @@
     <w:p>
       <w:pPr>
         <w:rPr>
-          <w:rFonts w:ascii="宋体" w:hAnsi="宋体"/>
+          <w:rFonts w:ascii="宋体" w:hAnsi="宋体" w:hint="eastAsia"/>
           <w:sz w:val="28"/>
           <w:szCs w:val="28"/>
         </w:rPr>
@@ -8561,15 +8340,7 @@
           <w:sz w:val="28"/>
           <w:szCs w:val="28"/>
         </w:rPr>
-        <w:t xml:space="preserve"> </w:t>
-      </w:r>
-      <w:r>
-        <w:rPr>
-          <w:rFonts w:ascii="宋体" w:hAnsi="宋体" w:hint="eastAsia"/>
-          <w:sz w:val="28"/>
-          <w:szCs w:val="28"/>
-        </w:rPr>
-        <w:t>【2024】</w:t>
+        <w:t xml:space="preserve"> 【2024】</w:t>
       </w:r>
       <w:r>
         <w:rPr>
@@ -8675,15 +8446,7 @@
           <w:sz w:val="28"/>
           <w:szCs w:val="28"/>
         </w:rPr>
-        <w:t xml:space="preserve"> </w:t>
-      </w:r>
-      <w:r>
-        <w:rPr>
-          <w:rFonts w:ascii="宋体" w:hAnsi="宋体" w:hint="eastAsia"/>
-          <w:sz w:val="28"/>
-          <w:szCs w:val="28"/>
-        </w:rPr>
-        <w:t>【2024】</w:t>
+        <w:t xml:space="preserve"> 【2024】</w:t>
       </w:r>
       <w:r>
         <w:rPr>
@@ -8718,7 +8481,49 @@
           <w:szCs w:val="28"/>
         </w:rPr>
         <w:lastRenderedPageBreak/>
-        <w:t>二、简答题：（每小题4分，共计44分。每题用多句话回答。</w:t>
+        <w:t>15.【2025】 自由的标准是什么？服从他人还是拒绝服从他人？</w:t>
+      </w:r>
+    </w:p>
+    <w:p>
+      <w:pPr>
+        <w:rPr>
+          <w:rFonts w:ascii="宋体" w:hAnsi="宋体" w:hint="eastAsia"/>
+          <w:sz w:val="28"/>
+          <w:szCs w:val="28"/>
+        </w:rPr>
+      </w:pPr>
+    </w:p>
+    <w:p>
+      <w:pPr>
+        <w:rPr>
+          <w:rFonts w:ascii="宋体" w:hAnsi="宋体" w:hint="eastAsia"/>
+          <w:sz w:val="28"/>
+          <w:szCs w:val="28"/>
+        </w:rPr>
+      </w:pPr>
+      <w:r>
+        <w:rPr>
+          <w:rFonts w:ascii="宋体" w:hAnsi="宋体" w:hint="eastAsia"/>
+          <w:sz w:val="28"/>
+          <w:szCs w:val="28"/>
+        </w:rPr>
+        <w:t>二、简答题：（每小题4分，共计4</w:t>
+      </w:r>
+      <w:r>
+        <w:rPr>
+          <w:rFonts w:ascii="宋体" w:hAnsi="宋体" w:hint="eastAsia"/>
+          <w:sz w:val="28"/>
+          <w:szCs w:val="28"/>
+        </w:rPr>
+        <w:t>8</w:t>
+      </w:r>
+      <w:r>
+        <w:rPr>
+          <w:rFonts w:ascii="宋体" w:hAnsi="宋体" w:hint="eastAsia"/>
+          <w:sz w:val="28"/>
+          <w:szCs w:val="28"/>
+        </w:rPr>
+        <w:t>分。每题用多句话回答。</w:t>
       </w:r>
       <w:r>
         <w:rPr>
@@ -9009,7 +8814,7 @@
     <w:p>
       <w:pPr>
         <w:rPr>
-          <w:rFonts w:ascii="宋体" w:hAnsi="宋体"/>
+          <w:rFonts w:ascii="宋体" w:hAnsi="宋体" w:hint="eastAsia"/>
           <w:sz w:val="28"/>
           <w:szCs w:val="28"/>
         </w:rPr>
@@ -9021,6 +8826,32 @@
           <w:szCs w:val="28"/>
         </w:rPr>
         <w:t>11.【2023】畏惧愚者的原因是什么？</w:t>
+      </w:r>
+    </w:p>
+    <w:p>
+      <w:pPr>
+        <w:rPr>
+          <w:rFonts w:ascii="宋体" w:hAnsi="宋体" w:hint="eastAsia"/>
+          <w:sz w:val="28"/>
+          <w:szCs w:val="28"/>
+        </w:rPr>
+      </w:pPr>
+    </w:p>
+    <w:p>
+      <w:pPr>
+        <w:rPr>
+          <w:rFonts w:ascii="宋体" w:hAnsi="宋体" w:hint="eastAsia"/>
+          <w:sz w:val="28"/>
+          <w:szCs w:val="28"/>
+        </w:rPr>
+      </w:pPr>
+      <w:r>
+        <w:rPr>
+          <w:rFonts w:ascii="宋体" w:hAnsi="宋体" w:hint="eastAsia"/>
+          <w:sz w:val="28"/>
+          <w:szCs w:val="28"/>
+        </w:rPr>
+        <w:t>12.【2025】规则的作用是弥补还是保护？</w:t>
       </w:r>
     </w:p>
     <w:p>
@@ -9098,6 +8929,7 @@
           <w:sz w:val="28"/>
           <w:szCs w:val="28"/>
         </w:rPr>
+        <w:lastRenderedPageBreak/>
         <w:tab/>
       </w:r>
       <w:r>
@@ -9156,7 +8988,6 @@
           <w:sz w:val="28"/>
           <w:szCs w:val="28"/>
         </w:rPr>
-        <w:lastRenderedPageBreak/>
         <w:t xml:space="preserve">  2.</w:t>
       </w:r>
       <w:r>
@@ -9312,106 +9143,478 @@
     <w:p>
       <w:pPr>
         <w:rPr>
+          <w:rFonts w:ascii="宋体" w:hAnsi="宋体" w:hint="eastAsia"/>
+          <w:sz w:val="28"/>
+          <w:szCs w:val="28"/>
+        </w:rPr>
+      </w:pPr>
+    </w:p>
+    <w:p>
+      <w:pPr>
+        <w:rPr>
+          <w:rFonts w:ascii="宋体" w:hAnsi="宋体" w:hint="eastAsia"/>
+          <w:sz w:val="28"/>
+          <w:szCs w:val="28"/>
+        </w:rPr>
+      </w:pPr>
+    </w:p>
+    <w:p>
+      <w:pPr>
+        <w:rPr>
+          <w:rFonts w:ascii="宋体" w:hAnsi="宋体" w:hint="eastAsia"/>
+          <w:sz w:val="28"/>
+          <w:szCs w:val="28"/>
+        </w:rPr>
+      </w:pPr>
+    </w:p>
+    <w:p>
+      <w:pPr>
+        <w:rPr>
+          <w:rFonts w:ascii="宋体" w:hAnsi="宋体" w:hint="eastAsia"/>
+          <w:sz w:val="28"/>
+          <w:szCs w:val="28"/>
+        </w:rPr>
+      </w:pPr>
+    </w:p>
+    <w:p>
+      <w:pPr>
+        <w:rPr>
+          <w:rFonts w:ascii="宋体" w:hAnsi="宋体" w:hint="eastAsia"/>
+          <w:sz w:val="28"/>
+          <w:szCs w:val="28"/>
+        </w:rPr>
+      </w:pPr>
+    </w:p>
+    <w:p>
+      <w:pPr>
+        <w:rPr>
+          <w:rFonts w:ascii="宋体" w:hAnsi="宋体" w:hint="eastAsia"/>
+          <w:sz w:val="28"/>
+          <w:szCs w:val="28"/>
+        </w:rPr>
+      </w:pPr>
+    </w:p>
+    <w:p>
+      <w:pPr>
+        <w:rPr>
+          <w:rFonts w:ascii="宋体" w:hAnsi="宋体" w:hint="eastAsia"/>
+          <w:sz w:val="28"/>
+          <w:szCs w:val="28"/>
+        </w:rPr>
+      </w:pPr>
+    </w:p>
+    <w:p>
+      <w:pPr>
+        <w:rPr>
+          <w:rFonts w:ascii="宋体" w:hAnsi="宋体" w:hint="eastAsia"/>
+          <w:sz w:val="28"/>
+          <w:szCs w:val="28"/>
+        </w:rPr>
+      </w:pPr>
+    </w:p>
+    <w:p>
+      <w:pPr>
+        <w:rPr>
+          <w:rFonts w:ascii="宋体" w:hAnsi="宋体" w:hint="eastAsia"/>
+          <w:sz w:val="28"/>
+          <w:szCs w:val="28"/>
+        </w:rPr>
+      </w:pPr>
+    </w:p>
+    <w:p>
+      <w:pPr>
+        <w:rPr>
+          <w:rFonts w:ascii="宋体" w:hAnsi="宋体" w:hint="eastAsia"/>
+          <w:sz w:val="28"/>
+          <w:szCs w:val="28"/>
+        </w:rPr>
+      </w:pPr>
+    </w:p>
+    <w:p>
+      <w:pPr>
+        <w:keepNext/>
+        <w:keepLines/>
+        <w:spacing w:before="340" w:after="330" w:line="576" w:lineRule="auto"/>
+        <w:jc w:val="center"/>
+        <w:outlineLvl w:val="0"/>
+        <w:rPr>
+          <w:rFonts w:ascii="宋体" w:hAnsi="宋体" w:hint="eastAsia"/>
+          <w:b/>
+          <w:kern w:val="44"/>
+          <w:sz w:val="44"/>
+        </w:rPr>
+      </w:pPr>
+      <w:r>
+        <w:rPr>
+          <w:rFonts w:ascii="宋体" w:hAnsi="宋体" w:hint="eastAsia"/>
+          <w:b/>
+          <w:kern w:val="44"/>
+          <w:sz w:val="44"/>
+        </w:rPr>
+        <w:lastRenderedPageBreak/>
+        <w:t>第八部分：感知能力测试</w:t>
+      </w:r>
+    </w:p>
+    <w:p>
+      <w:pPr>
+        <w:pStyle w:val="a4"/>
+        <w:numPr>
+          <w:ilvl w:val="0"/>
+          <w:numId w:val="6"/>
+        </w:numPr>
+        <w:rPr>
           <w:rFonts w:ascii="宋体" w:hAnsi="宋体"/>
           <w:sz w:val="28"/>
           <w:szCs w:val="28"/>
         </w:rPr>
       </w:pPr>
-    </w:p>
-    <w:p>
-      <w:pPr>
-        <w:rPr>
-          <w:rFonts w:ascii="宋体" w:hAnsi="宋体"/>
-          <w:sz w:val="28"/>
-          <w:szCs w:val="28"/>
-        </w:rPr>
-      </w:pPr>
-    </w:p>
-    <w:p>
-      <w:pPr>
-        <w:rPr>
-          <w:rFonts w:ascii="宋体" w:hAnsi="宋体"/>
-          <w:sz w:val="28"/>
-          <w:szCs w:val="28"/>
-        </w:rPr>
-      </w:pPr>
-    </w:p>
-    <w:p>
-      <w:pPr>
-        <w:rPr>
-          <w:rFonts w:ascii="宋体" w:hAnsi="宋体"/>
-          <w:sz w:val="28"/>
-          <w:szCs w:val="28"/>
-        </w:rPr>
-      </w:pPr>
-    </w:p>
-    <w:p>
-      <w:pPr>
-        <w:rPr>
-          <w:rFonts w:ascii="宋体" w:hAnsi="宋体"/>
-          <w:sz w:val="28"/>
-          <w:szCs w:val="28"/>
-        </w:rPr>
-      </w:pPr>
-    </w:p>
-    <w:p>
-      <w:pPr>
-        <w:rPr>
-          <w:rFonts w:ascii="宋体" w:hAnsi="宋体"/>
-          <w:sz w:val="28"/>
-          <w:szCs w:val="28"/>
-        </w:rPr>
-      </w:pPr>
-    </w:p>
-    <w:p>
-      <w:pPr>
-        <w:rPr>
-          <w:rFonts w:ascii="宋体" w:hAnsi="宋体"/>
-          <w:sz w:val="28"/>
-          <w:szCs w:val="28"/>
-        </w:rPr>
-      </w:pPr>
-    </w:p>
-    <w:p>
-      <w:pPr>
-        <w:rPr>
-          <w:rFonts w:ascii="宋体" w:hAnsi="宋体"/>
-          <w:sz w:val="28"/>
-          <w:szCs w:val="28"/>
-        </w:rPr>
-      </w:pPr>
-    </w:p>
-    <w:p>
-      <w:pPr>
-        <w:rPr>
-          <w:rFonts w:ascii="宋体" w:hAnsi="宋体"/>
-          <w:sz w:val="28"/>
-          <w:szCs w:val="28"/>
-        </w:rPr>
-      </w:pPr>
-    </w:p>
-    <w:p>
-      <w:pPr>
-        <w:rPr>
-          <w:rFonts w:ascii="宋体" w:hAnsi="宋体"/>
-          <w:sz w:val="28"/>
-          <w:szCs w:val="28"/>
-        </w:rPr>
-      </w:pPr>
-    </w:p>
-    <w:p>
-      <w:pPr>
-        <w:rPr>
-          <w:rFonts w:ascii="宋体" w:hAnsi="宋体"/>
-          <w:sz w:val="28"/>
-          <w:szCs w:val="28"/>
-        </w:rPr>
-      </w:pPr>
-    </w:p>
-    <w:p>
-      <w:pPr>
-        <w:rPr>
-          <w:rFonts w:ascii="宋体" w:hAnsi="宋体"/>
+      <w:r>
+        <w:rPr>
+          <w:rFonts w:ascii="宋体" w:hAnsi="宋体" w:hint="eastAsia"/>
+          <w:sz w:val="28"/>
+          <w:szCs w:val="28"/>
+        </w:rPr>
+        <w:t>简答题：（每小</w:t>
+      </w:r>
+      <w:r>
+        <w:rPr>
+          <w:rFonts w:ascii="宋体" w:hAnsi="宋体" w:hint="eastAsia"/>
+          <w:sz w:val="28"/>
+          <w:szCs w:val="28"/>
+        </w:rPr>
+        <w:t>题25</w:t>
+      </w:r>
+      <w:r>
+        <w:rPr>
+          <w:rFonts w:ascii="宋体" w:hAnsi="宋体" w:hint="eastAsia"/>
+          <w:sz w:val="28"/>
+          <w:szCs w:val="28"/>
+        </w:rPr>
+        <w:t>分，共计</w:t>
+      </w:r>
+      <w:r>
+        <w:rPr>
+          <w:rFonts w:ascii="宋体" w:hAnsi="宋体" w:hint="eastAsia"/>
+          <w:sz w:val="28"/>
+          <w:szCs w:val="28"/>
+        </w:rPr>
+        <w:t>100</w:t>
+      </w:r>
+      <w:r>
+        <w:rPr>
+          <w:rFonts w:ascii="宋体" w:hAnsi="宋体" w:hint="eastAsia"/>
+          <w:sz w:val="28"/>
+          <w:szCs w:val="28"/>
+        </w:rPr>
+        <w:t>分</w:t>
+      </w:r>
+      <w:r>
+        <w:rPr>
+          <w:rFonts w:ascii="宋体" w:hAnsi="宋体" w:hint="eastAsia"/>
+          <w:sz w:val="28"/>
+          <w:szCs w:val="28"/>
+        </w:rPr>
+        <w:t>。</w:t>
+      </w:r>
+      <w:r>
+        <w:rPr>
+          <w:rFonts w:ascii="宋体" w:hAnsi="宋体" w:hint="eastAsia"/>
+          <w:sz w:val="28"/>
+          <w:szCs w:val="28"/>
+        </w:rPr>
+        <w:t>）</w:t>
+      </w:r>
+    </w:p>
+    <w:p>
+      <w:pPr>
+        <w:rPr>
+          <w:rFonts w:ascii="宋体" w:hAnsi="宋体" w:hint="eastAsia"/>
+          <w:sz w:val="28"/>
+          <w:szCs w:val="28"/>
+        </w:rPr>
+      </w:pPr>
+    </w:p>
+    <w:p>
+      <w:pPr>
+        <w:rPr>
+          <w:rFonts w:ascii="宋体" w:hAnsi="宋体" w:hint="eastAsia"/>
+          <w:sz w:val="28"/>
+          <w:szCs w:val="28"/>
+        </w:rPr>
+      </w:pPr>
+      <w:r>
+        <w:rPr>
+          <w:rFonts w:ascii="宋体" w:hAnsi="宋体" w:hint="eastAsia"/>
+          <w:sz w:val="28"/>
+          <w:szCs w:val="28"/>
+        </w:rPr>
+        <w:t>【追求】</w:t>
+      </w:r>
+    </w:p>
+    <w:p>
+      <w:pPr>
+        <w:rPr>
+          <w:rFonts w:ascii="宋体" w:hAnsi="宋体" w:hint="eastAsia"/>
+          <w:sz w:val="28"/>
+          <w:szCs w:val="28"/>
+        </w:rPr>
+      </w:pPr>
+      <w:r>
+        <w:rPr>
+          <w:rFonts w:ascii="宋体" w:hAnsi="宋体" w:hint="eastAsia"/>
+          <w:sz w:val="28"/>
+          <w:szCs w:val="28"/>
+        </w:rPr>
+        <w:t>1.</w:t>
+      </w:r>
+      <w:r>
+        <w:rPr>
+          <w:rFonts w:ascii="宋体" w:hAnsi="宋体" w:hint="eastAsia"/>
+          <w:sz w:val="28"/>
+          <w:szCs w:val="28"/>
+        </w:rPr>
+        <w:t>如何处理对宏大抽象客体的情感态度? （如信念、愿景）</w:t>
+      </w:r>
+    </w:p>
+    <w:p>
+      <w:pPr>
+        <w:rPr>
+          <w:rFonts w:ascii="宋体" w:hAnsi="宋体" w:hint="eastAsia"/>
+          <w:sz w:val="28"/>
+          <w:szCs w:val="28"/>
+        </w:rPr>
+      </w:pPr>
+      <w:r>
+        <w:rPr>
+          <w:rFonts w:ascii="宋体" w:hAnsi="宋体" w:hint="eastAsia"/>
+          <w:sz w:val="28"/>
+          <w:szCs w:val="28"/>
+        </w:rPr>
+        <w:t>2.</w:t>
+      </w:r>
+      <w:r>
+        <w:rPr>
+          <w:rFonts w:ascii="宋体" w:hAnsi="宋体" w:hint="eastAsia"/>
+          <w:sz w:val="28"/>
+          <w:szCs w:val="28"/>
+        </w:rPr>
+        <w:t>你认为最重要的宏大情感是什么；是否应该用强制的手段传播它，是否允许反对观点？</w:t>
+      </w:r>
+    </w:p>
+    <w:p>
+      <w:pPr>
+        <w:rPr>
+          <w:rFonts w:ascii="宋体" w:hAnsi="宋体" w:hint="eastAsia"/>
+          <w:sz w:val="28"/>
+          <w:szCs w:val="28"/>
+        </w:rPr>
+      </w:pPr>
+    </w:p>
+    <w:p>
+      <w:pPr>
+        <w:rPr>
+          <w:rFonts w:ascii="宋体" w:hAnsi="宋体" w:hint="eastAsia"/>
+          <w:sz w:val="28"/>
+          <w:szCs w:val="28"/>
+        </w:rPr>
+      </w:pPr>
+      <w:r>
+        <w:rPr>
+          <w:rFonts w:ascii="宋体" w:hAnsi="宋体" w:hint="eastAsia"/>
+          <w:sz w:val="28"/>
+          <w:szCs w:val="28"/>
+        </w:rPr>
+        <w:t>【创造】</w:t>
+      </w:r>
+    </w:p>
+    <w:p>
+      <w:pPr>
+        <w:rPr>
+          <w:rFonts w:ascii="宋体" w:hAnsi="宋体" w:hint="eastAsia"/>
+          <w:sz w:val="28"/>
+          <w:szCs w:val="28"/>
+        </w:rPr>
+      </w:pPr>
+      <w:r>
+        <w:rPr>
+          <w:rFonts w:ascii="宋体" w:hAnsi="宋体" w:hint="eastAsia"/>
+          <w:sz w:val="28"/>
+          <w:szCs w:val="28"/>
+        </w:rPr>
+        <w:t>3.艺术是否是每个人都能创造的？（这里的“艺术”指各种“精神上认同”的事物）</w:t>
+      </w:r>
+    </w:p>
+    <w:p>
+      <w:pPr>
+        <w:rPr>
+          <w:rFonts w:ascii="宋体" w:hAnsi="宋体" w:hint="eastAsia"/>
+          <w:sz w:val="28"/>
+          <w:szCs w:val="28"/>
+        </w:rPr>
+      </w:pPr>
+      <w:r>
+        <w:rPr>
+          <w:rFonts w:ascii="宋体" w:hAnsi="宋体" w:hint="eastAsia"/>
+          <w:sz w:val="28"/>
+          <w:szCs w:val="28"/>
+        </w:rPr>
+        <w:t>4.</w:t>
+      </w:r>
+      <w:r>
+        <w:rPr>
+          <w:rFonts w:ascii="宋体" w:hAnsi="宋体" w:hint="eastAsia"/>
+          <w:sz w:val="28"/>
+          <w:szCs w:val="28"/>
+        </w:rPr>
+        <w:t>你最想创造什么样的艺术；是否强迫其他人感受、是否接受自己的艺术”并不纯粹的事实？</w:t>
+      </w:r>
+    </w:p>
+    <w:p>
+      <w:pPr>
+        <w:rPr>
+          <w:rFonts w:ascii="宋体" w:hAnsi="宋体" w:hint="eastAsia"/>
+          <w:sz w:val="28"/>
+          <w:szCs w:val="28"/>
+        </w:rPr>
+      </w:pPr>
+    </w:p>
+    <w:p>
+      <w:pPr>
+        <w:rPr>
+          <w:rFonts w:ascii="宋体" w:hAnsi="宋体" w:hint="eastAsia"/>
+          <w:sz w:val="28"/>
+          <w:szCs w:val="28"/>
+        </w:rPr>
+      </w:pPr>
+      <w:r>
+        <w:rPr>
+          <w:rFonts w:ascii="宋体" w:hAnsi="宋体" w:hint="eastAsia"/>
+          <w:sz w:val="28"/>
+          <w:szCs w:val="28"/>
+        </w:rPr>
+        <w:t>【生存】</w:t>
+      </w:r>
+    </w:p>
+    <w:p>
+      <w:pPr>
+        <w:rPr>
+          <w:rFonts w:ascii="宋体" w:hAnsi="宋体" w:hint="eastAsia"/>
+          <w:sz w:val="28"/>
+          <w:szCs w:val="28"/>
+        </w:rPr>
+      </w:pPr>
+      <w:r>
+        <w:rPr>
+          <w:rFonts w:ascii="宋体" w:hAnsi="宋体" w:hint="eastAsia"/>
+          <w:sz w:val="28"/>
+          <w:szCs w:val="28"/>
+        </w:rPr>
+        <w:t>5.</w:t>
+      </w:r>
+      <w:r>
+        <w:rPr>
+          <w:rFonts w:ascii="宋体" w:hAnsi="宋体" w:hint="eastAsia"/>
+          <w:sz w:val="28"/>
+          <w:szCs w:val="28"/>
+        </w:rPr>
+        <w:t>你幻想世界里的自我，最深刻的痛苦是什么？ （用“通感”的手法描述）</w:t>
+      </w:r>
+    </w:p>
+    <w:p>
+      <w:pPr>
+        <w:rPr>
+          <w:rFonts w:ascii="宋体" w:hAnsi="宋体" w:hint="eastAsia"/>
+          <w:sz w:val="28"/>
+          <w:szCs w:val="28"/>
+        </w:rPr>
+      </w:pPr>
+      <w:r>
+        <w:rPr>
+          <w:rFonts w:ascii="宋体" w:hAnsi="宋体" w:hint="eastAsia"/>
+          <w:sz w:val="28"/>
+          <w:szCs w:val="28"/>
+        </w:rPr>
+        <w:t>6.幻想自我的最重要的物品是什么；保证自己存活尊严的方式、保证自己安全的方式是什么？</w:t>
+      </w:r>
+    </w:p>
+    <w:p>
+      <w:pPr>
+        <w:rPr>
+          <w:rFonts w:ascii="宋体" w:hAnsi="宋体" w:hint="eastAsia"/>
+          <w:sz w:val="28"/>
+          <w:szCs w:val="28"/>
+        </w:rPr>
+      </w:pPr>
+    </w:p>
+    <w:p>
+      <w:pPr>
+        <w:rPr>
+          <w:rFonts w:ascii="宋体" w:hAnsi="宋体" w:hint="eastAsia"/>
+          <w:sz w:val="28"/>
+          <w:szCs w:val="28"/>
+        </w:rPr>
+      </w:pPr>
+      <w:r>
+        <w:rPr>
+          <w:rFonts w:ascii="宋体" w:hAnsi="宋体" w:hint="eastAsia"/>
+          <w:sz w:val="28"/>
+          <w:szCs w:val="28"/>
+        </w:rPr>
+        <w:t>【归属】</w:t>
+      </w:r>
+    </w:p>
+    <w:p>
+      <w:pPr>
+        <w:rPr>
+          <w:rFonts w:ascii="宋体" w:hAnsi="宋体" w:hint="eastAsia"/>
+          <w:sz w:val="28"/>
+          <w:szCs w:val="28"/>
+        </w:rPr>
+      </w:pPr>
+      <w:r>
+        <w:rPr>
+          <w:rFonts w:ascii="宋体" w:hAnsi="宋体" w:hint="eastAsia"/>
+          <w:sz w:val="28"/>
+          <w:szCs w:val="28"/>
+        </w:rPr>
+        <w:t>7.归属感依赖于具体的对象吗？（具体的对象即现实能“接触”的对象）</w:t>
+      </w:r>
+    </w:p>
+    <w:p>
+      <w:pPr>
+        <w:rPr>
+          <w:rFonts w:ascii="宋体" w:hAnsi="宋体" w:hint="eastAsia"/>
+          <w:sz w:val="28"/>
+          <w:szCs w:val="28"/>
+        </w:rPr>
+      </w:pPr>
+      <w:r>
+        <w:rPr>
+          <w:rFonts w:ascii="宋体" w:hAnsi="宋体" w:hint="eastAsia"/>
+          <w:sz w:val="28"/>
+          <w:szCs w:val="28"/>
+        </w:rPr>
+        <w:t>8.什么样的事物才能让你感到“归属感”；你最想去到什么场景、有没有回避的选择？</w:t>
+      </w:r>
+    </w:p>
+    <w:p>
+      <w:pPr>
+        <w:keepNext/>
+        <w:keepLines/>
+        <w:spacing w:before="340" w:after="330" w:line="576" w:lineRule="auto"/>
+        <w:outlineLvl w:val="0"/>
+        <w:rPr>
+          <w:rFonts w:ascii="宋体" w:hAnsi="宋体" w:hint="eastAsia"/>
+          <w:b/>
+          <w:kern w:val="44"/>
+          <w:sz w:val="44"/>
+        </w:rPr>
+      </w:pPr>
+    </w:p>
+    <w:p>
+      <w:pPr>
+        <w:rPr>
+          <w:rFonts w:ascii="宋体" w:hAnsi="宋体" w:hint="eastAsia"/>
           <w:sz w:val="28"/>
           <w:szCs w:val="28"/>
         </w:rPr>
@@ -9439,7 +9642,7 @@
           <w:sz w:val="28"/>
           <w:szCs w:val="28"/>
         </w:rPr>
-        <w:t>作答后，将word格式文档发送至邮箱：schinie@foxmail.com</w:t>
+        <w:t>作答后，将word/md格式文档发送至邮箱：schinie@foxmail.com</w:t>
       </w:r>
     </w:p>
     <w:sectPr>
@@ -9556,6 +9759,95 @@
     </w:lvl>
   </w:abstractNum>
   <w:abstractNum w:abstractNumId="4" w15:restartNumberingAfterBreak="0">
+    <w:nsid w:val="2AB10751"/>
+    <w:multiLevelType w:val="hybridMultilevel"/>
+    <w:tmpl w:val="35127FEA"/>
+    <w:lvl w:ilvl="0" w:tplc="1152CAD0">
+      <w:start w:val="1"/>
+      <w:numFmt w:val="japaneseCounting"/>
+      <w:lvlText w:val="%1、"/>
+      <w:lvlJc w:val="left"/>
+      <w:pPr>
+        <w:ind w:left="720" w:hanging="720"/>
+      </w:pPr>
+      <w:rPr>
+        <w:rFonts w:hint="default"/>
+      </w:rPr>
+    </w:lvl>
+    <w:lvl w:ilvl="1" w:tplc="04090019" w:tentative="1">
+      <w:start w:val="1"/>
+      <w:numFmt w:val="lowerLetter"/>
+      <w:lvlText w:val="%2)"/>
+      <w:lvlJc w:val="left"/>
+      <w:pPr>
+        <w:ind w:left="880" w:hanging="440"/>
+      </w:pPr>
+    </w:lvl>
+    <w:lvl w:ilvl="2" w:tplc="0409001B" w:tentative="1">
+      <w:start w:val="1"/>
+      <w:numFmt w:val="lowerRoman"/>
+      <w:lvlText w:val="%3."/>
+      <w:lvlJc w:val="right"/>
+      <w:pPr>
+        <w:ind w:left="1320" w:hanging="440"/>
+      </w:pPr>
+    </w:lvl>
+    <w:lvl w:ilvl="3" w:tplc="0409000F" w:tentative="1">
+      <w:start w:val="1"/>
+      <w:numFmt w:val="decimal"/>
+      <w:lvlText w:val="%4."/>
+      <w:lvlJc w:val="left"/>
+      <w:pPr>
+        <w:ind w:left="1760" w:hanging="440"/>
+      </w:pPr>
+    </w:lvl>
+    <w:lvl w:ilvl="4" w:tplc="04090019" w:tentative="1">
+      <w:start w:val="1"/>
+      <w:numFmt w:val="lowerLetter"/>
+      <w:lvlText w:val="%5)"/>
+      <w:lvlJc w:val="left"/>
+      <w:pPr>
+        <w:ind w:left="2200" w:hanging="440"/>
+      </w:pPr>
+    </w:lvl>
+    <w:lvl w:ilvl="5" w:tplc="0409001B" w:tentative="1">
+      <w:start w:val="1"/>
+      <w:numFmt w:val="lowerRoman"/>
+      <w:lvlText w:val="%6."/>
+      <w:lvlJc w:val="right"/>
+      <w:pPr>
+        <w:ind w:left="2640" w:hanging="440"/>
+      </w:pPr>
+    </w:lvl>
+    <w:lvl w:ilvl="6" w:tplc="0409000F" w:tentative="1">
+      <w:start w:val="1"/>
+      <w:numFmt w:val="decimal"/>
+      <w:lvlText w:val="%7."/>
+      <w:lvlJc w:val="left"/>
+      <w:pPr>
+        <w:ind w:left="3080" w:hanging="440"/>
+      </w:pPr>
+    </w:lvl>
+    <w:lvl w:ilvl="7" w:tplc="04090019" w:tentative="1">
+      <w:start w:val="1"/>
+      <w:numFmt w:val="lowerLetter"/>
+      <w:lvlText w:val="%8)"/>
+      <w:lvlJc w:val="left"/>
+      <w:pPr>
+        <w:ind w:left="3520" w:hanging="440"/>
+      </w:pPr>
+    </w:lvl>
+    <w:lvl w:ilvl="8" w:tplc="0409001B" w:tentative="1">
+      <w:start w:val="1"/>
+      <w:numFmt w:val="lowerRoman"/>
+      <w:lvlText w:val="%9."/>
+      <w:lvlJc w:val="right"/>
+      <w:pPr>
+        <w:ind w:left="3960" w:hanging="440"/>
+      </w:pPr>
+    </w:lvl>
+  </w:abstractNum>
+  <w:abstractNum w:abstractNumId="5" w15:restartNumberingAfterBreak="0">
     <w:nsid w:val="3D9B2084"/>
     <w:multiLevelType w:val="singleLevel"/>
     <w:tmpl w:val="00000000"/>
@@ -9580,10 +9872,13 @@
     <w:abstractNumId w:val="2"/>
   </w:num>
   <w:num w:numId="4" w16cid:durableId="1234658836">
-    <w:abstractNumId w:val="4"/>
+    <w:abstractNumId w:val="5"/>
   </w:num>
   <w:num w:numId="5" w16cid:durableId="179319641">
     <w:abstractNumId w:val="3"/>
+  </w:num>
+  <w:num w:numId="6" w16cid:durableId="481238441">
+    <w:abstractNumId w:val="4"/>
   </w:num>
 </w:numbering>
 </file>
@@ -9980,6 +10275,7 @@
   <w:style w:type="paragraph" w:default="1" w:styleId="a">
     <w:name w:val="Normal"/>
     <w:qFormat/>
+    <w:rsid w:val="00A549D9"/>
     <w:pPr>
       <w:widowControl w:val="0"/>
       <w:jc w:val="both"/>

</xml_diff>

<commit_message>
Site updated: 2025-03-23 16:07:43
</commit_message>
<xml_diff>
--- a/download/第九边缘标准化测试.docx
+++ b/download/第九边缘标准化测试.docx
@@ -298,64 +298,7 @@
           <w:sz w:val="28"/>
           <w:szCs w:val="28"/>
         </w:rPr>
-        <w:t>.推荐测试时间为</w:t>
-      </w:r>
-      <w:r>
-        <w:rPr>
-          <w:rFonts w:ascii="宋体" w:hAnsi="宋体"/>
-          <w:sz w:val="28"/>
-          <w:szCs w:val="28"/>
-        </w:rPr>
-        <w:t>240</w:t>
-      </w:r>
-      <w:r>
-        <w:rPr>
-          <w:rFonts w:ascii="宋体" w:hAnsi="宋体" w:hint="eastAsia"/>
-          <w:sz w:val="28"/>
-          <w:szCs w:val="28"/>
-        </w:rPr>
-        <w:t>分钟，满分为</w:t>
-      </w:r>
-      <w:r>
-        <w:rPr>
-          <w:rFonts w:ascii="宋体" w:hAnsi="宋体"/>
-          <w:sz w:val="28"/>
-          <w:szCs w:val="28"/>
-        </w:rPr>
-        <w:t>8</w:t>
-      </w:r>
-      <w:r>
-        <w:rPr>
-          <w:rFonts w:ascii="宋体" w:hAnsi="宋体" w:hint="eastAsia"/>
-          <w:sz w:val="28"/>
-          <w:szCs w:val="28"/>
-        </w:rPr>
-        <w:t>00分。</w:t>
-      </w:r>
-    </w:p>
-    <w:p>
-      <w:pPr>
-        <w:rPr>
-          <w:rFonts w:ascii="宋体" w:hAnsi="宋体"/>
-          <w:sz w:val="28"/>
-          <w:szCs w:val="28"/>
-        </w:rPr>
-      </w:pPr>
-      <w:r>
-        <w:rPr>
-          <w:rFonts w:ascii="宋体" w:hAnsi="宋体"/>
-          <w:sz w:val="28"/>
-          <w:szCs w:val="28"/>
-        </w:rPr>
-        <w:t>4</w:t>
-      </w:r>
-      <w:r>
-        <w:rPr>
-          <w:rFonts w:ascii="宋体" w:hAnsi="宋体" w:hint="eastAsia"/>
-          <w:sz w:val="28"/>
-          <w:szCs w:val="28"/>
-        </w:rPr>
-        <w:t>.本试题分为</w:t>
+        <w:t>.前</w:t>
       </w:r>
       <w:r>
         <w:rPr>
@@ -366,15 +309,91 @@
           <w:sz w:val="28"/>
           <w:szCs w:val="28"/>
         </w:rPr>
-        <w:t>8</w:t>
-      </w:r>
-      <w:r>
-        <w:rPr>
-          <w:rFonts w:ascii="宋体" w:hAnsi="宋体" w:hint="eastAsia"/>
-          <w:sz w:val="28"/>
-          <w:szCs w:val="28"/>
-        </w:rPr>
-        <w:t>部分，最终解释权归未知方所有。</w:t>
+        <w:t>4</w:t>
+      </w:r>
+      <w:r>
+        <w:rPr>
+          <w:rFonts w:ascii="宋体" w:hAnsi="宋体" w:hint="eastAsia"/>
+          <w:sz w:val="28"/>
+          <w:szCs w:val="28"/>
+        </w:rPr>
+        <w:t>个部分推荐测试时间为</w:t>
+      </w:r>
+      <w:r>
+        <w:rPr>
+          <w:rFonts w:ascii="宋体" w:hAnsi="宋体"/>
+          <w:sz w:val="28"/>
+          <w:szCs w:val="28"/>
+        </w:rPr>
+        <w:t>240</w:t>
+      </w:r>
+      <w:r>
+        <w:rPr>
+          <w:rFonts w:ascii="宋体" w:hAnsi="宋体" w:hint="eastAsia"/>
+          <w:sz w:val="28"/>
+          <w:szCs w:val="28"/>
+        </w:rPr>
+        <w:t>分钟，满分为</w:t>
+      </w:r>
+      <w:r>
+        <w:rPr>
+          <w:rFonts w:ascii="宋体" w:hAnsi="宋体"/>
+          <w:sz w:val="28"/>
+          <w:szCs w:val="28"/>
+        </w:rPr>
+        <w:t>4</w:t>
+      </w:r>
+      <w:r>
+        <w:rPr>
+          <w:rFonts w:ascii="宋体" w:hAnsi="宋体" w:hint="eastAsia"/>
+          <w:sz w:val="28"/>
+          <w:szCs w:val="28"/>
+        </w:rPr>
+        <w:t>00分，客观评卷。</w:t>
+      </w:r>
+    </w:p>
+    <w:p>
+      <w:pPr>
+        <w:rPr>
+          <w:rFonts w:ascii="宋体" w:hAnsi="宋体"/>
+          <w:sz w:val="28"/>
+          <w:szCs w:val="28"/>
+        </w:rPr>
+      </w:pPr>
+      <w:r>
+        <w:rPr>
+          <w:rFonts w:ascii="宋体" w:hAnsi="宋体"/>
+          <w:sz w:val="28"/>
+          <w:szCs w:val="28"/>
+        </w:rPr>
+        <w:t>4</w:t>
+      </w:r>
+      <w:r>
+        <w:rPr>
+          <w:rFonts w:ascii="宋体" w:hAnsi="宋体" w:hint="eastAsia"/>
+          <w:sz w:val="28"/>
+          <w:szCs w:val="28"/>
+        </w:rPr>
+        <w:t>.后</w:t>
+      </w:r>
+      <w:r>
+        <w:rPr>
+          <w:rFonts w:ascii="宋体" w:hAnsi="宋体" w:hint="eastAsia"/>
+          <w:b/>
+          <w:bCs/>
+          <w:color w:val="FF0000"/>
+          <w:sz w:val="28"/>
+          <w:szCs w:val="28"/>
+        </w:rPr>
+        <w:t>4</w:t>
+      </w:r>
+      <w:r>
+        <w:rPr>
+          <w:rFonts w:ascii="宋体" w:hAnsi="宋体" w:hint="eastAsia"/>
+          <w:sz w:val="28"/>
+          <w:szCs w:val="28"/>
+        </w:rPr>
+        <w:t>个部分参与认知分析，不计分数，主观评卷。</w:t>
       </w:r>
     </w:p>
     <w:p>
@@ -4993,116 +5012,74 @@
           <w:sz w:val="44"/>
         </w:rPr>
         <w:lastRenderedPageBreak/>
-        <w:t>第四部分：人格倾向/倾向价值观</w:t>
-      </w:r>
-    </w:p>
-    <w:p>
-      <w:pPr>
-        <w:rPr>
-          <w:rFonts w:ascii="宋体" w:hAnsi="宋体"/>
-          <w:sz w:val="28"/>
-          <w:szCs w:val="28"/>
-        </w:rPr>
-      </w:pPr>
-    </w:p>
-    <w:p>
-      <w:pPr>
-        <w:rPr>
-          <w:rFonts w:ascii="宋体" w:hAnsi="宋体"/>
-          <w:sz w:val="28"/>
-          <w:szCs w:val="28"/>
-        </w:rPr>
-      </w:pPr>
-      <w:r>
-        <w:rPr>
-          <w:rFonts w:ascii="宋体" w:hAnsi="宋体" w:hint="eastAsia"/>
-          <w:sz w:val="28"/>
-          <w:szCs w:val="28"/>
-          <w:highlight w:val="lightGray"/>
-        </w:rPr>
-        <w:t>一、</w:t>
-      </w:r>
-      <w:r>
-        <w:rPr>
-          <w:rFonts w:ascii="宋体" w:hAnsi="宋体" w:hint="eastAsia"/>
-          <w:sz w:val="28"/>
-          <w:szCs w:val="28"/>
-        </w:rPr>
-        <w:t>简答题。（本题共3小题，共</w:t>
-      </w:r>
-      <w:r>
-        <w:rPr>
-          <w:rFonts w:ascii="宋体" w:hAnsi="宋体"/>
-          <w:sz w:val="28"/>
-          <w:szCs w:val="28"/>
-        </w:rPr>
-        <w:t>40</w:t>
-      </w:r>
-      <w:r>
-        <w:rPr>
-          <w:rFonts w:ascii="宋体" w:hAnsi="宋体" w:hint="eastAsia"/>
-          <w:sz w:val="28"/>
-          <w:szCs w:val="28"/>
-        </w:rPr>
-        <w:t>分。）</w:t>
-      </w:r>
-    </w:p>
-    <w:p>
-      <w:pPr>
-        <w:rPr>
-          <w:rFonts w:ascii="宋体" w:hAnsi="宋体"/>
-          <w:sz w:val="28"/>
-          <w:szCs w:val="28"/>
-        </w:rPr>
-      </w:pPr>
-    </w:p>
-    <w:p>
-      <w:pPr>
-        <w:rPr>
-          <w:rFonts w:ascii="宋体" w:hAnsi="宋体"/>
-          <w:sz w:val="28"/>
-          <w:szCs w:val="28"/>
-        </w:rPr>
-      </w:pPr>
-      <w:r>
-        <w:rPr>
-          <w:rFonts w:ascii="宋体" w:hAnsi="宋体" w:hint="eastAsia"/>
-          <w:sz w:val="28"/>
-          <w:szCs w:val="28"/>
-        </w:rPr>
-        <w:t>1.</w:t>
-      </w:r>
-      <w:r>
-        <w:rPr>
-          <w:rFonts w:ascii="宋体" w:hAnsi="宋体" w:hint="eastAsia"/>
-          <w:sz w:val="28"/>
-          <w:szCs w:val="28"/>
-        </w:rPr>
-        <w:t>【</w:t>
-      </w:r>
-      <w:r>
-        <w:rPr>
-          <w:rFonts w:ascii="宋体" w:hAnsi="宋体" w:hint="eastAsia"/>
-          <w:sz w:val="28"/>
-          <w:szCs w:val="28"/>
-        </w:rPr>
-        <w:t>创造</w:t>
-      </w:r>
-      <w:r>
-        <w:rPr>
-          <w:rFonts w:ascii="宋体" w:hAnsi="宋体" w:hint="eastAsia"/>
-          <w:sz w:val="28"/>
-          <w:szCs w:val="28"/>
-        </w:rPr>
-        <w:t>】</w:t>
-      </w:r>
-      <w:r>
-        <w:rPr>
-          <w:rFonts w:ascii="宋体" w:hAnsi="宋体" w:hint="eastAsia"/>
-          <w:sz w:val="28"/>
-          <w:szCs w:val="28"/>
-        </w:rPr>
-        <w:t>。重新定义轨迹，寻找新的人生：</w:t>
+        <w:t>第</w:t>
+      </w:r>
+      <w:r>
+        <w:rPr>
+          <w:rFonts w:ascii="宋体" w:hAnsi="宋体" w:hint="eastAsia"/>
+          <w:b/>
+          <w:kern w:val="44"/>
+          <w:sz w:val="44"/>
+        </w:rPr>
+        <w:t>四</w:t>
+      </w:r>
+      <w:r>
+        <w:rPr>
+          <w:rFonts w:ascii="宋体" w:hAnsi="宋体" w:hint="eastAsia"/>
+          <w:b/>
+          <w:kern w:val="44"/>
+          <w:sz w:val="44"/>
+        </w:rPr>
+        <w:t>部分：高位建构力测试</w:t>
+      </w:r>
+    </w:p>
+    <w:p>
+      <w:pPr>
+        <w:rPr>
+          <w:rFonts w:ascii="宋体" w:hAnsi="宋体"/>
+          <w:sz w:val="28"/>
+          <w:szCs w:val="28"/>
+        </w:rPr>
+      </w:pPr>
+      <w:r>
+        <w:rPr>
+          <w:rFonts w:ascii="宋体" w:hAnsi="宋体" w:hint="eastAsia"/>
+          <w:sz w:val="28"/>
+          <w:szCs w:val="28"/>
+        </w:rPr>
+        <w:t>一、论述题。（本题共</w:t>
+      </w:r>
+      <w:r>
+        <w:rPr>
+          <w:rFonts w:ascii="宋体" w:hAnsi="宋体"/>
+          <w:sz w:val="28"/>
+          <w:szCs w:val="28"/>
+        </w:rPr>
+        <w:t>2</w:t>
+      </w:r>
+      <w:r>
+        <w:rPr>
+          <w:rFonts w:ascii="宋体" w:hAnsi="宋体" w:hint="eastAsia"/>
+          <w:sz w:val="28"/>
+          <w:szCs w:val="28"/>
+        </w:rPr>
+        <w:t>小题，每小题分值各为</w:t>
+      </w:r>
+      <w:r>
+        <w:rPr>
+          <w:rFonts w:ascii="宋体" w:hAnsi="宋体"/>
+          <w:sz w:val="28"/>
+          <w:szCs w:val="28"/>
+        </w:rPr>
+        <w:t>5</w:t>
+      </w:r>
+      <w:r>
+        <w:rPr>
+          <w:rFonts w:ascii="宋体" w:hAnsi="宋体" w:hint="eastAsia"/>
+          <w:sz w:val="28"/>
+          <w:szCs w:val="28"/>
+        </w:rPr>
+        <w:t>0分。）</w:t>
       </w:r>
     </w:p>
     <w:p>
@@ -5114,273 +5091,382 @@
           <w:szCs w:val="28"/>
         </w:rPr>
       </w:pPr>
-      <w:r>
-        <w:rPr>
-          <w:rFonts w:ascii="宋体" w:hAnsi="宋体" w:hint="eastAsia"/>
-          <w:sz w:val="28"/>
-          <w:szCs w:val="28"/>
-        </w:rPr>
-        <w:t>假如你即将忘掉所有的事情，你的意识将会在你出生那一刻再次出现。在这之前，你有机会给新的“自我”写三行预告，你会写下：</w:t>
-      </w:r>
-    </w:p>
-    <w:p>
-      <w:pPr>
-        <w:rPr>
-          <w:rFonts w:ascii="宋体" w:hAnsi="宋体"/>
-          <w:sz w:val="28"/>
-          <w:szCs w:val="28"/>
-        </w:rPr>
-      </w:pPr>
-    </w:p>
-    <w:p>
-      <w:pPr>
-        <w:rPr>
-          <w:rFonts w:ascii="宋体" w:hAnsi="宋体"/>
-          <w:sz w:val="28"/>
-          <w:szCs w:val="28"/>
-        </w:rPr>
-      </w:pPr>
-    </w:p>
-    <w:p>
-      <w:pPr>
-        <w:rPr>
-          <w:rFonts w:ascii="宋体" w:hAnsi="宋体"/>
-          <w:sz w:val="28"/>
-          <w:szCs w:val="28"/>
-        </w:rPr>
-      </w:pPr>
-    </w:p>
-    <w:p>
-      <w:pPr>
-        <w:rPr>
-          <w:rFonts w:ascii="宋体" w:hAnsi="宋体"/>
-          <w:sz w:val="28"/>
-          <w:szCs w:val="28"/>
-        </w:rPr>
-      </w:pPr>
-    </w:p>
-    <w:p>
-      <w:pPr>
-        <w:rPr>
-          <w:rFonts w:ascii="宋体" w:hAnsi="宋体"/>
-          <w:sz w:val="28"/>
-          <w:szCs w:val="28"/>
-        </w:rPr>
-      </w:pPr>
-    </w:p>
-    <w:p>
-      <w:pPr>
-        <w:rPr>
-          <w:rFonts w:ascii="宋体" w:hAnsi="宋体"/>
-          <w:sz w:val="28"/>
-          <w:szCs w:val="28"/>
-        </w:rPr>
-      </w:pPr>
-      <w:r>
-        <w:rPr>
-          <w:rFonts w:ascii="宋体" w:hAnsi="宋体" w:hint="eastAsia"/>
-          <w:sz w:val="28"/>
-          <w:szCs w:val="28"/>
-        </w:rPr>
-        <w:t>2.</w:t>
-      </w:r>
-      <w:r>
-        <w:rPr>
-          <w:rFonts w:ascii="宋体" w:hAnsi="宋体" w:hint="eastAsia"/>
-          <w:sz w:val="28"/>
-          <w:szCs w:val="28"/>
-        </w:rPr>
-        <w:t>【</w:t>
-      </w:r>
-      <w:r>
-        <w:rPr>
-          <w:rFonts w:ascii="宋体" w:hAnsi="宋体" w:hint="eastAsia"/>
-          <w:sz w:val="28"/>
-          <w:szCs w:val="28"/>
-        </w:rPr>
-        <w:t>记录</w:t>
-      </w:r>
-      <w:r>
-        <w:rPr>
-          <w:rFonts w:ascii="宋体" w:hAnsi="宋体" w:hint="eastAsia"/>
-          <w:sz w:val="28"/>
-          <w:szCs w:val="28"/>
-        </w:rPr>
-        <w:t>】</w:t>
-      </w:r>
-      <w:r>
-        <w:rPr>
-          <w:rFonts w:ascii="宋体" w:hAnsi="宋体" w:hint="eastAsia"/>
-          <w:sz w:val="28"/>
-          <w:szCs w:val="28"/>
-        </w:rPr>
-        <w:t>。无法改变轨迹，只能改变态度：</w:t>
-      </w:r>
-    </w:p>
-    <w:p>
-      <w:pPr>
-        <w:ind w:firstLine="420"/>
-        <w:rPr>
-          <w:rFonts w:ascii="宋体" w:hAnsi="宋体"/>
-          <w:sz w:val="28"/>
-          <w:szCs w:val="28"/>
-        </w:rPr>
-      </w:pPr>
-      <w:r>
-        <w:rPr>
-          <w:rFonts w:ascii="宋体" w:hAnsi="宋体" w:hint="eastAsia"/>
-          <w:sz w:val="28"/>
-          <w:szCs w:val="28"/>
-        </w:rPr>
-        <w:t>假如你即将忘掉所有的事情，你的意识会沿着体验过的人生再次出现。在这之前，你有机会给新的“自我”写三行提醒，你会写下：</w:t>
-      </w:r>
-    </w:p>
-    <w:p>
-      <w:pPr>
-        <w:rPr>
-          <w:rFonts w:ascii="宋体" w:hAnsi="宋体"/>
-          <w:sz w:val="28"/>
-          <w:szCs w:val="28"/>
-        </w:rPr>
-      </w:pPr>
-    </w:p>
-    <w:p>
-      <w:pPr>
-        <w:rPr>
-          <w:rFonts w:ascii="宋体" w:hAnsi="宋体"/>
-          <w:sz w:val="28"/>
-          <w:szCs w:val="28"/>
-        </w:rPr>
-      </w:pPr>
-    </w:p>
-    <w:p>
-      <w:pPr>
-        <w:rPr>
-          <w:rFonts w:ascii="宋体" w:hAnsi="宋体"/>
-          <w:sz w:val="28"/>
-          <w:szCs w:val="28"/>
-        </w:rPr>
-      </w:pPr>
-    </w:p>
-    <w:p>
-      <w:pPr>
-        <w:rPr>
-          <w:rFonts w:ascii="宋体" w:hAnsi="宋体"/>
-          <w:sz w:val="28"/>
-          <w:szCs w:val="28"/>
-        </w:rPr>
-      </w:pPr>
-    </w:p>
-    <w:p>
-      <w:pPr>
-        <w:rPr>
-          <w:rFonts w:ascii="宋体" w:hAnsi="宋体"/>
-          <w:sz w:val="28"/>
-          <w:szCs w:val="28"/>
-        </w:rPr>
-      </w:pPr>
-    </w:p>
-    <w:p>
-      <w:pPr>
-        <w:rPr>
-          <w:rFonts w:ascii="宋体" w:hAnsi="宋体"/>
-          <w:sz w:val="28"/>
-          <w:szCs w:val="28"/>
-        </w:rPr>
-      </w:pPr>
-      <w:r>
-        <w:rPr>
-          <w:rFonts w:ascii="宋体" w:hAnsi="宋体" w:hint="eastAsia"/>
-          <w:sz w:val="28"/>
-          <w:szCs w:val="28"/>
-        </w:rPr>
-        <w:t>3.</w:t>
-      </w:r>
-      <w:r>
-        <w:rPr>
-          <w:rFonts w:ascii="宋体" w:hAnsi="宋体" w:hint="eastAsia"/>
-          <w:sz w:val="28"/>
-          <w:szCs w:val="28"/>
-        </w:rPr>
-        <w:t>【</w:t>
-      </w:r>
-      <w:r>
-        <w:rPr>
-          <w:rFonts w:ascii="宋体" w:hAnsi="宋体" w:hint="eastAsia"/>
-          <w:sz w:val="28"/>
-          <w:szCs w:val="28"/>
-        </w:rPr>
-        <w:t>感知</w:t>
-      </w:r>
-      <w:r>
-        <w:rPr>
-          <w:rFonts w:ascii="宋体" w:hAnsi="宋体" w:hint="eastAsia"/>
-          <w:sz w:val="28"/>
-          <w:szCs w:val="28"/>
-        </w:rPr>
-        <w:t>】</w:t>
-      </w:r>
-      <w:r>
-        <w:rPr>
-          <w:rFonts w:ascii="宋体" w:hAnsi="宋体" w:hint="eastAsia"/>
-          <w:sz w:val="28"/>
-          <w:szCs w:val="28"/>
-        </w:rPr>
-        <w:t>。清空所有轨迹，终向世界告别：</w:t>
-      </w:r>
-    </w:p>
-    <w:p>
-      <w:pPr>
-        <w:ind w:firstLine="420"/>
-        <w:rPr>
-          <w:rFonts w:ascii="宋体" w:hAnsi="宋体"/>
-          <w:sz w:val="28"/>
-          <w:szCs w:val="28"/>
-        </w:rPr>
-      </w:pPr>
-      <w:r>
-        <w:rPr>
-          <w:rFonts w:ascii="宋体" w:hAnsi="宋体" w:hint="eastAsia"/>
-          <w:sz w:val="28"/>
-          <w:szCs w:val="28"/>
-        </w:rPr>
-        <w:t>假如你即将忘掉所有的事情，你的意识再也不会在这个世界出现。但是在这之前，你有机会给现在的“自我”写三行告别，你会写下：</w:t>
-      </w:r>
-    </w:p>
-    <w:p>
-      <w:pPr>
-        <w:rPr>
-          <w:rFonts w:ascii="宋体" w:hAnsi="宋体"/>
-          <w:sz w:val="28"/>
-          <w:szCs w:val="28"/>
-        </w:rPr>
-      </w:pPr>
-    </w:p>
-    <w:p>
-      <w:pPr>
-        <w:widowControl/>
-        <w:jc w:val="left"/>
-        <w:rPr>
-          <w:rFonts w:ascii="宋体" w:hAnsi="宋体"/>
-          <w:sz w:val="28"/>
-          <w:szCs w:val="28"/>
-        </w:rPr>
-      </w:pPr>
-      <w:r>
-        <w:rPr>
-          <w:rFonts w:ascii="宋体" w:hAnsi="宋体"/>
-          <w:sz w:val="28"/>
-          <w:szCs w:val="28"/>
-        </w:rPr>
-        <w:br w:type="page"/>
-      </w:r>
     </w:p>
     <w:p>
       <w:pPr>
         <w:numPr>
           <w:ilvl w:val="0"/>
-          <w:numId w:val="3"/>
+          <w:numId w:val="5"/>
         </w:numPr>
+        <w:ind w:firstLine="420"/>
+        <w:rPr>
+          <w:rFonts w:ascii="宋体" w:hAnsi="宋体"/>
+          <w:sz w:val="28"/>
+          <w:szCs w:val="28"/>
+        </w:rPr>
+      </w:pPr>
+      <w:r>
+        <w:rPr>
+          <w:rFonts w:ascii="宋体" w:hAnsi="宋体" w:hint="eastAsia"/>
+          <w:sz w:val="28"/>
+          <w:szCs w:val="28"/>
+        </w:rPr>
+        <w:t>指出在判断“是否去做这件事情”时，“价值”、“信念”、“规章”、“利益”、“目标”、“秩序”、“情感”、“能力” 的考虑优先级，并给出简要说明。（30分）</w:t>
+      </w:r>
+    </w:p>
+    <w:p>
+      <w:pPr>
+        <w:rPr>
+          <w:rFonts w:ascii="宋体" w:hAnsi="宋体"/>
+          <w:sz w:val="28"/>
+          <w:szCs w:val="28"/>
+        </w:rPr>
+      </w:pPr>
+    </w:p>
+    <w:p>
+      <w:pPr>
+        <w:ind w:firstLine="420"/>
+        <w:rPr>
+          <w:rFonts w:ascii="楷体" w:eastAsia="楷体" w:hAnsi="楷体" w:cs="楷体"/>
+          <w:sz w:val="24"/>
+        </w:rPr>
+      </w:pPr>
+      <w:r>
+        <w:rPr>
+          <w:rFonts w:ascii="楷体" w:eastAsia="楷体" w:hAnsi="楷体" w:cs="楷体" w:hint="eastAsia"/>
+          <w:sz w:val="24"/>
+        </w:rPr>
+        <w:t>提示：此题不需要给出高度的、规范的、严谨的回答，按实际情况作答即可。且只需要解释前后词汇之间的关系，如选择“价值、信念、规章”可解释为：价值是事物是否能存在点根本，但我们无法分清事物是否有价值时，可按照信念做出判断；信念是我们在迷茫中行事的航标，但我们未找到航标时，可按照一定的规章办事；规章是世俗者制定的规矩，基于一定的经验，可能具有合理性。</w:t>
+      </w:r>
+    </w:p>
+    <w:p>
+      <w:pPr>
+        <w:rPr>
+          <w:rFonts w:ascii="宋体" w:hAnsi="宋体"/>
+          <w:sz w:val="28"/>
+          <w:szCs w:val="28"/>
+        </w:rPr>
+      </w:pPr>
+    </w:p>
+    <w:p>
+      <w:pPr>
+        <w:rPr>
+          <w:rFonts w:ascii="宋体" w:hAnsi="宋体"/>
+          <w:sz w:val="28"/>
+          <w:szCs w:val="28"/>
+        </w:rPr>
+      </w:pPr>
+    </w:p>
+    <w:p>
+      <w:pPr>
+        <w:rPr>
+          <w:rFonts w:ascii="宋体" w:hAnsi="宋体"/>
+          <w:sz w:val="28"/>
+          <w:szCs w:val="28"/>
+        </w:rPr>
+      </w:pPr>
+      <w:r>
+        <w:rPr>
+          <w:rFonts w:ascii="宋体" w:hAnsi="宋体" w:hint="eastAsia"/>
+          <w:sz w:val="28"/>
+          <w:szCs w:val="28"/>
+        </w:rPr>
+        <w:t xml:space="preserve">                   </w:t>
+      </w:r>
+    </w:p>
+    <w:p>
+      <w:pPr>
+        <w:rPr>
+          <w:rFonts w:ascii="宋体" w:hAnsi="宋体"/>
+          <w:sz w:val="28"/>
+          <w:szCs w:val="28"/>
+        </w:rPr>
+      </w:pPr>
+      <w:r>
+        <w:rPr>
+          <w:rFonts w:ascii="宋体" w:hAnsi="宋体" w:hint="eastAsia"/>
+          <w:sz w:val="28"/>
+          <w:szCs w:val="28"/>
+        </w:rPr>
+        <w:t xml:space="preserve">                </w:t>
+      </w:r>
+    </w:p>
+    <w:p>
+      <w:pPr>
+        <w:rPr>
+          <w:rFonts w:ascii="宋体" w:hAnsi="宋体"/>
+          <w:sz w:val="28"/>
+          <w:szCs w:val="28"/>
+        </w:rPr>
+      </w:pPr>
+    </w:p>
+    <w:p>
+      <w:pPr>
+        <w:ind w:firstLine="420"/>
+        <w:rPr>
+          <w:rFonts w:ascii="宋体" w:hAnsi="宋体"/>
+          <w:sz w:val="28"/>
+          <w:szCs w:val="28"/>
+        </w:rPr>
+      </w:pPr>
+      <w:r>
+        <w:rPr>
+          <w:rFonts w:ascii="宋体" w:hAnsi="宋体" w:hint="eastAsia"/>
+          <w:sz w:val="28"/>
+          <w:szCs w:val="28"/>
+        </w:rPr>
+        <w:t>2.将下列表述按某种共性分成n（3&lt;=n&lt;=7）类，并简要说明。</w:t>
+      </w:r>
+    </w:p>
+    <w:p>
+      <w:pPr>
+        <w:rPr>
+          <w:rFonts w:ascii="宋体" w:hAnsi="宋体"/>
+          <w:sz w:val="28"/>
+          <w:szCs w:val="28"/>
+        </w:rPr>
+      </w:pPr>
+    </w:p>
+    <w:p>
+      <w:pPr>
+        <w:rPr>
+          <w:rFonts w:ascii="宋体" w:hAnsi="宋体"/>
+          <w:sz w:val="28"/>
+          <w:szCs w:val="28"/>
+        </w:rPr>
+      </w:pPr>
+      <w:r>
+        <w:rPr>
+          <w:rFonts w:ascii="宋体" w:hAnsi="宋体" w:hint="eastAsia"/>
+          <w:sz w:val="28"/>
+          <w:szCs w:val="28"/>
+        </w:rPr>
+        <w:t>慵懒：处事稳定，仅因刺激而短暂改变行为方式。</w:t>
+      </w:r>
+    </w:p>
+    <w:p>
+      <w:pPr>
+        <w:rPr>
+          <w:rFonts w:ascii="宋体" w:hAnsi="宋体"/>
+          <w:sz w:val="28"/>
+          <w:szCs w:val="28"/>
+        </w:rPr>
+      </w:pPr>
+      <w:r>
+        <w:rPr>
+          <w:rFonts w:ascii="宋体" w:hAnsi="宋体" w:hint="eastAsia"/>
+          <w:sz w:val="28"/>
+          <w:szCs w:val="28"/>
+        </w:rPr>
+        <w:t>演绎：不断重复行径，以谋求此法不可获得的效益。</w:t>
+      </w:r>
+    </w:p>
+    <w:p>
+      <w:pPr>
+        <w:rPr>
+          <w:rFonts w:ascii="宋体" w:hAnsi="宋体"/>
+          <w:sz w:val="28"/>
+          <w:szCs w:val="28"/>
+        </w:rPr>
+      </w:pPr>
+      <w:r>
+        <w:rPr>
+          <w:rFonts w:ascii="宋体" w:hAnsi="宋体" w:hint="eastAsia"/>
+          <w:sz w:val="28"/>
+          <w:szCs w:val="28"/>
+        </w:rPr>
+        <w:t>巡猎：实际与外界交互，不存具体目的。</w:t>
+      </w:r>
+    </w:p>
+    <w:p>
+      <w:pPr>
+        <w:rPr>
+          <w:rFonts w:ascii="宋体" w:hAnsi="宋体"/>
+          <w:sz w:val="28"/>
+          <w:szCs w:val="28"/>
+        </w:rPr>
+      </w:pPr>
+      <w:r>
+        <w:rPr>
+          <w:rFonts w:ascii="宋体" w:hAnsi="宋体" w:hint="eastAsia"/>
+          <w:sz w:val="28"/>
+          <w:szCs w:val="28"/>
+        </w:rPr>
+        <w:t>失常：强调自身缺陷，忽略自身价值。</w:t>
+      </w:r>
+    </w:p>
+    <w:p>
+      <w:pPr>
+        <w:rPr>
+          <w:rFonts w:ascii="宋体" w:hAnsi="宋体"/>
+          <w:sz w:val="28"/>
+          <w:szCs w:val="28"/>
+        </w:rPr>
+      </w:pPr>
+      <w:r>
+        <w:rPr>
+          <w:rFonts w:ascii="宋体" w:hAnsi="宋体" w:hint="eastAsia"/>
+          <w:sz w:val="28"/>
+          <w:szCs w:val="28"/>
+        </w:rPr>
+        <w:t>透镜：思维能力受限，难以涉及多种信息。</w:t>
+      </w:r>
+    </w:p>
+    <w:p>
+      <w:pPr>
+        <w:rPr>
+          <w:rFonts w:ascii="宋体" w:hAnsi="宋体"/>
+          <w:sz w:val="28"/>
+          <w:szCs w:val="28"/>
+        </w:rPr>
+      </w:pPr>
+      <w:r>
+        <w:rPr>
+          <w:rFonts w:ascii="宋体" w:hAnsi="宋体" w:hint="eastAsia"/>
+          <w:sz w:val="28"/>
+          <w:szCs w:val="28"/>
+        </w:rPr>
+        <w:t>提线：自认合理目的，乐于使外界按自己意图发展。</w:t>
+      </w:r>
+    </w:p>
+    <w:p>
+      <w:pPr>
+        <w:rPr>
+          <w:rFonts w:ascii="宋体" w:hAnsi="宋体"/>
+          <w:sz w:val="28"/>
+          <w:szCs w:val="28"/>
+        </w:rPr>
+      </w:pPr>
+      <w:r>
+        <w:rPr>
+          <w:rFonts w:ascii="宋体" w:hAnsi="宋体" w:hint="eastAsia"/>
+          <w:sz w:val="28"/>
+          <w:szCs w:val="28"/>
+        </w:rPr>
+        <w:t>逃避：忽视外界，重视主观意图带来的可能影响。</w:t>
+      </w:r>
+    </w:p>
+    <w:p>
+      <w:pPr>
+        <w:rPr>
+          <w:rFonts w:ascii="宋体" w:hAnsi="宋体"/>
+          <w:sz w:val="28"/>
+          <w:szCs w:val="28"/>
+        </w:rPr>
+      </w:pPr>
+      <w:r>
+        <w:rPr>
+          <w:rFonts w:ascii="宋体" w:hAnsi="宋体" w:hint="eastAsia"/>
+          <w:sz w:val="28"/>
+          <w:szCs w:val="28"/>
+        </w:rPr>
+        <w:t>肆虐：攻击非自身对象，控制外界发展。</w:t>
+      </w:r>
+    </w:p>
+    <w:p>
+      <w:pPr>
+        <w:rPr>
+          <w:rFonts w:ascii="宋体" w:hAnsi="宋体"/>
+          <w:sz w:val="28"/>
+          <w:szCs w:val="28"/>
+        </w:rPr>
+      </w:pPr>
+      <w:r>
+        <w:rPr>
+          <w:rFonts w:ascii="宋体" w:hAnsi="宋体" w:hint="eastAsia"/>
+          <w:sz w:val="28"/>
+          <w:szCs w:val="28"/>
+        </w:rPr>
+        <w:t>失能：强调表面形式，忽略实际意义。</w:t>
+      </w:r>
+    </w:p>
+    <w:p>
+      <w:pPr>
+        <w:rPr>
+          <w:rFonts w:ascii="宋体" w:hAnsi="宋体"/>
+          <w:sz w:val="28"/>
+          <w:szCs w:val="28"/>
+        </w:rPr>
+      </w:pPr>
+      <w:r>
+        <w:rPr>
+          <w:rFonts w:ascii="宋体" w:hAnsi="宋体" w:hint="eastAsia"/>
+          <w:sz w:val="28"/>
+          <w:szCs w:val="28"/>
+        </w:rPr>
+        <w:t>深海：因触动自身，而过度化某一特征。</w:t>
+      </w:r>
+    </w:p>
+    <w:p>
+      <w:pPr>
+        <w:rPr>
+          <w:rFonts w:ascii="宋体" w:hAnsi="宋体"/>
+          <w:sz w:val="28"/>
+          <w:szCs w:val="28"/>
+        </w:rPr>
+      </w:pPr>
+      <w:r>
+        <w:rPr>
+          <w:rFonts w:ascii="宋体" w:hAnsi="宋体" w:hint="eastAsia"/>
+          <w:sz w:val="28"/>
+          <w:szCs w:val="28"/>
+        </w:rPr>
+        <w:t>沙漏：处理能力受限，难以实现整体发展。</w:t>
+      </w:r>
+    </w:p>
+    <w:p>
+      <w:pPr>
+        <w:rPr>
+          <w:rFonts w:ascii="宋体" w:hAnsi="宋体"/>
+          <w:sz w:val="28"/>
+          <w:szCs w:val="28"/>
+        </w:rPr>
+      </w:pPr>
+      <w:r>
+        <w:rPr>
+          <w:rFonts w:ascii="宋体" w:hAnsi="宋体" w:hint="eastAsia"/>
+          <w:sz w:val="28"/>
+          <w:szCs w:val="28"/>
+        </w:rPr>
+        <w:t>沙暴：弱化个体间差异，高度认可自身。</w:t>
+      </w:r>
+    </w:p>
+    <w:p>
+      <w:pPr>
+        <w:rPr>
+          <w:rFonts w:ascii="宋体" w:hAnsi="宋体"/>
+          <w:sz w:val="28"/>
+          <w:szCs w:val="28"/>
+        </w:rPr>
+      </w:pPr>
+      <w:r>
+        <w:rPr>
+          <w:rFonts w:ascii="宋体" w:hAnsi="宋体" w:hint="eastAsia"/>
+          <w:sz w:val="28"/>
+          <w:szCs w:val="28"/>
+        </w:rPr>
+        <w:t>侵扰：因相对具体，而更信赖某一事物。</w:t>
+      </w:r>
+    </w:p>
+    <w:p>
+      <w:pPr>
+        <w:rPr>
+          <w:rFonts w:ascii="宋体" w:hAnsi="宋体"/>
+          <w:sz w:val="28"/>
+          <w:szCs w:val="28"/>
+        </w:rPr>
+      </w:pPr>
+      <w:r>
+        <w:rPr>
+          <w:rFonts w:ascii="宋体" w:hAnsi="宋体" w:hint="eastAsia"/>
+          <w:sz w:val="28"/>
+          <w:szCs w:val="28"/>
+        </w:rPr>
+        <w:t>旁观：忽略某一影响，甚至其强烈地改变自身认知。</w:t>
+      </w:r>
+    </w:p>
+    <w:p>
+      <w:pPr>
         <w:rPr>
           <w:rFonts w:ascii="宋体" w:hAnsi="宋体"/>
           <w:sz w:val="28"/>
@@ -5394,389 +5480,154 @@
           <w:szCs w:val="28"/>
         </w:rPr>
         <w:lastRenderedPageBreak/>
-        <w:t>辨析题。（本题共6小题，共计</w:t>
-      </w:r>
-      <w:r>
-        <w:rPr>
-          <w:rFonts w:ascii="宋体" w:hAnsi="宋体"/>
-          <w:sz w:val="28"/>
-          <w:szCs w:val="28"/>
-        </w:rPr>
-        <w:t>60</w:t>
-      </w:r>
-      <w:r>
-        <w:rPr>
-          <w:rFonts w:ascii="宋体" w:hAnsi="宋体" w:hint="eastAsia"/>
-          <w:sz w:val="28"/>
-          <w:szCs w:val="28"/>
-        </w:rPr>
-        <w:t>分。在做出选择后，可简要解释你的选择，除非你认为没有必要这么做。）</w:t>
-      </w:r>
-    </w:p>
-    <w:p>
-      <w:pPr>
-        <w:rPr>
-          <w:rFonts w:ascii="宋体" w:hAnsi="宋体"/>
-          <w:sz w:val="28"/>
-          <w:szCs w:val="28"/>
-        </w:rPr>
-      </w:pPr>
-    </w:p>
-    <w:p>
-      <w:pPr>
-        <w:rPr>
-          <w:rFonts w:ascii="宋体" w:hAnsi="宋体"/>
-          <w:sz w:val="28"/>
-          <w:szCs w:val="28"/>
-        </w:rPr>
-      </w:pPr>
-      <w:r>
-        <w:rPr>
-          <w:rFonts w:ascii="宋体" w:hAnsi="宋体"/>
-          <w:sz w:val="28"/>
-          <w:szCs w:val="28"/>
-        </w:rPr>
-        <w:t>1.生命和死亡</w:t>
-      </w:r>
-      <w:r>
-        <w:rPr>
-          <w:rFonts w:ascii="宋体" w:hAnsi="宋体" w:hint="eastAsia"/>
-          <w:sz w:val="28"/>
-          <w:szCs w:val="28"/>
-        </w:rPr>
-        <w:t>：</w:t>
-      </w:r>
-    </w:p>
-    <w:p>
-      <w:pPr>
-        <w:rPr>
-          <w:rFonts w:ascii="宋体" w:hAnsi="宋体"/>
-          <w:sz w:val="28"/>
-          <w:szCs w:val="28"/>
-        </w:rPr>
-      </w:pPr>
-      <w:r>
-        <w:rPr>
-          <w:rFonts w:ascii="宋体" w:hAnsi="宋体"/>
-          <w:sz w:val="28"/>
-          <w:szCs w:val="28"/>
-        </w:rPr>
-        <w:t>在【无痛苦但有牵挂地离开】，和【痛苦但被爱着地活着】之间，你会选择：</w:t>
-      </w:r>
-    </w:p>
-    <w:p>
-      <w:pPr>
-        <w:rPr>
-          <w:rFonts w:ascii="宋体" w:hAnsi="宋体"/>
-          <w:sz w:val="28"/>
-          <w:szCs w:val="28"/>
-        </w:rPr>
-      </w:pPr>
-    </w:p>
-    <w:p>
-      <w:pPr>
-        <w:rPr>
-          <w:rFonts w:ascii="宋体" w:hAnsi="宋体"/>
-          <w:sz w:val="28"/>
-          <w:szCs w:val="28"/>
-        </w:rPr>
-      </w:pPr>
-    </w:p>
-    <w:p>
-      <w:pPr>
-        <w:rPr>
-          <w:rFonts w:ascii="宋体" w:hAnsi="宋体"/>
-          <w:sz w:val="28"/>
-          <w:szCs w:val="28"/>
-        </w:rPr>
-      </w:pPr>
-      <w:r>
-        <w:rPr>
-          <w:rFonts w:ascii="宋体" w:hAnsi="宋体"/>
-          <w:sz w:val="28"/>
-          <w:szCs w:val="28"/>
-        </w:rPr>
-        <w:t>2.手段和正义：</w:t>
-      </w:r>
-    </w:p>
-    <w:p>
-      <w:pPr>
-        <w:rPr>
-          <w:rFonts w:ascii="宋体" w:hAnsi="宋体"/>
-          <w:sz w:val="28"/>
-          <w:szCs w:val="28"/>
-        </w:rPr>
-      </w:pPr>
-      <w:r>
-        <w:rPr>
-          <w:rFonts w:ascii="宋体" w:hAnsi="宋体"/>
-          <w:sz w:val="28"/>
-          <w:szCs w:val="28"/>
-        </w:rPr>
-        <w:t>在【无必要的磨损和牺牲但是正义的】，和【易达到的完美且轻松但是不正当的】之间，你会选择：</w:t>
-      </w:r>
-    </w:p>
-    <w:p>
-      <w:pPr>
-        <w:rPr>
-          <w:rFonts w:ascii="宋体" w:hAnsi="宋体"/>
-          <w:sz w:val="28"/>
-          <w:szCs w:val="28"/>
-        </w:rPr>
-      </w:pPr>
-    </w:p>
-    <w:p>
-      <w:pPr>
-        <w:rPr>
-          <w:rFonts w:ascii="宋体" w:hAnsi="宋体"/>
-          <w:sz w:val="28"/>
-          <w:szCs w:val="28"/>
-        </w:rPr>
-      </w:pPr>
-    </w:p>
-    <w:p>
-      <w:pPr>
-        <w:rPr>
-          <w:rFonts w:ascii="宋体" w:hAnsi="宋体"/>
-          <w:sz w:val="28"/>
-          <w:szCs w:val="28"/>
-        </w:rPr>
-      </w:pPr>
-      <w:r>
-        <w:rPr>
-          <w:rFonts w:ascii="宋体" w:hAnsi="宋体"/>
-          <w:sz w:val="28"/>
-          <w:szCs w:val="28"/>
-        </w:rPr>
-        <w:t>3.理想和生活：</w:t>
-      </w:r>
-    </w:p>
-    <w:p>
-      <w:pPr>
-        <w:rPr>
-          <w:rFonts w:ascii="宋体" w:hAnsi="宋体"/>
-          <w:sz w:val="28"/>
-          <w:szCs w:val="28"/>
-        </w:rPr>
-      </w:pPr>
-      <w:r>
-        <w:rPr>
-          <w:rFonts w:ascii="宋体" w:hAnsi="宋体"/>
-          <w:sz w:val="28"/>
-          <w:szCs w:val="28"/>
-        </w:rPr>
-        <w:t>在【冒险去追求易碎的理想】，和【平稳去体验有序的生活】之间，你会选择：</w:t>
-      </w:r>
-    </w:p>
-    <w:p>
-      <w:pPr>
-        <w:rPr>
-          <w:rFonts w:ascii="宋体" w:hAnsi="宋体"/>
-          <w:sz w:val="28"/>
-          <w:szCs w:val="28"/>
-        </w:rPr>
-      </w:pPr>
-    </w:p>
-    <w:p>
-      <w:pPr>
-        <w:rPr>
-          <w:rFonts w:ascii="宋体" w:hAnsi="宋体"/>
-          <w:sz w:val="28"/>
-          <w:szCs w:val="28"/>
-        </w:rPr>
-      </w:pPr>
-    </w:p>
-    <w:p>
-      <w:pPr>
-        <w:rPr>
-          <w:rFonts w:ascii="宋体" w:hAnsi="宋体"/>
-          <w:sz w:val="28"/>
-          <w:szCs w:val="28"/>
-        </w:rPr>
-      </w:pPr>
-      <w:r>
-        <w:rPr>
-          <w:rFonts w:ascii="宋体" w:hAnsi="宋体"/>
-          <w:sz w:val="28"/>
-          <w:szCs w:val="28"/>
-        </w:rPr>
-        <w:t>4.愚弄和崇高：</w:t>
-      </w:r>
-    </w:p>
-    <w:p>
-      <w:pPr>
-        <w:rPr>
-          <w:rFonts w:ascii="宋体" w:hAnsi="宋体"/>
-          <w:sz w:val="28"/>
-          <w:szCs w:val="28"/>
-        </w:rPr>
-      </w:pPr>
-      <w:r>
-        <w:rPr>
-          <w:rFonts w:ascii="宋体" w:hAnsi="宋体"/>
-          <w:sz w:val="28"/>
-          <w:szCs w:val="28"/>
-        </w:rPr>
-        <w:t>在【无原则的相互取悦】，和【有思想的相互尊重】之间，你会选择：</w:t>
-      </w:r>
-    </w:p>
-    <w:p>
-      <w:pPr>
-        <w:rPr>
-          <w:rFonts w:ascii="宋体" w:hAnsi="宋体"/>
-          <w:sz w:val="28"/>
-          <w:szCs w:val="28"/>
-        </w:rPr>
-      </w:pPr>
-    </w:p>
-    <w:p>
-      <w:pPr>
-        <w:rPr>
-          <w:rFonts w:ascii="宋体" w:hAnsi="宋体"/>
-          <w:sz w:val="28"/>
-          <w:szCs w:val="28"/>
-        </w:rPr>
-      </w:pPr>
-    </w:p>
-    <w:p>
-      <w:pPr>
-        <w:rPr>
-          <w:rFonts w:ascii="宋体" w:hAnsi="宋体"/>
-          <w:sz w:val="28"/>
-          <w:szCs w:val="28"/>
-        </w:rPr>
-      </w:pPr>
-      <w:r>
-        <w:rPr>
-          <w:rFonts w:ascii="宋体" w:hAnsi="宋体"/>
-          <w:sz w:val="28"/>
-          <w:szCs w:val="28"/>
-        </w:rPr>
-        <w:t>5.体验和责任：</w:t>
-      </w:r>
-    </w:p>
-    <w:p>
-      <w:pPr>
-        <w:rPr>
-          <w:rFonts w:ascii="宋体" w:hAnsi="宋体"/>
-          <w:sz w:val="28"/>
-          <w:szCs w:val="28"/>
-        </w:rPr>
-      </w:pPr>
-      <w:r>
-        <w:rPr>
-          <w:rFonts w:ascii="宋体" w:hAnsi="宋体"/>
-          <w:sz w:val="28"/>
-          <w:szCs w:val="28"/>
-        </w:rPr>
-        <w:t>在【享受属于自己的生活】，和【承担延续生命的责任】之间，你会选择：</w:t>
-      </w:r>
-    </w:p>
-    <w:p>
-      <w:pPr>
-        <w:rPr>
-          <w:rFonts w:ascii="宋体" w:hAnsi="宋体"/>
-          <w:sz w:val="28"/>
-          <w:szCs w:val="28"/>
-        </w:rPr>
-      </w:pPr>
-    </w:p>
-    <w:p>
-      <w:pPr>
-        <w:rPr>
-          <w:rFonts w:ascii="宋体" w:hAnsi="宋体"/>
-          <w:sz w:val="28"/>
-          <w:szCs w:val="28"/>
-        </w:rPr>
-      </w:pPr>
-    </w:p>
-    <w:p>
-      <w:pPr>
-        <w:rPr>
-          <w:rFonts w:ascii="宋体" w:hAnsi="宋体"/>
-          <w:sz w:val="28"/>
-          <w:szCs w:val="28"/>
-        </w:rPr>
-      </w:pPr>
-      <w:r>
-        <w:rPr>
-          <w:rFonts w:ascii="宋体" w:hAnsi="宋体"/>
-          <w:sz w:val="28"/>
-          <w:szCs w:val="28"/>
-        </w:rPr>
-        <w:t>6.自我和他我：</w:t>
-      </w:r>
-    </w:p>
-    <w:p>
-      <w:pPr>
-        <w:rPr>
-          <w:rFonts w:ascii="宋体" w:hAnsi="宋体"/>
-          <w:sz w:val="28"/>
-          <w:szCs w:val="28"/>
-        </w:rPr>
-      </w:pPr>
-      <w:r>
-        <w:rPr>
-          <w:rFonts w:ascii="宋体" w:hAnsi="宋体"/>
-          <w:sz w:val="28"/>
-          <w:szCs w:val="28"/>
-        </w:rPr>
-        <w:t>在【以自己不变的观点看外界】，和【受外界影响不断改变自我】之间，你会选择：</w:t>
-      </w:r>
-    </w:p>
-    <w:p>
-      <w:pPr>
-        <w:rPr>
-          <w:rFonts w:ascii="宋体" w:hAnsi="宋体"/>
-          <w:sz w:val="28"/>
-          <w:szCs w:val="28"/>
-        </w:rPr>
-      </w:pPr>
-    </w:p>
-    <w:p>
-      <w:pPr>
-        <w:rPr>
-          <w:rFonts w:ascii="宋体" w:hAnsi="宋体"/>
-          <w:sz w:val="28"/>
-          <w:szCs w:val="28"/>
-        </w:rPr>
-      </w:pPr>
-    </w:p>
-    <w:p>
-      <w:pPr>
-        <w:rPr>
-          <w:rFonts w:ascii="宋体" w:hAnsi="宋体"/>
-          <w:sz w:val="28"/>
-          <w:szCs w:val="28"/>
-        </w:rPr>
-      </w:pPr>
-    </w:p>
-    <w:p>
-      <w:pPr>
-        <w:rPr>
-          <w:rFonts w:ascii="宋体" w:hAnsi="宋体"/>
-          <w:sz w:val="28"/>
-          <w:szCs w:val="28"/>
-        </w:rPr>
-      </w:pPr>
-    </w:p>
-    <w:p>
-      <w:pPr>
-        <w:rPr>
-          <w:rFonts w:ascii="宋体" w:hAnsi="宋体"/>
-          <w:sz w:val="28"/>
-          <w:szCs w:val="28"/>
-        </w:rPr>
-      </w:pPr>
-    </w:p>
-    <w:p>
-      <w:pPr>
-        <w:rPr>
-          <w:rFonts w:ascii="宋体" w:hAnsi="宋体"/>
-          <w:sz w:val="28"/>
-          <w:szCs w:val="28"/>
-        </w:rPr>
-      </w:pPr>
+        <w:t>盘踞：顺应直观，偏袒或进行有利于自己的行为。</w:t>
+      </w:r>
+    </w:p>
+    <w:p>
+      <w:pPr>
+        <w:rPr>
+          <w:rFonts w:ascii="宋体" w:hAnsi="宋体"/>
+          <w:sz w:val="28"/>
+          <w:szCs w:val="28"/>
+        </w:rPr>
+      </w:pPr>
+      <w:r>
+        <w:rPr>
+          <w:rFonts w:ascii="宋体" w:hAnsi="宋体" w:hint="eastAsia"/>
+          <w:sz w:val="28"/>
+          <w:szCs w:val="28"/>
+        </w:rPr>
+        <w:t>失度：强调可能结果，忽略发展规律。</w:t>
+      </w:r>
+    </w:p>
+    <w:p>
+      <w:pPr>
+        <w:rPr>
+          <w:rFonts w:ascii="宋体" w:hAnsi="宋体"/>
+          <w:sz w:val="28"/>
+          <w:szCs w:val="28"/>
+        </w:rPr>
+      </w:pPr>
+      <w:r>
+        <w:rPr>
+          <w:rFonts w:ascii="宋体" w:hAnsi="宋体" w:hint="eastAsia"/>
+          <w:sz w:val="28"/>
+          <w:szCs w:val="28"/>
+        </w:rPr>
+        <w:t>凌物：漠视他者;轻视或反感异己的思维行为模式。</w:t>
+      </w:r>
+    </w:p>
+    <w:p>
+      <w:pPr>
+        <w:rPr>
+          <w:rFonts w:ascii="宋体" w:hAnsi="宋体"/>
+          <w:sz w:val="28"/>
+          <w:szCs w:val="28"/>
+        </w:rPr>
+      </w:pPr>
+      <w:r>
+        <w:rPr>
+          <w:rFonts w:ascii="宋体" w:hAnsi="宋体" w:hint="eastAsia"/>
+          <w:sz w:val="28"/>
+          <w:szCs w:val="28"/>
+        </w:rPr>
+        <w:t>量杯：评估能力受限，难以区分抽象对象。</w:t>
+      </w:r>
+    </w:p>
+    <w:p>
+      <w:pPr>
+        <w:rPr>
+          <w:rFonts w:ascii="宋体" w:hAnsi="宋体"/>
+          <w:sz w:val="28"/>
+          <w:szCs w:val="28"/>
+        </w:rPr>
+      </w:pPr>
+      <w:r>
+        <w:rPr>
+          <w:rFonts w:ascii="宋体" w:hAnsi="宋体" w:hint="eastAsia"/>
+          <w:sz w:val="28"/>
+          <w:szCs w:val="28"/>
+        </w:rPr>
+        <w:t>华变：沉醉幻想;曲解或抗拒外界非理想真实信息。</w:t>
+      </w:r>
+    </w:p>
+    <w:p>
+      <w:pPr>
+        <w:rPr>
+          <w:rFonts w:ascii="宋体" w:hAnsi="宋体"/>
+          <w:sz w:val="28"/>
+          <w:szCs w:val="28"/>
+        </w:rPr>
+      </w:pPr>
+      <w:r>
+        <w:rPr>
+          <w:rFonts w:ascii="宋体" w:hAnsi="宋体" w:hint="eastAsia"/>
+          <w:sz w:val="28"/>
+          <w:szCs w:val="28"/>
+        </w:rPr>
+        <w:t>纷扰：同化万物;人格化或强制合理化一系列对象。</w:t>
+      </w:r>
+    </w:p>
+    <w:p>
+      <w:pPr>
+        <w:rPr>
+          <w:rFonts w:ascii="宋体" w:hAnsi="宋体"/>
+          <w:sz w:val="28"/>
+          <w:szCs w:val="28"/>
+        </w:rPr>
+      </w:pPr>
+      <w:r>
+        <w:rPr>
+          <w:rFonts w:ascii="宋体" w:hAnsi="宋体" w:hint="eastAsia"/>
+          <w:sz w:val="28"/>
+          <w:szCs w:val="28"/>
+        </w:rPr>
+        <w:t>多足：因自身认知，而扩大行为的影响。</w:t>
+      </w:r>
+    </w:p>
+    <w:p>
+      <w:pPr>
+        <w:rPr>
+          <w:rFonts w:ascii="宋体" w:hAnsi="宋体"/>
+          <w:sz w:val="28"/>
+          <w:szCs w:val="28"/>
+        </w:rPr>
+      </w:pPr>
+    </w:p>
+    <w:p>
+      <w:pPr>
+        <w:ind w:firstLine="420"/>
+        <w:rPr>
+          <w:rFonts w:ascii="楷体" w:eastAsia="楷体" w:hAnsi="楷体" w:cs="楷体"/>
+          <w:sz w:val="24"/>
+        </w:rPr>
+      </w:pPr>
+      <w:r>
+        <w:rPr>
+          <w:rFonts w:ascii="楷体" w:eastAsia="楷体" w:hAnsi="楷体" w:cs="楷体" w:hint="eastAsia"/>
+          <w:sz w:val="24"/>
+        </w:rPr>
+        <w:t>提示:可将失能，失度，失常划为一组:他们都是文明本身带给个人的缺陷。他们并不是理智的选择，更像一种畸形的逃避。</w:t>
+      </w:r>
+    </w:p>
+    <w:p>
+      <w:pPr>
+        <w:widowControl/>
+        <w:jc w:val="left"/>
+        <w:rPr>
+          <w:rFonts w:ascii="宋体" w:hAnsi="宋体"/>
+          <w:sz w:val="28"/>
+          <w:szCs w:val="28"/>
+        </w:rPr>
+      </w:pPr>
+      <w:r>
+        <w:rPr>
+          <w:rFonts w:ascii="宋体" w:hAnsi="宋体"/>
+          <w:sz w:val="28"/>
+          <w:szCs w:val="28"/>
+        </w:rPr>
+        <w:br w:type="page"/>
+      </w:r>
     </w:p>
     <w:p>
       <w:pPr>
@@ -5800,14 +5651,395 @@
           <w:sz w:val="44"/>
         </w:rPr>
         <w:lastRenderedPageBreak/>
-        <w:t>第五部分：世界观引导</w:t>
+        <w:t>第</w:t>
+      </w:r>
+      <w:r>
+        <w:rPr>
+          <w:rFonts w:ascii="宋体" w:hAnsi="宋体" w:hint="eastAsia"/>
+          <w:b/>
+          <w:kern w:val="44"/>
+          <w:sz w:val="44"/>
+        </w:rPr>
+        <w:t>五</w:t>
+      </w:r>
+      <w:r>
+        <w:rPr>
+          <w:rFonts w:ascii="宋体" w:hAnsi="宋体" w:hint="eastAsia"/>
+          <w:b/>
+          <w:kern w:val="44"/>
+          <w:sz w:val="44"/>
+        </w:rPr>
+        <w:t>部分：人格倾向/倾向价值观</w:t>
+      </w:r>
+    </w:p>
+    <w:p>
+      <w:pPr>
+        <w:rPr>
+          <w:rFonts w:ascii="宋体" w:hAnsi="宋体"/>
+          <w:sz w:val="28"/>
+          <w:szCs w:val="28"/>
+        </w:rPr>
+      </w:pPr>
+    </w:p>
+    <w:p>
+      <w:pPr>
+        <w:rPr>
+          <w:rFonts w:ascii="宋体" w:hAnsi="宋体"/>
+          <w:sz w:val="28"/>
+          <w:szCs w:val="28"/>
+        </w:rPr>
+      </w:pPr>
+      <w:r>
+        <w:rPr>
+          <w:rFonts w:ascii="宋体" w:hAnsi="宋体" w:hint="eastAsia"/>
+          <w:sz w:val="28"/>
+          <w:szCs w:val="28"/>
+          <w:highlight w:val="lightGray"/>
+        </w:rPr>
+        <w:t>一、</w:t>
+      </w:r>
+      <w:r>
+        <w:rPr>
+          <w:rFonts w:ascii="宋体" w:hAnsi="宋体" w:hint="eastAsia"/>
+          <w:sz w:val="28"/>
+          <w:szCs w:val="28"/>
+        </w:rPr>
+        <w:t>简答题。（本题共3小题）</w:t>
+      </w:r>
+    </w:p>
+    <w:p>
+      <w:pPr>
+        <w:rPr>
+          <w:rFonts w:ascii="宋体" w:hAnsi="宋体"/>
+          <w:sz w:val="28"/>
+          <w:szCs w:val="28"/>
+        </w:rPr>
+      </w:pPr>
+    </w:p>
+    <w:p>
+      <w:pPr>
+        <w:rPr>
+          <w:rFonts w:ascii="宋体" w:hAnsi="宋体"/>
+          <w:sz w:val="28"/>
+          <w:szCs w:val="28"/>
+        </w:rPr>
+      </w:pPr>
+      <w:r>
+        <w:rPr>
+          <w:rFonts w:ascii="宋体" w:hAnsi="宋体" w:hint="eastAsia"/>
+          <w:sz w:val="28"/>
+          <w:szCs w:val="28"/>
+        </w:rPr>
+        <w:t>1.</w:t>
+      </w:r>
+      <w:r>
+        <w:rPr>
+          <w:rFonts w:ascii="宋体" w:hAnsi="宋体" w:hint="eastAsia"/>
+          <w:sz w:val="28"/>
+          <w:szCs w:val="28"/>
+        </w:rPr>
+        <w:t>【</w:t>
+      </w:r>
+      <w:r>
+        <w:rPr>
+          <w:rFonts w:ascii="宋体" w:hAnsi="宋体" w:hint="eastAsia"/>
+          <w:sz w:val="28"/>
+          <w:szCs w:val="28"/>
+        </w:rPr>
+        <w:t>创造</w:t>
+      </w:r>
+      <w:r>
+        <w:rPr>
+          <w:rFonts w:ascii="宋体" w:hAnsi="宋体" w:hint="eastAsia"/>
+          <w:sz w:val="28"/>
+          <w:szCs w:val="28"/>
+        </w:rPr>
+        <w:t>】</w:t>
+      </w:r>
+      <w:r>
+        <w:rPr>
+          <w:rFonts w:ascii="宋体" w:hAnsi="宋体" w:hint="eastAsia"/>
+          <w:sz w:val="28"/>
+          <w:szCs w:val="28"/>
+        </w:rPr>
+        <w:t>。重新定义轨迹，寻找新的人生：</w:t>
+      </w:r>
+    </w:p>
+    <w:p>
+      <w:pPr>
+        <w:ind w:firstLine="420"/>
+        <w:rPr>
+          <w:rFonts w:ascii="宋体" w:hAnsi="宋体"/>
+          <w:sz w:val="28"/>
+          <w:szCs w:val="28"/>
+        </w:rPr>
+      </w:pPr>
+      <w:r>
+        <w:rPr>
+          <w:rFonts w:ascii="宋体" w:hAnsi="宋体" w:hint="eastAsia"/>
+          <w:sz w:val="28"/>
+          <w:szCs w:val="28"/>
+        </w:rPr>
+        <w:t>假如你即将忘掉所有的事情，你的意识将会在你出生那一刻再次出现。在这之前，你有机会给新的“自我”写三行预告，你会写下：</w:t>
+      </w:r>
+    </w:p>
+    <w:p>
+      <w:pPr>
+        <w:rPr>
+          <w:rFonts w:ascii="宋体" w:hAnsi="宋体"/>
+          <w:sz w:val="28"/>
+          <w:szCs w:val="28"/>
+        </w:rPr>
+      </w:pPr>
+    </w:p>
+    <w:p>
+      <w:pPr>
+        <w:rPr>
+          <w:rFonts w:ascii="宋体" w:hAnsi="宋体"/>
+          <w:sz w:val="28"/>
+          <w:szCs w:val="28"/>
+        </w:rPr>
+      </w:pPr>
+    </w:p>
+    <w:p>
+      <w:pPr>
+        <w:rPr>
+          <w:rFonts w:ascii="宋体" w:hAnsi="宋体"/>
+          <w:sz w:val="28"/>
+          <w:szCs w:val="28"/>
+        </w:rPr>
+      </w:pPr>
+    </w:p>
+    <w:p>
+      <w:pPr>
+        <w:rPr>
+          <w:rFonts w:ascii="宋体" w:hAnsi="宋体"/>
+          <w:sz w:val="28"/>
+          <w:szCs w:val="28"/>
+        </w:rPr>
+      </w:pPr>
+    </w:p>
+    <w:p>
+      <w:pPr>
+        <w:rPr>
+          <w:rFonts w:ascii="宋体" w:hAnsi="宋体"/>
+          <w:sz w:val="28"/>
+          <w:szCs w:val="28"/>
+        </w:rPr>
+      </w:pPr>
+    </w:p>
+    <w:p>
+      <w:pPr>
+        <w:rPr>
+          <w:rFonts w:ascii="宋体" w:hAnsi="宋体"/>
+          <w:sz w:val="28"/>
+          <w:szCs w:val="28"/>
+        </w:rPr>
+      </w:pPr>
+      <w:r>
+        <w:rPr>
+          <w:rFonts w:ascii="宋体" w:hAnsi="宋体" w:hint="eastAsia"/>
+          <w:sz w:val="28"/>
+          <w:szCs w:val="28"/>
+        </w:rPr>
+        <w:t>2.</w:t>
+      </w:r>
+      <w:r>
+        <w:rPr>
+          <w:rFonts w:ascii="宋体" w:hAnsi="宋体" w:hint="eastAsia"/>
+          <w:sz w:val="28"/>
+          <w:szCs w:val="28"/>
+        </w:rPr>
+        <w:t>【</w:t>
+      </w:r>
+      <w:r>
+        <w:rPr>
+          <w:rFonts w:ascii="宋体" w:hAnsi="宋体" w:hint="eastAsia"/>
+          <w:sz w:val="28"/>
+          <w:szCs w:val="28"/>
+        </w:rPr>
+        <w:t>记录</w:t>
+      </w:r>
+      <w:r>
+        <w:rPr>
+          <w:rFonts w:ascii="宋体" w:hAnsi="宋体" w:hint="eastAsia"/>
+          <w:sz w:val="28"/>
+          <w:szCs w:val="28"/>
+        </w:rPr>
+        <w:t>】</w:t>
+      </w:r>
+      <w:r>
+        <w:rPr>
+          <w:rFonts w:ascii="宋体" w:hAnsi="宋体" w:hint="eastAsia"/>
+          <w:sz w:val="28"/>
+          <w:szCs w:val="28"/>
+        </w:rPr>
+        <w:t>。无法改变轨迹，只能改变态度：</w:t>
+      </w:r>
+    </w:p>
+    <w:p>
+      <w:pPr>
+        <w:ind w:firstLine="420"/>
+        <w:rPr>
+          <w:rFonts w:ascii="宋体" w:hAnsi="宋体"/>
+          <w:sz w:val="28"/>
+          <w:szCs w:val="28"/>
+        </w:rPr>
+      </w:pPr>
+      <w:r>
+        <w:rPr>
+          <w:rFonts w:ascii="宋体" w:hAnsi="宋体" w:hint="eastAsia"/>
+          <w:sz w:val="28"/>
+          <w:szCs w:val="28"/>
+        </w:rPr>
+        <w:t>假如你即将忘掉所有的事情，你的意识会沿着体验过的人生再次出现。在这之前，你有机会给新的“自我”写三行提醒，你会写下：</w:t>
+      </w:r>
+    </w:p>
+    <w:p>
+      <w:pPr>
+        <w:rPr>
+          <w:rFonts w:ascii="宋体" w:hAnsi="宋体"/>
+          <w:sz w:val="28"/>
+          <w:szCs w:val="28"/>
+        </w:rPr>
+      </w:pPr>
+    </w:p>
+    <w:p>
+      <w:pPr>
+        <w:rPr>
+          <w:rFonts w:ascii="宋体" w:hAnsi="宋体"/>
+          <w:sz w:val="28"/>
+          <w:szCs w:val="28"/>
+        </w:rPr>
+      </w:pPr>
+    </w:p>
+    <w:p>
+      <w:pPr>
+        <w:rPr>
+          <w:rFonts w:ascii="宋体" w:hAnsi="宋体"/>
+          <w:sz w:val="28"/>
+          <w:szCs w:val="28"/>
+        </w:rPr>
+      </w:pPr>
+    </w:p>
+    <w:p>
+      <w:pPr>
+        <w:rPr>
+          <w:rFonts w:ascii="宋体" w:hAnsi="宋体"/>
+          <w:sz w:val="28"/>
+          <w:szCs w:val="28"/>
+        </w:rPr>
+      </w:pPr>
+    </w:p>
+    <w:p>
+      <w:pPr>
+        <w:rPr>
+          <w:rFonts w:ascii="宋体" w:hAnsi="宋体"/>
+          <w:sz w:val="28"/>
+          <w:szCs w:val="28"/>
+        </w:rPr>
+      </w:pPr>
+    </w:p>
+    <w:p>
+      <w:pPr>
+        <w:rPr>
+          <w:rFonts w:ascii="宋体" w:hAnsi="宋体"/>
+          <w:sz w:val="28"/>
+          <w:szCs w:val="28"/>
+        </w:rPr>
+      </w:pPr>
+      <w:r>
+        <w:rPr>
+          <w:rFonts w:ascii="宋体" w:hAnsi="宋体" w:hint="eastAsia"/>
+          <w:sz w:val="28"/>
+          <w:szCs w:val="28"/>
+        </w:rPr>
+        <w:t>3.</w:t>
+      </w:r>
+      <w:r>
+        <w:rPr>
+          <w:rFonts w:ascii="宋体" w:hAnsi="宋体" w:hint="eastAsia"/>
+          <w:sz w:val="28"/>
+          <w:szCs w:val="28"/>
+        </w:rPr>
+        <w:t>【</w:t>
+      </w:r>
+      <w:r>
+        <w:rPr>
+          <w:rFonts w:ascii="宋体" w:hAnsi="宋体" w:hint="eastAsia"/>
+          <w:sz w:val="28"/>
+          <w:szCs w:val="28"/>
+        </w:rPr>
+        <w:t>感知</w:t>
+      </w:r>
+      <w:r>
+        <w:rPr>
+          <w:rFonts w:ascii="宋体" w:hAnsi="宋体" w:hint="eastAsia"/>
+          <w:sz w:val="28"/>
+          <w:szCs w:val="28"/>
+        </w:rPr>
+        <w:t>】</w:t>
+      </w:r>
+      <w:r>
+        <w:rPr>
+          <w:rFonts w:ascii="宋体" w:hAnsi="宋体" w:hint="eastAsia"/>
+          <w:sz w:val="28"/>
+          <w:szCs w:val="28"/>
+        </w:rPr>
+        <w:t>。清空所有轨迹，终向世界告别：</w:t>
+      </w:r>
+    </w:p>
+    <w:p>
+      <w:pPr>
+        <w:ind w:firstLine="420"/>
+        <w:rPr>
+          <w:rFonts w:ascii="宋体" w:hAnsi="宋体"/>
+          <w:sz w:val="28"/>
+          <w:szCs w:val="28"/>
+        </w:rPr>
+      </w:pPr>
+      <w:r>
+        <w:rPr>
+          <w:rFonts w:ascii="宋体" w:hAnsi="宋体" w:hint="eastAsia"/>
+          <w:sz w:val="28"/>
+          <w:szCs w:val="28"/>
+        </w:rPr>
+        <w:t>假如你即将忘掉所有的事情，你的意识再也不会在这个世界出现。但是在这之前，你有机会给现在的“自我”写三行告别，你会写下：</w:t>
+      </w:r>
+    </w:p>
+    <w:p>
+      <w:pPr>
+        <w:rPr>
+          <w:rFonts w:ascii="宋体" w:hAnsi="宋体"/>
+          <w:sz w:val="28"/>
+          <w:szCs w:val="28"/>
+        </w:rPr>
+      </w:pPr>
+    </w:p>
+    <w:p>
+      <w:pPr>
+        <w:widowControl/>
+        <w:jc w:val="left"/>
+        <w:rPr>
+          <w:rFonts w:ascii="宋体" w:hAnsi="宋体"/>
+          <w:sz w:val="28"/>
+          <w:szCs w:val="28"/>
+        </w:rPr>
+      </w:pPr>
+      <w:r>
+        <w:rPr>
+          <w:rFonts w:ascii="宋体" w:hAnsi="宋体"/>
+          <w:sz w:val="28"/>
+          <w:szCs w:val="28"/>
+        </w:rPr>
+        <w:br w:type="page"/>
       </w:r>
     </w:p>
     <w:p>
       <w:pPr>
         <w:numPr>
           <w:ilvl w:val="0"/>
-          <w:numId w:val="4"/>
+          <w:numId w:val="3"/>
         </w:numPr>
         <w:rPr>
           <w:rFonts w:ascii="宋体" w:hAnsi="宋体"/>
@@ -5821,852 +6053,390 @@
           <w:sz w:val="28"/>
           <w:szCs w:val="28"/>
         </w:rPr>
-        <w:t>引导题。（本题共100分，</w:t>
-      </w:r>
-      <w:r>
-        <w:rPr>
-          <w:rFonts w:ascii="宋体" w:hAnsi="宋体" w:hint="eastAsia"/>
-          <w:b/>
-          <w:bCs/>
-          <w:sz w:val="28"/>
-          <w:szCs w:val="28"/>
-        </w:rPr>
-        <w:t>回答即满分</w:t>
-      </w:r>
-      <w:r>
-        <w:rPr>
-          <w:rFonts w:ascii="宋体" w:hAnsi="宋体" w:hint="eastAsia"/>
-          <w:sz w:val="28"/>
-          <w:szCs w:val="28"/>
-        </w:rPr>
-        <w:t>）</w:t>
-      </w:r>
-    </w:p>
-    <w:p>
-      <w:pPr>
-        <w:rPr>
-          <w:rFonts w:ascii="宋体" w:hAnsi="宋体"/>
-          <w:sz w:val="28"/>
-          <w:szCs w:val="28"/>
-        </w:rPr>
-      </w:pPr>
-    </w:p>
-    <w:p>
-      <w:pPr>
-        <w:rPr>
-          <w:rFonts w:ascii="宋体" w:hAnsi="宋体"/>
-          <w:sz w:val="28"/>
-          <w:szCs w:val="28"/>
-        </w:rPr>
-      </w:pPr>
-      <w:r>
-        <w:rPr>
-          <w:rFonts w:ascii="宋体" w:hAnsi="宋体" w:hint="eastAsia"/>
-          <w:sz w:val="28"/>
-          <w:szCs w:val="28"/>
-        </w:rPr>
-        <w:t>一.对世界本质的整体把握</w:t>
-      </w:r>
-    </w:p>
-    <w:p>
-      <w:pPr>
-        <w:ind w:firstLine="420"/>
-        <w:rPr>
-          <w:rFonts w:ascii="宋体" w:hAnsi="宋体"/>
-          <w:sz w:val="28"/>
-          <w:szCs w:val="28"/>
-        </w:rPr>
-      </w:pPr>
-      <w:r>
-        <w:rPr>
-          <w:rFonts w:ascii="宋体" w:hAnsi="宋体" w:hint="eastAsia"/>
-          <w:sz w:val="28"/>
-          <w:szCs w:val="28"/>
-        </w:rPr>
-        <w:t>万物客观存在，还是受限于观测者？</w:t>
-      </w:r>
-    </w:p>
-    <w:p>
-      <w:pPr>
-        <w:ind w:firstLine="420"/>
-        <w:rPr>
-          <w:rFonts w:ascii="宋体" w:hAnsi="宋体"/>
-          <w:sz w:val="28"/>
-          <w:szCs w:val="28"/>
-        </w:rPr>
-      </w:pPr>
-      <w:r>
-        <w:rPr>
-          <w:rFonts w:ascii="宋体" w:hAnsi="宋体" w:hint="eastAsia"/>
-          <w:sz w:val="28"/>
-          <w:szCs w:val="28"/>
-        </w:rPr>
-        <w:t>事物性质是可知的，还是不可明确？</w:t>
-      </w:r>
-    </w:p>
-    <w:p>
-      <w:pPr>
-        <w:ind w:firstLine="420"/>
-        <w:rPr>
-          <w:rFonts w:ascii="宋体" w:hAnsi="宋体"/>
-          <w:sz w:val="28"/>
-          <w:szCs w:val="28"/>
-        </w:rPr>
-      </w:pPr>
-      <w:r>
-        <w:rPr>
-          <w:rFonts w:ascii="宋体" w:hAnsi="宋体" w:hint="eastAsia"/>
-          <w:sz w:val="28"/>
-          <w:szCs w:val="28"/>
-        </w:rPr>
-        <w:t>事物根本上是统一的，还是各自划分区域？</w:t>
-      </w:r>
-    </w:p>
-    <w:p>
-      <w:pPr>
-        <w:rPr>
-          <w:rFonts w:ascii="宋体" w:hAnsi="宋体"/>
-          <w:sz w:val="28"/>
-          <w:szCs w:val="28"/>
-        </w:rPr>
-      </w:pPr>
-    </w:p>
-    <w:p>
-      <w:pPr>
-        <w:rPr>
-          <w:rFonts w:ascii="宋体" w:hAnsi="宋体"/>
-          <w:sz w:val="28"/>
-          <w:szCs w:val="28"/>
-        </w:rPr>
-      </w:pPr>
-    </w:p>
-    <w:p>
-      <w:pPr>
-        <w:rPr>
-          <w:rFonts w:ascii="宋体" w:hAnsi="宋体"/>
-          <w:sz w:val="28"/>
-          <w:szCs w:val="28"/>
-        </w:rPr>
-      </w:pPr>
-      <w:r>
-        <w:rPr>
-          <w:rFonts w:ascii="宋体" w:hAnsi="宋体" w:hint="eastAsia"/>
-          <w:sz w:val="28"/>
-          <w:szCs w:val="28"/>
-        </w:rPr>
-        <w:t>二.对事物逻辑的规范划分</w:t>
-      </w:r>
-    </w:p>
-    <w:p>
-      <w:pPr>
-        <w:ind w:firstLine="420"/>
-        <w:rPr>
-          <w:rFonts w:ascii="宋体" w:hAnsi="宋体"/>
-          <w:sz w:val="28"/>
-          <w:szCs w:val="28"/>
-        </w:rPr>
-      </w:pPr>
-      <w:r>
-        <w:rPr>
-          <w:rFonts w:ascii="宋体" w:hAnsi="宋体" w:hint="eastAsia"/>
-          <w:sz w:val="28"/>
-          <w:szCs w:val="28"/>
-        </w:rPr>
-        <w:t>事物有哪些存在方式，他们之间的联系是什么？</w:t>
-      </w:r>
-    </w:p>
-    <w:p>
-      <w:pPr>
-        <w:ind w:firstLine="420"/>
-        <w:rPr>
-          <w:rFonts w:ascii="宋体" w:hAnsi="宋体"/>
-          <w:sz w:val="28"/>
-          <w:szCs w:val="28"/>
-        </w:rPr>
-      </w:pPr>
-      <w:r>
-        <w:rPr>
-          <w:rFonts w:ascii="宋体" w:hAnsi="宋体" w:hint="eastAsia"/>
-          <w:sz w:val="28"/>
-          <w:szCs w:val="28"/>
-        </w:rPr>
-        <w:t>信息</w:t>
-      </w:r>
-      <w:r>
-        <w:rPr>
-          <w:rFonts w:ascii="宋体" w:hAnsi="宋体" w:hint="eastAsia"/>
-          <w:sz w:val="28"/>
-          <w:szCs w:val="28"/>
-        </w:rPr>
-        <w:t>有哪些表达形式</w:t>
-      </w:r>
-      <w:r>
-        <w:rPr>
-          <w:rFonts w:ascii="宋体" w:hAnsi="宋体" w:hint="eastAsia"/>
-          <w:sz w:val="28"/>
-          <w:szCs w:val="28"/>
-        </w:rPr>
-        <w:t>，他们之间的联系是什么？</w:t>
-      </w:r>
-    </w:p>
-    <w:p>
-      <w:pPr>
-        <w:ind w:firstLine="420"/>
-        <w:rPr>
-          <w:rFonts w:ascii="宋体" w:hAnsi="宋体"/>
-          <w:sz w:val="28"/>
-          <w:szCs w:val="28"/>
-        </w:rPr>
-      </w:pPr>
-      <w:r>
-        <w:rPr>
-          <w:rFonts w:ascii="宋体" w:hAnsi="宋体" w:hint="eastAsia"/>
-          <w:sz w:val="28"/>
-          <w:szCs w:val="28"/>
-        </w:rPr>
-        <w:t>事物间有哪些关系，这些关系有何特征？</w:t>
-      </w:r>
-    </w:p>
-    <w:p>
-      <w:pPr>
-        <w:rPr>
-          <w:rFonts w:ascii="宋体" w:hAnsi="宋体"/>
-          <w:sz w:val="28"/>
-          <w:szCs w:val="28"/>
-        </w:rPr>
-      </w:pPr>
-    </w:p>
-    <w:p>
-      <w:pPr>
-        <w:rPr>
-          <w:rFonts w:ascii="宋体" w:hAnsi="宋体"/>
-          <w:sz w:val="28"/>
-          <w:szCs w:val="28"/>
-        </w:rPr>
-      </w:pPr>
-    </w:p>
-    <w:p>
-      <w:pPr>
-        <w:rPr>
-          <w:rFonts w:ascii="宋体" w:hAnsi="宋体"/>
-          <w:sz w:val="28"/>
-          <w:szCs w:val="28"/>
-        </w:rPr>
-      </w:pPr>
-      <w:r>
-        <w:rPr>
-          <w:rFonts w:ascii="宋体" w:hAnsi="宋体" w:hint="eastAsia"/>
-          <w:sz w:val="28"/>
-          <w:szCs w:val="28"/>
-        </w:rPr>
-        <w:t>三.发展与起源</w:t>
-      </w:r>
-    </w:p>
-    <w:p>
-      <w:pPr>
-        <w:ind w:firstLine="420"/>
-        <w:rPr>
-          <w:rFonts w:ascii="宋体" w:hAnsi="宋体"/>
-          <w:sz w:val="28"/>
-          <w:szCs w:val="28"/>
-        </w:rPr>
-      </w:pPr>
-      <w:r>
-        <w:rPr>
-          <w:rFonts w:ascii="宋体" w:hAnsi="宋体" w:hint="eastAsia"/>
-          <w:sz w:val="28"/>
-          <w:szCs w:val="28"/>
-        </w:rPr>
-        <w:t>发展和更替是无限的，还是存在端点？</w:t>
-      </w:r>
-    </w:p>
-    <w:p>
-      <w:pPr>
-        <w:ind w:firstLine="420"/>
-        <w:rPr>
-          <w:rFonts w:ascii="宋体" w:hAnsi="宋体"/>
-          <w:sz w:val="28"/>
-          <w:szCs w:val="28"/>
-        </w:rPr>
-      </w:pPr>
-      <w:r>
-        <w:rPr>
-          <w:rFonts w:ascii="宋体" w:hAnsi="宋体" w:hint="eastAsia"/>
-          <w:sz w:val="28"/>
-          <w:szCs w:val="28"/>
-        </w:rPr>
-        <w:t>起源和覆灭是明确的，还是混沌一体？</w:t>
-      </w:r>
-    </w:p>
-    <w:p>
-      <w:pPr>
-        <w:rPr>
-          <w:rFonts w:ascii="宋体" w:hAnsi="宋体"/>
-          <w:sz w:val="28"/>
-          <w:szCs w:val="28"/>
-        </w:rPr>
-      </w:pPr>
-    </w:p>
-    <w:p>
-      <w:pPr>
-        <w:rPr>
-          <w:rFonts w:ascii="宋体" w:hAnsi="宋体"/>
-          <w:sz w:val="28"/>
-          <w:szCs w:val="28"/>
-        </w:rPr>
-      </w:pPr>
-    </w:p>
-    <w:p>
-      <w:pPr>
-        <w:rPr>
-          <w:rFonts w:ascii="宋体" w:hAnsi="宋体"/>
-          <w:sz w:val="28"/>
-          <w:szCs w:val="28"/>
-        </w:rPr>
-      </w:pPr>
-      <w:r>
-        <w:rPr>
-          <w:rFonts w:ascii="宋体" w:hAnsi="宋体" w:hint="eastAsia"/>
-          <w:sz w:val="28"/>
-          <w:szCs w:val="28"/>
-        </w:rPr>
-        <w:t>四.选择与取向</w:t>
-      </w:r>
-    </w:p>
-    <w:p>
-      <w:pPr>
-        <w:ind w:firstLine="420"/>
-        <w:rPr>
-          <w:rFonts w:ascii="宋体" w:hAnsi="宋体"/>
-          <w:sz w:val="28"/>
-          <w:szCs w:val="28"/>
-        </w:rPr>
-      </w:pPr>
-      <w:r>
-        <w:rPr>
-          <w:rFonts w:ascii="宋体" w:hAnsi="宋体" w:hint="eastAsia"/>
-          <w:sz w:val="28"/>
-          <w:szCs w:val="28"/>
-        </w:rPr>
-        <w:t>真理和价值是客观规定的，还是个性化选择？</w:t>
-      </w:r>
-    </w:p>
-    <w:p>
-      <w:pPr>
-        <w:ind w:firstLine="420"/>
-        <w:rPr>
-          <w:rFonts w:ascii="宋体" w:hAnsi="宋体"/>
-          <w:sz w:val="28"/>
-          <w:szCs w:val="28"/>
-        </w:rPr>
-      </w:pPr>
-      <w:r>
-        <w:rPr>
-          <w:rFonts w:ascii="宋体" w:hAnsi="宋体" w:hint="eastAsia"/>
-          <w:sz w:val="28"/>
-          <w:szCs w:val="28"/>
-        </w:rPr>
-        <w:t>理论和</w:t>
-      </w:r>
-      <w:r>
-        <w:rPr>
-          <w:rFonts w:ascii="宋体" w:hAnsi="宋体" w:hint="eastAsia"/>
-          <w:sz w:val="28"/>
-          <w:szCs w:val="28"/>
-        </w:rPr>
-        <w:t>逻辑</w:t>
-      </w:r>
-      <w:r>
-        <w:rPr>
-          <w:rFonts w:ascii="宋体" w:hAnsi="宋体" w:hint="eastAsia"/>
-          <w:sz w:val="28"/>
-          <w:szCs w:val="28"/>
-        </w:rPr>
-        <w:t>是</w:t>
-      </w:r>
-      <w:r>
-        <w:rPr>
-          <w:rFonts w:ascii="宋体" w:hAnsi="宋体" w:hint="eastAsia"/>
-          <w:sz w:val="28"/>
-          <w:szCs w:val="28"/>
-        </w:rPr>
-        <w:t>自然</w:t>
-      </w:r>
-      <w:r>
-        <w:rPr>
-          <w:rFonts w:ascii="宋体" w:hAnsi="宋体" w:hint="eastAsia"/>
-          <w:sz w:val="28"/>
-          <w:szCs w:val="28"/>
-        </w:rPr>
-        <w:t>成立</w:t>
-      </w:r>
-      <w:r>
-        <w:rPr>
-          <w:rFonts w:ascii="宋体" w:hAnsi="宋体" w:hint="eastAsia"/>
-          <w:sz w:val="28"/>
-          <w:szCs w:val="28"/>
-        </w:rPr>
-        <w:t>的，还是</w:t>
-      </w:r>
-      <w:r>
-        <w:rPr>
-          <w:rFonts w:ascii="宋体" w:hAnsi="宋体" w:hint="eastAsia"/>
-          <w:sz w:val="28"/>
-          <w:szCs w:val="28"/>
-        </w:rPr>
-        <w:t>人构</w:t>
-      </w:r>
-      <w:r>
-        <w:rPr>
-          <w:rFonts w:ascii="宋体" w:hAnsi="宋体" w:hint="eastAsia"/>
-          <w:sz w:val="28"/>
-          <w:szCs w:val="28"/>
-        </w:rPr>
-        <w:t>的</w:t>
-      </w:r>
-      <w:r>
-        <w:rPr>
-          <w:rFonts w:ascii="宋体" w:hAnsi="宋体" w:hint="eastAsia"/>
-          <w:sz w:val="28"/>
-          <w:szCs w:val="28"/>
-        </w:rPr>
-        <w:t>语言</w:t>
-      </w:r>
-      <w:r>
-        <w:rPr>
-          <w:rFonts w:ascii="宋体" w:hAnsi="宋体" w:hint="eastAsia"/>
-          <w:sz w:val="28"/>
-          <w:szCs w:val="28"/>
-        </w:rPr>
-        <w:t>？</w:t>
-      </w:r>
-    </w:p>
-    <w:p>
-      <w:pPr>
-        <w:rPr>
-          <w:rFonts w:ascii="宋体" w:hAnsi="宋体"/>
-          <w:sz w:val="28"/>
-          <w:szCs w:val="28"/>
-        </w:rPr>
-      </w:pPr>
-    </w:p>
-    <w:p>
-      <w:pPr>
-        <w:rPr>
-          <w:rFonts w:ascii="宋体" w:hAnsi="宋体"/>
-          <w:sz w:val="28"/>
-          <w:szCs w:val="28"/>
-        </w:rPr>
-      </w:pPr>
-    </w:p>
-    <w:p>
-      <w:pPr>
-        <w:rPr>
-          <w:rFonts w:ascii="宋体" w:hAnsi="宋体"/>
-          <w:sz w:val="28"/>
-          <w:szCs w:val="28"/>
-        </w:rPr>
-      </w:pPr>
-      <w:r>
-        <w:rPr>
-          <w:rFonts w:ascii="宋体" w:hAnsi="宋体" w:hint="eastAsia"/>
-          <w:sz w:val="28"/>
-          <w:szCs w:val="28"/>
-        </w:rPr>
-        <w:t>五.生存与生活</w:t>
-      </w:r>
-    </w:p>
-    <w:p>
-      <w:pPr>
-        <w:ind w:firstLine="420"/>
-        <w:rPr>
-          <w:rFonts w:ascii="宋体" w:hAnsi="宋体"/>
-          <w:sz w:val="28"/>
-          <w:szCs w:val="28"/>
-        </w:rPr>
-      </w:pPr>
-      <w:r>
-        <w:rPr>
-          <w:rFonts w:ascii="宋体" w:hAnsi="宋体" w:hint="eastAsia"/>
-          <w:sz w:val="28"/>
-          <w:szCs w:val="28"/>
-        </w:rPr>
-        <w:t>在你的世界观里，维持生存有哪些必然因素？</w:t>
-      </w:r>
-    </w:p>
-    <w:p>
-      <w:pPr>
-        <w:ind w:firstLine="420"/>
-        <w:rPr>
-          <w:rFonts w:ascii="宋体" w:hAnsi="宋体"/>
-          <w:sz w:val="28"/>
-          <w:szCs w:val="28"/>
-        </w:rPr>
-      </w:pPr>
-      <w:r>
-        <w:rPr>
-          <w:rFonts w:ascii="宋体" w:hAnsi="宋体" w:hint="eastAsia"/>
-          <w:sz w:val="28"/>
-          <w:szCs w:val="28"/>
-        </w:rPr>
-        <w:t>在你的世界观里，追求生活有哪些不同方式？</w:t>
-      </w:r>
-    </w:p>
-    <w:p>
-      <w:pPr>
-        <w:rPr>
-          <w:rFonts w:ascii="宋体" w:hAnsi="宋体"/>
-          <w:sz w:val="28"/>
-          <w:szCs w:val="28"/>
-        </w:rPr>
-      </w:pPr>
-    </w:p>
-    <w:p>
-      <w:pPr>
-        <w:rPr>
-          <w:rFonts w:ascii="宋体" w:hAnsi="宋体"/>
-          <w:sz w:val="28"/>
-          <w:szCs w:val="28"/>
-        </w:rPr>
-      </w:pPr>
-    </w:p>
-    <w:p>
-      <w:pPr>
-        <w:rPr>
-          <w:rFonts w:ascii="宋体" w:hAnsi="宋体"/>
-          <w:sz w:val="28"/>
-          <w:szCs w:val="28"/>
-        </w:rPr>
-      </w:pPr>
-      <w:r>
-        <w:rPr>
-          <w:rFonts w:ascii="宋体" w:hAnsi="宋体" w:hint="eastAsia"/>
-          <w:sz w:val="28"/>
-          <w:szCs w:val="28"/>
-        </w:rPr>
-        <w:t>六.社会与自我</w:t>
-      </w:r>
-    </w:p>
-    <w:p>
-      <w:pPr>
-        <w:ind w:firstLine="420"/>
-        <w:rPr>
-          <w:rFonts w:ascii="宋体" w:hAnsi="宋体"/>
-          <w:sz w:val="28"/>
-          <w:szCs w:val="28"/>
-        </w:rPr>
-      </w:pPr>
-      <w:r>
-        <w:rPr>
-          <w:rFonts w:ascii="宋体" w:hAnsi="宋体" w:hint="eastAsia"/>
-          <w:sz w:val="28"/>
-          <w:szCs w:val="28"/>
-        </w:rPr>
-        <w:t>外界秩序和更优策略发生冲突时，如何处理？</w:t>
-      </w:r>
-    </w:p>
-    <w:p>
-      <w:pPr>
-        <w:ind w:firstLine="420"/>
-        <w:rPr>
-          <w:rFonts w:ascii="宋体" w:hAnsi="宋体"/>
-          <w:sz w:val="28"/>
-          <w:szCs w:val="28"/>
-        </w:rPr>
-      </w:pPr>
-      <w:r>
-        <w:rPr>
-          <w:rFonts w:ascii="宋体" w:hAnsi="宋体" w:hint="eastAsia"/>
-          <w:sz w:val="28"/>
-          <w:szCs w:val="28"/>
-        </w:rPr>
-        <w:t>社会道德和个人判断发生冲突时，如何评判？</w:t>
-      </w:r>
-    </w:p>
-    <w:p>
-      <w:pPr>
-        <w:rPr>
-          <w:rFonts w:ascii="宋体" w:hAnsi="宋体"/>
-          <w:sz w:val="28"/>
-          <w:szCs w:val="28"/>
-        </w:rPr>
-      </w:pPr>
-      <w:r>
-        <w:rPr>
-          <w:rFonts w:ascii="宋体" w:hAnsi="宋体" w:hint="eastAsia"/>
-          <w:sz w:val="28"/>
-          <w:szCs w:val="28"/>
-        </w:rPr>
         <w:lastRenderedPageBreak/>
-        <w:t>七.实力和认知</w:t>
-      </w:r>
-    </w:p>
-    <w:p>
-      <w:pPr>
-        <w:ind w:firstLine="420"/>
-        <w:rPr>
-          <w:rFonts w:ascii="宋体" w:hAnsi="宋体"/>
-          <w:sz w:val="28"/>
-          <w:szCs w:val="28"/>
-        </w:rPr>
-      </w:pPr>
-      <w:r>
-        <w:rPr>
-          <w:rFonts w:ascii="宋体" w:hAnsi="宋体" w:hint="eastAsia"/>
-          <w:sz w:val="28"/>
-          <w:szCs w:val="28"/>
-        </w:rPr>
-        <w:t>实力不足以支撑认知时，认知是什么地位？</w:t>
-      </w:r>
-    </w:p>
-    <w:p>
-      <w:pPr>
-        <w:ind w:firstLine="420"/>
-        <w:rPr>
-          <w:rFonts w:ascii="宋体" w:hAnsi="宋体"/>
-          <w:sz w:val="28"/>
-          <w:szCs w:val="28"/>
-        </w:rPr>
-      </w:pPr>
-      <w:r>
-        <w:rPr>
-          <w:rFonts w:ascii="宋体" w:hAnsi="宋体" w:hint="eastAsia"/>
-          <w:sz w:val="28"/>
-          <w:szCs w:val="28"/>
-        </w:rPr>
-        <w:t>所处环境不认可实力时，实力是什么地位？</w:t>
-      </w:r>
-    </w:p>
-    <w:p>
-      <w:pPr>
-        <w:rPr>
-          <w:rFonts w:ascii="宋体" w:hAnsi="宋体"/>
-          <w:sz w:val="28"/>
-          <w:szCs w:val="28"/>
-        </w:rPr>
-      </w:pPr>
-    </w:p>
-    <w:p>
-      <w:pPr>
-        <w:rPr>
-          <w:rFonts w:ascii="宋体" w:hAnsi="宋体"/>
-          <w:sz w:val="28"/>
-          <w:szCs w:val="28"/>
-        </w:rPr>
-      </w:pPr>
-    </w:p>
-    <w:p>
-      <w:pPr>
-        <w:rPr>
-          <w:rFonts w:ascii="宋体" w:hAnsi="宋体"/>
-          <w:sz w:val="28"/>
-          <w:szCs w:val="28"/>
-        </w:rPr>
-      </w:pPr>
-      <w:r>
-        <w:rPr>
-          <w:rFonts w:ascii="宋体" w:hAnsi="宋体" w:hint="eastAsia"/>
-          <w:sz w:val="28"/>
-          <w:szCs w:val="28"/>
-        </w:rPr>
-        <w:t>八.对自我存在的空泛表达</w:t>
-      </w:r>
-    </w:p>
-    <w:p>
-      <w:pPr>
-        <w:ind w:firstLine="420"/>
-        <w:rPr>
-          <w:rFonts w:ascii="宋体" w:hAnsi="宋体"/>
-          <w:sz w:val="28"/>
-          <w:szCs w:val="28"/>
-        </w:rPr>
-      </w:pPr>
-      <w:r>
-        <w:rPr>
-          <w:rFonts w:ascii="宋体" w:hAnsi="宋体" w:hint="eastAsia"/>
-          <w:sz w:val="28"/>
-          <w:szCs w:val="28"/>
-        </w:rPr>
-        <w:t>自我和他我的界限是什么？</w:t>
-      </w:r>
-    </w:p>
-    <w:p>
-      <w:pPr>
-        <w:ind w:firstLine="420"/>
-        <w:rPr>
-          <w:rFonts w:ascii="宋体" w:hAnsi="宋体"/>
-          <w:sz w:val="28"/>
-          <w:szCs w:val="28"/>
-        </w:rPr>
-      </w:pPr>
-      <w:r>
-        <w:rPr>
-          <w:rFonts w:ascii="宋体" w:hAnsi="宋体" w:hint="eastAsia"/>
-          <w:sz w:val="28"/>
-          <w:szCs w:val="28"/>
-        </w:rPr>
-        <w:t>不同阶段自我界限是什么？</w:t>
-      </w:r>
-    </w:p>
-    <w:p>
-      <w:pPr>
-        <w:ind w:firstLine="420"/>
-        <w:rPr>
-          <w:rFonts w:ascii="宋体" w:hAnsi="宋体"/>
-          <w:sz w:val="28"/>
-          <w:szCs w:val="28"/>
-        </w:rPr>
-      </w:pPr>
-      <w:r>
-        <w:rPr>
-          <w:rFonts w:ascii="宋体" w:hAnsi="宋体" w:hint="eastAsia"/>
-          <w:sz w:val="28"/>
-          <w:szCs w:val="28"/>
-        </w:rPr>
-        <w:t>“自我”的概念依赖什么而产生？</w:t>
-      </w:r>
-    </w:p>
-    <w:p>
-      <w:pPr>
-        <w:rPr>
-          <w:rFonts w:ascii="宋体" w:hAnsi="宋体"/>
-          <w:sz w:val="28"/>
-          <w:szCs w:val="28"/>
-        </w:rPr>
-      </w:pPr>
-    </w:p>
-    <w:p>
-      <w:pPr>
-        <w:rPr>
-          <w:rFonts w:ascii="宋体" w:hAnsi="宋体"/>
-          <w:sz w:val="28"/>
-          <w:szCs w:val="28"/>
-        </w:rPr>
-      </w:pPr>
-    </w:p>
-    <w:p>
-      <w:pPr>
-        <w:rPr>
-          <w:rFonts w:ascii="宋体" w:hAnsi="宋体"/>
-          <w:sz w:val="28"/>
-          <w:szCs w:val="28"/>
-        </w:rPr>
-      </w:pPr>
-      <w:r>
-        <w:rPr>
-          <w:rFonts w:ascii="宋体" w:hAnsi="宋体" w:hint="eastAsia"/>
-          <w:sz w:val="28"/>
-          <w:szCs w:val="28"/>
-        </w:rPr>
-        <w:t>九.对一切概率的均衡判决</w:t>
-      </w:r>
-    </w:p>
-    <w:p>
-      <w:pPr>
-        <w:ind w:firstLine="420"/>
-        <w:rPr>
-          <w:rFonts w:ascii="宋体" w:hAnsi="宋体"/>
-          <w:sz w:val="28"/>
-          <w:szCs w:val="28"/>
-        </w:rPr>
-      </w:pPr>
-      <w:r>
-        <w:rPr>
-          <w:rFonts w:ascii="宋体" w:hAnsi="宋体" w:hint="eastAsia"/>
-          <w:sz w:val="28"/>
-          <w:szCs w:val="28"/>
-        </w:rPr>
-        <w:t>万事皆可</w:t>
-      </w:r>
-      <w:r>
-        <w:rPr>
-          <w:rFonts w:ascii="宋体" w:hAnsi="宋体" w:hint="eastAsia"/>
-          <w:sz w:val="28"/>
-          <w:szCs w:val="28"/>
-        </w:rPr>
-        <w:t>发生</w:t>
-      </w:r>
-      <w:r>
-        <w:rPr>
-          <w:rFonts w:ascii="宋体" w:hAnsi="宋体" w:hint="eastAsia"/>
-          <w:sz w:val="28"/>
-          <w:szCs w:val="28"/>
-        </w:rPr>
-        <w:t>，还是依赖逻辑？</w:t>
-      </w:r>
-    </w:p>
-    <w:p>
-      <w:pPr>
-        <w:ind w:firstLine="420"/>
-        <w:rPr>
-          <w:rFonts w:ascii="宋体" w:hAnsi="宋体"/>
-          <w:sz w:val="28"/>
-          <w:szCs w:val="28"/>
-        </w:rPr>
-      </w:pPr>
-      <w:r>
-        <w:rPr>
-          <w:rFonts w:ascii="宋体" w:hAnsi="宋体" w:hint="eastAsia"/>
-          <w:sz w:val="28"/>
-          <w:szCs w:val="28"/>
-        </w:rPr>
-        <w:t>事物早已决定，还是无限可能？</w:t>
-      </w:r>
-    </w:p>
-    <w:p>
-      <w:pPr>
-        <w:ind w:firstLine="420"/>
-        <w:rPr>
-          <w:rFonts w:ascii="宋体" w:hAnsi="宋体"/>
-          <w:sz w:val="28"/>
-          <w:szCs w:val="28"/>
-        </w:rPr>
-      </w:pPr>
-      <w:r>
-        <w:rPr>
-          <w:rFonts w:ascii="宋体" w:hAnsi="宋体" w:hint="eastAsia"/>
-          <w:sz w:val="28"/>
-          <w:szCs w:val="28"/>
-        </w:rPr>
-        <w:t>追寻随生命而消逝的世界，究竟是为了什么？</w:t>
-      </w:r>
-    </w:p>
-    <w:p>
-      <w:pPr>
-        <w:rPr>
-          <w:rFonts w:ascii="宋体" w:hAnsi="宋体"/>
-          <w:sz w:val="28"/>
-          <w:szCs w:val="28"/>
-        </w:rPr>
-      </w:pPr>
-    </w:p>
-    <w:p>
-      <w:pPr>
-        <w:rPr>
-          <w:rFonts w:ascii="宋体" w:hAnsi="宋体"/>
-          <w:sz w:val="28"/>
-          <w:szCs w:val="28"/>
-        </w:rPr>
-      </w:pPr>
-    </w:p>
-    <w:p>
-      <w:pPr>
-        <w:widowControl/>
-        <w:jc w:val="left"/>
-        <w:rPr>
-          <w:rFonts w:ascii="宋体" w:hAnsi="宋体"/>
-          <w:sz w:val="28"/>
-          <w:szCs w:val="28"/>
-        </w:rPr>
-      </w:pPr>
-      <w:r>
-        <w:rPr>
-          <w:rFonts w:ascii="宋体" w:hAnsi="宋体" w:hint="eastAsia"/>
-          <w:sz w:val="28"/>
-          <w:szCs w:val="28"/>
-        </w:rPr>
-        <w:br w:type="page"/>
-      </w:r>
+        <w:t>辨析题。（本题共6小题</w:t>
+      </w:r>
+      <w:r>
+        <w:rPr>
+          <w:rFonts w:ascii="宋体" w:hAnsi="宋体" w:hint="eastAsia"/>
+          <w:sz w:val="28"/>
+          <w:szCs w:val="28"/>
+        </w:rPr>
+        <w:t>。</w:t>
+      </w:r>
+      <w:r>
+        <w:rPr>
+          <w:rFonts w:ascii="宋体" w:hAnsi="宋体" w:hint="eastAsia"/>
+          <w:sz w:val="28"/>
+          <w:szCs w:val="28"/>
+        </w:rPr>
+        <w:t>在做出选择后，可简要解释你的选择，除非你认为没有必要这么做。）</w:t>
+      </w:r>
+    </w:p>
+    <w:p>
+      <w:pPr>
+        <w:rPr>
+          <w:rFonts w:ascii="宋体" w:hAnsi="宋体"/>
+          <w:sz w:val="28"/>
+          <w:szCs w:val="28"/>
+        </w:rPr>
+      </w:pPr>
+    </w:p>
+    <w:p>
+      <w:pPr>
+        <w:rPr>
+          <w:rFonts w:ascii="宋体" w:hAnsi="宋体"/>
+          <w:sz w:val="28"/>
+          <w:szCs w:val="28"/>
+        </w:rPr>
+      </w:pPr>
+      <w:r>
+        <w:rPr>
+          <w:rFonts w:ascii="宋体" w:hAnsi="宋体"/>
+          <w:sz w:val="28"/>
+          <w:szCs w:val="28"/>
+        </w:rPr>
+        <w:t>1.生命和死亡</w:t>
+      </w:r>
+      <w:r>
+        <w:rPr>
+          <w:rFonts w:ascii="宋体" w:hAnsi="宋体" w:hint="eastAsia"/>
+          <w:sz w:val="28"/>
+          <w:szCs w:val="28"/>
+        </w:rPr>
+        <w:t>：</w:t>
+      </w:r>
+    </w:p>
+    <w:p>
+      <w:pPr>
+        <w:rPr>
+          <w:rFonts w:ascii="宋体" w:hAnsi="宋体"/>
+          <w:sz w:val="28"/>
+          <w:szCs w:val="28"/>
+        </w:rPr>
+      </w:pPr>
+      <w:r>
+        <w:rPr>
+          <w:rFonts w:ascii="宋体" w:hAnsi="宋体"/>
+          <w:sz w:val="28"/>
+          <w:szCs w:val="28"/>
+        </w:rPr>
+        <w:t>在【无痛苦但有牵挂地离开】，和【痛苦但被爱着地活着】之间，你会选择：</w:t>
+      </w:r>
+    </w:p>
+    <w:p>
+      <w:pPr>
+        <w:rPr>
+          <w:rFonts w:ascii="宋体" w:hAnsi="宋体"/>
+          <w:sz w:val="28"/>
+          <w:szCs w:val="28"/>
+        </w:rPr>
+      </w:pPr>
+    </w:p>
+    <w:p>
+      <w:pPr>
+        <w:rPr>
+          <w:rFonts w:ascii="宋体" w:hAnsi="宋体"/>
+          <w:sz w:val="28"/>
+          <w:szCs w:val="28"/>
+        </w:rPr>
+      </w:pPr>
+    </w:p>
+    <w:p>
+      <w:pPr>
+        <w:rPr>
+          <w:rFonts w:ascii="宋体" w:hAnsi="宋体"/>
+          <w:sz w:val="28"/>
+          <w:szCs w:val="28"/>
+        </w:rPr>
+      </w:pPr>
+      <w:r>
+        <w:rPr>
+          <w:rFonts w:ascii="宋体" w:hAnsi="宋体"/>
+          <w:sz w:val="28"/>
+          <w:szCs w:val="28"/>
+        </w:rPr>
+        <w:t>2.手段和正义：</w:t>
+      </w:r>
+    </w:p>
+    <w:p>
+      <w:pPr>
+        <w:rPr>
+          <w:rFonts w:ascii="宋体" w:hAnsi="宋体"/>
+          <w:sz w:val="28"/>
+          <w:szCs w:val="28"/>
+        </w:rPr>
+      </w:pPr>
+      <w:r>
+        <w:rPr>
+          <w:rFonts w:ascii="宋体" w:hAnsi="宋体"/>
+          <w:sz w:val="28"/>
+          <w:szCs w:val="28"/>
+        </w:rPr>
+        <w:t>在【无必要的磨损和牺牲但是正义的】，和【易达到的完美且轻松但是不正当的】之间，你会选择：</w:t>
+      </w:r>
+    </w:p>
+    <w:p>
+      <w:pPr>
+        <w:rPr>
+          <w:rFonts w:ascii="宋体" w:hAnsi="宋体"/>
+          <w:sz w:val="28"/>
+          <w:szCs w:val="28"/>
+        </w:rPr>
+      </w:pPr>
+    </w:p>
+    <w:p>
+      <w:pPr>
+        <w:rPr>
+          <w:rFonts w:ascii="宋体" w:hAnsi="宋体"/>
+          <w:sz w:val="28"/>
+          <w:szCs w:val="28"/>
+        </w:rPr>
+      </w:pPr>
+    </w:p>
+    <w:p>
+      <w:pPr>
+        <w:rPr>
+          <w:rFonts w:ascii="宋体" w:hAnsi="宋体"/>
+          <w:sz w:val="28"/>
+          <w:szCs w:val="28"/>
+        </w:rPr>
+      </w:pPr>
+      <w:r>
+        <w:rPr>
+          <w:rFonts w:ascii="宋体" w:hAnsi="宋体"/>
+          <w:sz w:val="28"/>
+          <w:szCs w:val="28"/>
+        </w:rPr>
+        <w:t>3.理想和生活：</w:t>
+      </w:r>
+    </w:p>
+    <w:p>
+      <w:pPr>
+        <w:rPr>
+          <w:rFonts w:ascii="宋体" w:hAnsi="宋体"/>
+          <w:sz w:val="28"/>
+          <w:szCs w:val="28"/>
+        </w:rPr>
+      </w:pPr>
+      <w:r>
+        <w:rPr>
+          <w:rFonts w:ascii="宋体" w:hAnsi="宋体"/>
+          <w:sz w:val="28"/>
+          <w:szCs w:val="28"/>
+        </w:rPr>
+        <w:t>在【冒险去追求易碎的理想】，和【平稳去体验有序的生活】之间，你会选择：</w:t>
+      </w:r>
+    </w:p>
+    <w:p>
+      <w:pPr>
+        <w:rPr>
+          <w:rFonts w:ascii="宋体" w:hAnsi="宋体"/>
+          <w:sz w:val="28"/>
+          <w:szCs w:val="28"/>
+        </w:rPr>
+      </w:pPr>
+    </w:p>
+    <w:p>
+      <w:pPr>
+        <w:rPr>
+          <w:rFonts w:ascii="宋体" w:hAnsi="宋体"/>
+          <w:sz w:val="28"/>
+          <w:szCs w:val="28"/>
+        </w:rPr>
+      </w:pPr>
+    </w:p>
+    <w:p>
+      <w:pPr>
+        <w:rPr>
+          <w:rFonts w:ascii="宋体" w:hAnsi="宋体"/>
+          <w:sz w:val="28"/>
+          <w:szCs w:val="28"/>
+        </w:rPr>
+      </w:pPr>
+      <w:r>
+        <w:rPr>
+          <w:rFonts w:ascii="宋体" w:hAnsi="宋体"/>
+          <w:sz w:val="28"/>
+          <w:szCs w:val="28"/>
+        </w:rPr>
+        <w:t>4.愚弄和崇高：</w:t>
+      </w:r>
+    </w:p>
+    <w:p>
+      <w:pPr>
+        <w:rPr>
+          <w:rFonts w:ascii="宋体" w:hAnsi="宋体"/>
+          <w:sz w:val="28"/>
+          <w:szCs w:val="28"/>
+        </w:rPr>
+      </w:pPr>
+      <w:r>
+        <w:rPr>
+          <w:rFonts w:ascii="宋体" w:hAnsi="宋体"/>
+          <w:sz w:val="28"/>
+          <w:szCs w:val="28"/>
+        </w:rPr>
+        <w:t>在【无原则的相互取悦】，和【有思想的相互尊重】之间，你会选择：</w:t>
+      </w:r>
+    </w:p>
+    <w:p>
+      <w:pPr>
+        <w:rPr>
+          <w:rFonts w:ascii="宋体" w:hAnsi="宋体"/>
+          <w:sz w:val="28"/>
+          <w:szCs w:val="28"/>
+        </w:rPr>
+      </w:pPr>
+    </w:p>
+    <w:p>
+      <w:pPr>
+        <w:rPr>
+          <w:rFonts w:ascii="宋体" w:hAnsi="宋体"/>
+          <w:sz w:val="28"/>
+          <w:szCs w:val="28"/>
+        </w:rPr>
+      </w:pPr>
+    </w:p>
+    <w:p>
+      <w:pPr>
+        <w:rPr>
+          <w:rFonts w:ascii="宋体" w:hAnsi="宋体"/>
+          <w:sz w:val="28"/>
+          <w:szCs w:val="28"/>
+        </w:rPr>
+      </w:pPr>
+      <w:r>
+        <w:rPr>
+          <w:rFonts w:ascii="宋体" w:hAnsi="宋体"/>
+          <w:sz w:val="28"/>
+          <w:szCs w:val="28"/>
+        </w:rPr>
+        <w:t>5.体验和责任：</w:t>
+      </w:r>
+    </w:p>
+    <w:p>
+      <w:pPr>
+        <w:rPr>
+          <w:rFonts w:ascii="宋体" w:hAnsi="宋体"/>
+          <w:sz w:val="28"/>
+          <w:szCs w:val="28"/>
+        </w:rPr>
+      </w:pPr>
+      <w:r>
+        <w:rPr>
+          <w:rFonts w:ascii="宋体" w:hAnsi="宋体"/>
+          <w:sz w:val="28"/>
+          <w:szCs w:val="28"/>
+        </w:rPr>
+        <w:t>在【享受属于自己的生活】，和【承担延续生命的责任】之间，你会选择：</w:t>
+      </w:r>
+    </w:p>
+    <w:p>
+      <w:pPr>
+        <w:rPr>
+          <w:rFonts w:ascii="宋体" w:hAnsi="宋体"/>
+          <w:sz w:val="28"/>
+          <w:szCs w:val="28"/>
+        </w:rPr>
+      </w:pPr>
+    </w:p>
+    <w:p>
+      <w:pPr>
+        <w:rPr>
+          <w:rFonts w:ascii="宋体" w:hAnsi="宋体"/>
+          <w:sz w:val="28"/>
+          <w:szCs w:val="28"/>
+        </w:rPr>
+      </w:pPr>
+    </w:p>
+    <w:p>
+      <w:pPr>
+        <w:rPr>
+          <w:rFonts w:ascii="宋体" w:hAnsi="宋体"/>
+          <w:sz w:val="28"/>
+          <w:szCs w:val="28"/>
+        </w:rPr>
+      </w:pPr>
+      <w:r>
+        <w:rPr>
+          <w:rFonts w:ascii="宋体" w:hAnsi="宋体"/>
+          <w:sz w:val="28"/>
+          <w:szCs w:val="28"/>
+        </w:rPr>
+        <w:t>6.自我和他我：</w:t>
+      </w:r>
+    </w:p>
+    <w:p>
+      <w:pPr>
+        <w:rPr>
+          <w:rFonts w:ascii="宋体" w:hAnsi="宋体"/>
+          <w:sz w:val="28"/>
+          <w:szCs w:val="28"/>
+        </w:rPr>
+      </w:pPr>
+      <w:r>
+        <w:rPr>
+          <w:rFonts w:ascii="宋体" w:hAnsi="宋体"/>
+          <w:sz w:val="28"/>
+          <w:szCs w:val="28"/>
+        </w:rPr>
+        <w:t>在【以自己不变的观点看外界】，和【受外界影响不断改变自我】之间，你会选择：</w:t>
+      </w:r>
+    </w:p>
+    <w:p>
+      <w:pPr>
+        <w:rPr>
+          <w:rFonts w:ascii="宋体" w:hAnsi="宋体"/>
+          <w:sz w:val="28"/>
+          <w:szCs w:val="28"/>
+        </w:rPr>
+      </w:pPr>
+    </w:p>
+    <w:p>
+      <w:pPr>
+        <w:rPr>
+          <w:rFonts w:ascii="宋体" w:hAnsi="宋体"/>
+          <w:sz w:val="28"/>
+          <w:szCs w:val="28"/>
+        </w:rPr>
+      </w:pPr>
+    </w:p>
+    <w:p>
+      <w:pPr>
+        <w:rPr>
+          <w:rFonts w:ascii="宋体" w:hAnsi="宋体"/>
+          <w:sz w:val="28"/>
+          <w:szCs w:val="28"/>
+        </w:rPr>
+      </w:pPr>
+    </w:p>
+    <w:p>
+      <w:pPr>
+        <w:rPr>
+          <w:rFonts w:ascii="宋体" w:hAnsi="宋体"/>
+          <w:sz w:val="28"/>
+          <w:szCs w:val="28"/>
+        </w:rPr>
+      </w:pPr>
+    </w:p>
+    <w:p>
+      <w:pPr>
+        <w:rPr>
+          <w:rFonts w:ascii="宋体" w:hAnsi="宋体"/>
+          <w:sz w:val="28"/>
+          <w:szCs w:val="28"/>
+        </w:rPr>
+      </w:pPr>
+    </w:p>
+    <w:p>
+      <w:pPr>
+        <w:rPr>
+          <w:rFonts w:ascii="宋体" w:hAnsi="宋体"/>
+          <w:sz w:val="28"/>
+          <w:szCs w:val="28"/>
+        </w:rPr>
+      </w:pPr>
     </w:p>
     <w:p>
       <w:pPr>
@@ -6676,7 +6446,7 @@
         <w:jc w:val="center"/>
         <w:outlineLvl w:val="0"/>
         <w:rPr>
-          <w:rFonts w:ascii="宋体" w:hAnsi="宋体"/>
+          <w:rFonts w:ascii="宋体" w:hAnsi="宋体" w:hint="eastAsia"/>
           <w:b/>
           <w:kern w:val="44"/>
           <w:sz w:val="44"/>
@@ -6690,104 +6460,42 @@
           <w:sz w:val="44"/>
         </w:rPr>
         <w:lastRenderedPageBreak/>
-        <w:t>第六部分：高位建构力测试</w:t>
-      </w:r>
-    </w:p>
-    <w:p>
-      <w:pPr>
-        <w:rPr>
-          <w:rFonts w:ascii="宋体" w:hAnsi="宋体"/>
-          <w:sz w:val="28"/>
-          <w:szCs w:val="28"/>
-        </w:rPr>
-      </w:pPr>
-      <w:r>
-        <w:rPr>
-          <w:rFonts w:ascii="宋体" w:hAnsi="宋体" w:hint="eastAsia"/>
-          <w:sz w:val="28"/>
-          <w:szCs w:val="28"/>
-        </w:rPr>
-        <w:t>一、论述题。（本题共</w:t>
-      </w:r>
-      <w:r>
-        <w:rPr>
-          <w:rFonts w:ascii="宋体" w:hAnsi="宋体"/>
-          <w:sz w:val="28"/>
-          <w:szCs w:val="28"/>
-        </w:rPr>
-        <w:t>2</w:t>
-      </w:r>
-      <w:r>
-        <w:rPr>
-          <w:rFonts w:ascii="宋体" w:hAnsi="宋体" w:hint="eastAsia"/>
-          <w:sz w:val="28"/>
-          <w:szCs w:val="28"/>
-        </w:rPr>
-        <w:t>小题，</w:t>
-      </w:r>
-      <w:r>
-        <w:rPr>
-          <w:rFonts w:ascii="宋体" w:hAnsi="宋体" w:hint="eastAsia"/>
-          <w:sz w:val="28"/>
-          <w:szCs w:val="28"/>
-        </w:rPr>
-        <w:t>每小题</w:t>
-      </w:r>
-      <w:r>
-        <w:rPr>
-          <w:rFonts w:ascii="宋体" w:hAnsi="宋体" w:hint="eastAsia"/>
-          <w:sz w:val="28"/>
-          <w:szCs w:val="28"/>
-        </w:rPr>
-        <w:t>分值</w:t>
-      </w:r>
-      <w:r>
-        <w:rPr>
-          <w:rFonts w:ascii="宋体" w:hAnsi="宋体" w:hint="eastAsia"/>
-          <w:sz w:val="28"/>
-          <w:szCs w:val="28"/>
-        </w:rPr>
-        <w:t>各</w:t>
-      </w:r>
-      <w:r>
-        <w:rPr>
-          <w:rFonts w:ascii="宋体" w:hAnsi="宋体" w:hint="eastAsia"/>
-          <w:sz w:val="28"/>
-          <w:szCs w:val="28"/>
-        </w:rPr>
-        <w:t>为</w:t>
-      </w:r>
-      <w:r>
-        <w:rPr>
-          <w:rFonts w:ascii="宋体" w:hAnsi="宋体"/>
-          <w:sz w:val="28"/>
-          <w:szCs w:val="28"/>
-        </w:rPr>
-        <w:t>5</w:t>
-      </w:r>
-      <w:r>
-        <w:rPr>
-          <w:rFonts w:ascii="宋体" w:hAnsi="宋体" w:hint="eastAsia"/>
-          <w:sz w:val="28"/>
-          <w:szCs w:val="28"/>
-        </w:rPr>
-        <w:t>0分</w:t>
-      </w:r>
-      <w:r>
-        <w:rPr>
-          <w:rFonts w:ascii="宋体" w:hAnsi="宋体" w:hint="eastAsia"/>
-          <w:sz w:val="28"/>
-          <w:szCs w:val="28"/>
-        </w:rPr>
-        <w:t>。</w:t>
-      </w:r>
-      <w:r>
-        <w:rPr>
-          <w:rFonts w:ascii="宋体" w:hAnsi="宋体" w:hint="eastAsia"/>
-          <w:sz w:val="28"/>
-          <w:szCs w:val="28"/>
-        </w:rPr>
-        <w:t>）</w:t>
+        <w:t>第</w:t>
+      </w:r>
+      <w:r>
+        <w:rPr>
+          <w:rFonts w:ascii="宋体" w:hAnsi="宋体" w:hint="eastAsia"/>
+          <w:b/>
+          <w:kern w:val="44"/>
+          <w:sz w:val="44"/>
+        </w:rPr>
+        <w:t>六</w:t>
+      </w:r>
+      <w:r>
+        <w:rPr>
+          <w:rFonts w:ascii="宋体" w:hAnsi="宋体" w:hint="eastAsia"/>
+          <w:b/>
+          <w:kern w:val="44"/>
+          <w:sz w:val="44"/>
+        </w:rPr>
+        <w:t>部分：世界观引导</w:t>
+      </w:r>
+    </w:p>
+    <w:p>
+      <w:pPr>
+        <w:rPr>
+          <w:rFonts w:ascii="宋体" w:hAnsi="宋体"/>
+          <w:sz w:val="28"/>
+          <w:szCs w:val="28"/>
+        </w:rPr>
+      </w:pPr>
+      <w:r>
+        <w:rPr>
+          <w:rFonts w:ascii="宋体" w:hAnsi="宋体" w:hint="eastAsia"/>
+          <w:sz w:val="28"/>
+          <w:szCs w:val="28"/>
+        </w:rPr>
+        <w:t>一.对世界本质的整体把握</w:t>
       </w:r>
     </w:p>
     <w:p>
@@ -6799,13 +6507,17 @@
           <w:szCs w:val="28"/>
         </w:rPr>
       </w:pPr>
-    </w:p>
-    <w:p>
-      <w:pPr>
-        <w:numPr>
-          <w:ilvl w:val="0"/>
-          <w:numId w:val="5"/>
-        </w:numPr>
+      <w:r>
+        <w:rPr>
+          <w:rFonts w:ascii="宋体" w:hAnsi="宋体" w:hint="eastAsia"/>
+          <w:sz w:val="28"/>
+          <w:szCs w:val="28"/>
+        </w:rPr>
+        <w:t>万物客观存在，还是受限于观测者？</w:t>
+      </w:r>
+    </w:p>
+    <w:p>
+      <w:pPr>
         <w:ind w:firstLine="420"/>
         <w:rPr>
           <w:rFonts w:ascii="宋体" w:hAnsi="宋体"/>
@@ -6819,94 +6531,61 @@
           <w:sz w:val="28"/>
           <w:szCs w:val="28"/>
         </w:rPr>
-        <w:t>指出在判断“是否去做这件事情”时，“价值”、“信念”、“规章”、“利益”、“目标”、“秩序”、“情感”、“能力” 的考虑优先级，并给出简要说明。（30分）</w:t>
-      </w:r>
-    </w:p>
-    <w:p>
-      <w:pPr>
-        <w:rPr>
-          <w:rFonts w:ascii="宋体" w:hAnsi="宋体"/>
-          <w:sz w:val="28"/>
-          <w:szCs w:val="28"/>
-        </w:rPr>
-      </w:pPr>
+        <w:t>事物性质是可知的，还是不可明确？</w:t>
+      </w:r>
     </w:p>
     <w:p>
       <w:pPr>
         <w:ind w:firstLine="420"/>
         <w:rPr>
-          <w:rFonts w:ascii="楷体" w:eastAsia="楷体" w:hAnsi="楷体" w:cs="楷体"/>
-          <w:sz w:val="24"/>
-        </w:rPr>
-      </w:pPr>
-      <w:r>
-        <w:rPr>
-          <w:rFonts w:ascii="楷体" w:eastAsia="楷体" w:hAnsi="楷体" w:cs="楷体" w:hint="eastAsia"/>
-          <w:sz w:val="24"/>
-        </w:rPr>
-        <w:t>提示：此题不需要给出高度的、规范的、严谨的回答，按实际情况作答即可。且只需要解释前后词汇之间的关系，如选择“价值、信念、规章”可解释为：价值是事物是否能存在点根本，但我们无法分清事物是否有价值时，可按照信念做出判断；信念是我们在迷茫中行事的航标，但我们未找到航标时，可按照一定的规章办事；规章是世俗者制定的规矩，基于一定的经验，可能具有合理性。</w:t>
-      </w:r>
-    </w:p>
-    <w:p>
-      <w:pPr>
-        <w:rPr>
-          <w:rFonts w:ascii="宋体" w:hAnsi="宋体"/>
-          <w:sz w:val="28"/>
-          <w:szCs w:val="28"/>
-        </w:rPr>
-      </w:pPr>
-    </w:p>
-    <w:p>
-      <w:pPr>
-        <w:rPr>
-          <w:rFonts w:ascii="宋体" w:hAnsi="宋体"/>
-          <w:sz w:val="28"/>
-          <w:szCs w:val="28"/>
-        </w:rPr>
-      </w:pPr>
-    </w:p>
-    <w:p>
-      <w:pPr>
-        <w:rPr>
-          <w:rFonts w:ascii="宋体" w:hAnsi="宋体"/>
-          <w:sz w:val="28"/>
-          <w:szCs w:val="28"/>
-        </w:rPr>
-      </w:pPr>
-      <w:r>
-        <w:rPr>
-          <w:rFonts w:ascii="宋体" w:hAnsi="宋体" w:hint="eastAsia"/>
-          <w:sz w:val="28"/>
-          <w:szCs w:val="28"/>
-        </w:rPr>
-        <w:t xml:space="preserve">                   </w:t>
-      </w:r>
-    </w:p>
-    <w:p>
-      <w:pPr>
-        <w:rPr>
-          <w:rFonts w:ascii="宋体" w:hAnsi="宋体"/>
-          <w:sz w:val="28"/>
-          <w:szCs w:val="28"/>
-        </w:rPr>
-      </w:pPr>
-      <w:r>
-        <w:rPr>
-          <w:rFonts w:ascii="宋体" w:hAnsi="宋体" w:hint="eastAsia"/>
-          <w:sz w:val="28"/>
-          <w:szCs w:val="28"/>
-        </w:rPr>
-        <w:t xml:space="preserve">                </w:t>
-      </w:r>
-    </w:p>
-    <w:p>
-      <w:pPr>
-        <w:rPr>
-          <w:rFonts w:ascii="宋体" w:hAnsi="宋体"/>
-          <w:sz w:val="28"/>
-          <w:szCs w:val="28"/>
-        </w:rPr>
-      </w:pPr>
+          <w:rFonts w:ascii="宋体" w:hAnsi="宋体"/>
+          <w:sz w:val="28"/>
+          <w:szCs w:val="28"/>
+        </w:rPr>
+      </w:pPr>
+      <w:r>
+        <w:rPr>
+          <w:rFonts w:ascii="宋体" w:hAnsi="宋体" w:hint="eastAsia"/>
+          <w:sz w:val="28"/>
+          <w:szCs w:val="28"/>
+        </w:rPr>
+        <w:t>事物根本上是统一的，还是各自划分区域？</w:t>
+      </w:r>
+    </w:p>
+    <w:p>
+      <w:pPr>
+        <w:rPr>
+          <w:rFonts w:ascii="宋体" w:hAnsi="宋体"/>
+          <w:sz w:val="28"/>
+          <w:szCs w:val="28"/>
+        </w:rPr>
+      </w:pPr>
+    </w:p>
+    <w:p>
+      <w:pPr>
+        <w:rPr>
+          <w:rFonts w:ascii="宋体" w:hAnsi="宋体"/>
+          <w:sz w:val="28"/>
+          <w:szCs w:val="28"/>
+        </w:rPr>
+      </w:pPr>
+    </w:p>
+    <w:p>
+      <w:pPr>
+        <w:rPr>
+          <w:rFonts w:ascii="宋体" w:hAnsi="宋体"/>
+          <w:sz w:val="28"/>
+          <w:szCs w:val="28"/>
+        </w:rPr>
+      </w:pPr>
+      <w:r>
+        <w:rPr>
+          <w:rFonts w:ascii="宋体" w:hAnsi="宋体" w:hint="eastAsia"/>
+          <w:sz w:val="28"/>
+          <w:szCs w:val="28"/>
+        </w:rPr>
+        <w:t>二.对事物逻辑的规范划分</w:t>
+      </w:r>
     </w:p>
     <w:p>
       <w:pPr>
@@ -6923,258 +6602,455 @@
           <w:sz w:val="28"/>
           <w:szCs w:val="28"/>
         </w:rPr>
-        <w:t>2.将下列表述按某种共性分成n（3&lt;=n&lt;=7）类，并简要说明。</w:t>
-      </w:r>
-    </w:p>
-    <w:p>
-      <w:pPr>
-        <w:rPr>
-          <w:rFonts w:ascii="宋体" w:hAnsi="宋体"/>
-          <w:sz w:val="28"/>
-          <w:szCs w:val="28"/>
-        </w:rPr>
-      </w:pPr>
-    </w:p>
-    <w:p>
-      <w:pPr>
-        <w:rPr>
-          <w:rFonts w:ascii="宋体" w:hAnsi="宋体"/>
-          <w:sz w:val="28"/>
-          <w:szCs w:val="28"/>
-        </w:rPr>
-      </w:pPr>
-      <w:r>
-        <w:rPr>
-          <w:rFonts w:ascii="宋体" w:hAnsi="宋体" w:hint="eastAsia"/>
-          <w:sz w:val="28"/>
-          <w:szCs w:val="28"/>
-        </w:rPr>
-        <w:t>慵懒：处事稳定，仅因刺激而短暂改变行为方式。</w:t>
-      </w:r>
-    </w:p>
-    <w:p>
-      <w:pPr>
-        <w:rPr>
-          <w:rFonts w:ascii="宋体" w:hAnsi="宋体"/>
-          <w:sz w:val="28"/>
-          <w:szCs w:val="28"/>
-        </w:rPr>
-      </w:pPr>
-      <w:r>
-        <w:rPr>
-          <w:rFonts w:ascii="宋体" w:hAnsi="宋体" w:hint="eastAsia"/>
-          <w:sz w:val="28"/>
-          <w:szCs w:val="28"/>
-        </w:rPr>
-        <w:t>演绎：不断重复行径，以谋求此法不可获得的效益。</w:t>
-      </w:r>
-    </w:p>
-    <w:p>
-      <w:pPr>
-        <w:rPr>
-          <w:rFonts w:ascii="宋体" w:hAnsi="宋体"/>
-          <w:sz w:val="28"/>
-          <w:szCs w:val="28"/>
-        </w:rPr>
-      </w:pPr>
-      <w:r>
-        <w:rPr>
-          <w:rFonts w:ascii="宋体" w:hAnsi="宋体" w:hint="eastAsia"/>
-          <w:sz w:val="28"/>
-          <w:szCs w:val="28"/>
-        </w:rPr>
-        <w:t>巡猎：实际与外界交互，不存具体目的。</w:t>
-      </w:r>
-    </w:p>
-    <w:p>
-      <w:pPr>
-        <w:rPr>
-          <w:rFonts w:ascii="宋体" w:hAnsi="宋体"/>
-          <w:sz w:val="28"/>
-          <w:szCs w:val="28"/>
-        </w:rPr>
-      </w:pPr>
-      <w:r>
-        <w:rPr>
-          <w:rFonts w:ascii="宋体" w:hAnsi="宋体" w:hint="eastAsia"/>
-          <w:sz w:val="28"/>
-          <w:szCs w:val="28"/>
-        </w:rPr>
-        <w:t>失常：强调自身缺陷，忽略自身价值。</w:t>
-      </w:r>
-    </w:p>
-    <w:p>
-      <w:pPr>
-        <w:rPr>
-          <w:rFonts w:ascii="宋体" w:hAnsi="宋体"/>
-          <w:sz w:val="28"/>
-          <w:szCs w:val="28"/>
-        </w:rPr>
-      </w:pPr>
-      <w:r>
-        <w:rPr>
-          <w:rFonts w:ascii="宋体" w:hAnsi="宋体" w:hint="eastAsia"/>
-          <w:sz w:val="28"/>
-          <w:szCs w:val="28"/>
-        </w:rPr>
-        <w:t>透镜：思维能力受限，难以涉及多种信息。</w:t>
-      </w:r>
-    </w:p>
-    <w:p>
-      <w:pPr>
-        <w:rPr>
-          <w:rFonts w:ascii="宋体" w:hAnsi="宋体"/>
-          <w:sz w:val="28"/>
-          <w:szCs w:val="28"/>
-        </w:rPr>
-      </w:pPr>
-      <w:r>
-        <w:rPr>
-          <w:rFonts w:ascii="宋体" w:hAnsi="宋体" w:hint="eastAsia"/>
-          <w:sz w:val="28"/>
-          <w:szCs w:val="28"/>
-        </w:rPr>
-        <w:t>提线：自认合理目的，乐于使外界按自己意图发展。</w:t>
-      </w:r>
-    </w:p>
-    <w:p>
-      <w:pPr>
-        <w:rPr>
-          <w:rFonts w:ascii="宋体" w:hAnsi="宋体"/>
-          <w:sz w:val="28"/>
-          <w:szCs w:val="28"/>
-        </w:rPr>
-      </w:pPr>
-      <w:r>
-        <w:rPr>
-          <w:rFonts w:ascii="宋体" w:hAnsi="宋体" w:hint="eastAsia"/>
-          <w:sz w:val="28"/>
-          <w:szCs w:val="28"/>
-        </w:rPr>
-        <w:t>逃避：忽视外界，重视主观意图带来的可能影响。</w:t>
-      </w:r>
-    </w:p>
-    <w:p>
-      <w:pPr>
-        <w:rPr>
-          <w:rFonts w:ascii="宋体" w:hAnsi="宋体"/>
-          <w:sz w:val="28"/>
-          <w:szCs w:val="28"/>
-        </w:rPr>
-      </w:pPr>
-      <w:r>
-        <w:rPr>
-          <w:rFonts w:ascii="宋体" w:hAnsi="宋体" w:hint="eastAsia"/>
-          <w:sz w:val="28"/>
-          <w:szCs w:val="28"/>
-        </w:rPr>
-        <w:t>肆虐：攻击非自身对象，控制外界发展。</w:t>
-      </w:r>
-    </w:p>
-    <w:p>
-      <w:pPr>
-        <w:rPr>
-          <w:rFonts w:ascii="宋体" w:hAnsi="宋体"/>
-          <w:sz w:val="28"/>
-          <w:szCs w:val="28"/>
-        </w:rPr>
-      </w:pPr>
-      <w:r>
-        <w:rPr>
-          <w:rFonts w:ascii="宋体" w:hAnsi="宋体" w:hint="eastAsia"/>
-          <w:sz w:val="28"/>
-          <w:szCs w:val="28"/>
-        </w:rPr>
-        <w:t>失能：强调表面形式，忽略实际意义。</w:t>
-      </w:r>
-    </w:p>
-    <w:p>
-      <w:pPr>
-        <w:rPr>
-          <w:rFonts w:ascii="宋体" w:hAnsi="宋体"/>
-          <w:sz w:val="28"/>
-          <w:szCs w:val="28"/>
-        </w:rPr>
-      </w:pPr>
-      <w:r>
-        <w:rPr>
-          <w:rFonts w:ascii="宋体" w:hAnsi="宋体" w:hint="eastAsia"/>
-          <w:sz w:val="28"/>
-          <w:szCs w:val="28"/>
-        </w:rPr>
-        <w:t>深海：因触动自身，而过度化某一特征。</w:t>
-      </w:r>
-    </w:p>
-    <w:p>
-      <w:pPr>
-        <w:rPr>
-          <w:rFonts w:ascii="宋体" w:hAnsi="宋体"/>
-          <w:sz w:val="28"/>
-          <w:szCs w:val="28"/>
-        </w:rPr>
-      </w:pPr>
-      <w:r>
-        <w:rPr>
-          <w:rFonts w:ascii="宋体" w:hAnsi="宋体" w:hint="eastAsia"/>
-          <w:sz w:val="28"/>
-          <w:szCs w:val="28"/>
-        </w:rPr>
-        <w:t>沙漏：处理能力受限，难以实现整体发展。</w:t>
-      </w:r>
-    </w:p>
-    <w:p>
-      <w:pPr>
-        <w:rPr>
-          <w:rFonts w:ascii="宋体" w:hAnsi="宋体"/>
-          <w:sz w:val="28"/>
-          <w:szCs w:val="28"/>
-        </w:rPr>
-      </w:pPr>
-      <w:r>
-        <w:rPr>
-          <w:rFonts w:ascii="宋体" w:hAnsi="宋体" w:hint="eastAsia"/>
-          <w:sz w:val="28"/>
-          <w:szCs w:val="28"/>
-        </w:rPr>
-        <w:t>沙暴：弱化个体间差异，高度认可自身。</w:t>
-      </w:r>
-    </w:p>
-    <w:p>
-      <w:pPr>
-        <w:rPr>
-          <w:rFonts w:ascii="宋体" w:hAnsi="宋体"/>
-          <w:sz w:val="28"/>
-          <w:szCs w:val="28"/>
-        </w:rPr>
-      </w:pPr>
-      <w:r>
-        <w:rPr>
-          <w:rFonts w:ascii="宋体" w:hAnsi="宋体" w:hint="eastAsia"/>
-          <w:sz w:val="28"/>
-          <w:szCs w:val="28"/>
-        </w:rPr>
-        <w:t>侵扰：因相对具体，而更信赖某一事物。</w:t>
-      </w:r>
-    </w:p>
-    <w:p>
-      <w:pPr>
-        <w:rPr>
-          <w:rFonts w:ascii="宋体" w:hAnsi="宋体"/>
-          <w:sz w:val="28"/>
-          <w:szCs w:val="28"/>
-        </w:rPr>
-      </w:pPr>
-      <w:r>
-        <w:rPr>
-          <w:rFonts w:ascii="宋体" w:hAnsi="宋体" w:hint="eastAsia"/>
-          <w:sz w:val="28"/>
-          <w:szCs w:val="28"/>
-        </w:rPr>
-        <w:t>旁观：忽略某一影响，甚至其强烈地改变自身认知。</w:t>
-      </w:r>
-    </w:p>
-    <w:p>
-      <w:pPr>
+        <w:t>事物有哪些存在方式，他们之间的联系是什么？</w:t>
+      </w:r>
+    </w:p>
+    <w:p>
+      <w:pPr>
+        <w:ind w:firstLine="420"/>
+        <w:rPr>
+          <w:rFonts w:ascii="宋体" w:hAnsi="宋体"/>
+          <w:sz w:val="28"/>
+          <w:szCs w:val="28"/>
+        </w:rPr>
+      </w:pPr>
+      <w:r>
+        <w:rPr>
+          <w:rFonts w:ascii="宋体" w:hAnsi="宋体" w:hint="eastAsia"/>
+          <w:sz w:val="28"/>
+          <w:szCs w:val="28"/>
+        </w:rPr>
+        <w:t>信息</w:t>
+      </w:r>
+      <w:r>
+        <w:rPr>
+          <w:rFonts w:ascii="宋体" w:hAnsi="宋体" w:hint="eastAsia"/>
+          <w:sz w:val="28"/>
+          <w:szCs w:val="28"/>
+        </w:rPr>
+        <w:t>有哪些表达形式</w:t>
+      </w:r>
+      <w:r>
+        <w:rPr>
+          <w:rFonts w:ascii="宋体" w:hAnsi="宋体" w:hint="eastAsia"/>
+          <w:sz w:val="28"/>
+          <w:szCs w:val="28"/>
+        </w:rPr>
+        <w:t>，他们之间的联系是什么？</w:t>
+      </w:r>
+    </w:p>
+    <w:p>
+      <w:pPr>
+        <w:ind w:firstLine="420"/>
+        <w:rPr>
+          <w:rFonts w:ascii="宋体" w:hAnsi="宋体"/>
+          <w:sz w:val="28"/>
+          <w:szCs w:val="28"/>
+        </w:rPr>
+      </w:pPr>
+      <w:r>
+        <w:rPr>
+          <w:rFonts w:ascii="宋体" w:hAnsi="宋体" w:hint="eastAsia"/>
+          <w:sz w:val="28"/>
+          <w:szCs w:val="28"/>
+        </w:rPr>
+        <w:t>事物间有哪些关系，这些关系有何特征？</w:t>
+      </w:r>
+    </w:p>
+    <w:p>
+      <w:pPr>
+        <w:rPr>
+          <w:rFonts w:ascii="宋体" w:hAnsi="宋体"/>
+          <w:sz w:val="28"/>
+          <w:szCs w:val="28"/>
+        </w:rPr>
+      </w:pPr>
+    </w:p>
+    <w:p>
+      <w:pPr>
+        <w:rPr>
+          <w:rFonts w:ascii="宋体" w:hAnsi="宋体"/>
+          <w:sz w:val="28"/>
+          <w:szCs w:val="28"/>
+        </w:rPr>
+      </w:pPr>
+    </w:p>
+    <w:p>
+      <w:pPr>
+        <w:rPr>
+          <w:rFonts w:ascii="宋体" w:hAnsi="宋体"/>
+          <w:sz w:val="28"/>
+          <w:szCs w:val="28"/>
+        </w:rPr>
+      </w:pPr>
+      <w:r>
+        <w:rPr>
+          <w:rFonts w:ascii="宋体" w:hAnsi="宋体" w:hint="eastAsia"/>
+          <w:sz w:val="28"/>
+          <w:szCs w:val="28"/>
+        </w:rPr>
+        <w:t>三.发展与起源</w:t>
+      </w:r>
+    </w:p>
+    <w:p>
+      <w:pPr>
+        <w:ind w:firstLine="420"/>
+        <w:rPr>
+          <w:rFonts w:ascii="宋体" w:hAnsi="宋体"/>
+          <w:sz w:val="28"/>
+          <w:szCs w:val="28"/>
+        </w:rPr>
+      </w:pPr>
+      <w:r>
+        <w:rPr>
+          <w:rFonts w:ascii="宋体" w:hAnsi="宋体" w:hint="eastAsia"/>
+          <w:sz w:val="28"/>
+          <w:szCs w:val="28"/>
+        </w:rPr>
+        <w:t>发展和更替是无限的，还是存在端点？</w:t>
+      </w:r>
+    </w:p>
+    <w:p>
+      <w:pPr>
+        <w:ind w:firstLine="420"/>
+        <w:rPr>
+          <w:rFonts w:ascii="宋体" w:hAnsi="宋体"/>
+          <w:sz w:val="28"/>
+          <w:szCs w:val="28"/>
+        </w:rPr>
+      </w:pPr>
+      <w:r>
+        <w:rPr>
+          <w:rFonts w:ascii="宋体" w:hAnsi="宋体" w:hint="eastAsia"/>
+          <w:sz w:val="28"/>
+          <w:szCs w:val="28"/>
+        </w:rPr>
+        <w:t>起源和覆灭是明确的，还是混沌一体？</w:t>
+      </w:r>
+    </w:p>
+    <w:p>
+      <w:pPr>
+        <w:rPr>
+          <w:rFonts w:ascii="宋体" w:hAnsi="宋体"/>
+          <w:sz w:val="28"/>
+          <w:szCs w:val="28"/>
+        </w:rPr>
+      </w:pPr>
+    </w:p>
+    <w:p>
+      <w:pPr>
+        <w:rPr>
+          <w:rFonts w:ascii="宋体" w:hAnsi="宋体"/>
+          <w:sz w:val="28"/>
+          <w:szCs w:val="28"/>
+        </w:rPr>
+      </w:pPr>
+    </w:p>
+    <w:p>
+      <w:pPr>
+        <w:rPr>
+          <w:rFonts w:ascii="宋体" w:hAnsi="宋体"/>
+          <w:sz w:val="28"/>
+          <w:szCs w:val="28"/>
+        </w:rPr>
+      </w:pPr>
+      <w:r>
+        <w:rPr>
+          <w:rFonts w:ascii="宋体" w:hAnsi="宋体" w:hint="eastAsia"/>
+          <w:sz w:val="28"/>
+          <w:szCs w:val="28"/>
+        </w:rPr>
+        <w:t>四.选择与取向</w:t>
+      </w:r>
+    </w:p>
+    <w:p>
+      <w:pPr>
+        <w:ind w:firstLine="420"/>
+        <w:rPr>
+          <w:rFonts w:ascii="宋体" w:hAnsi="宋体"/>
+          <w:sz w:val="28"/>
+          <w:szCs w:val="28"/>
+        </w:rPr>
+      </w:pPr>
+      <w:r>
+        <w:rPr>
+          <w:rFonts w:ascii="宋体" w:hAnsi="宋体" w:hint="eastAsia"/>
+          <w:sz w:val="28"/>
+          <w:szCs w:val="28"/>
+        </w:rPr>
+        <w:t>真理和价值是客观规定的，还是个性化选择？</w:t>
+      </w:r>
+    </w:p>
+    <w:p>
+      <w:pPr>
+        <w:ind w:firstLine="420"/>
+        <w:rPr>
+          <w:rFonts w:ascii="宋体" w:hAnsi="宋体"/>
+          <w:sz w:val="28"/>
+          <w:szCs w:val="28"/>
+        </w:rPr>
+      </w:pPr>
+      <w:r>
+        <w:rPr>
+          <w:rFonts w:ascii="宋体" w:hAnsi="宋体" w:hint="eastAsia"/>
+          <w:sz w:val="28"/>
+          <w:szCs w:val="28"/>
+        </w:rPr>
+        <w:t>理论和</w:t>
+      </w:r>
+      <w:r>
+        <w:rPr>
+          <w:rFonts w:ascii="宋体" w:hAnsi="宋体" w:hint="eastAsia"/>
+          <w:sz w:val="28"/>
+          <w:szCs w:val="28"/>
+        </w:rPr>
+        <w:t>逻辑</w:t>
+      </w:r>
+      <w:r>
+        <w:rPr>
+          <w:rFonts w:ascii="宋体" w:hAnsi="宋体" w:hint="eastAsia"/>
+          <w:sz w:val="28"/>
+          <w:szCs w:val="28"/>
+        </w:rPr>
+        <w:t>是</w:t>
+      </w:r>
+      <w:r>
+        <w:rPr>
+          <w:rFonts w:ascii="宋体" w:hAnsi="宋体" w:hint="eastAsia"/>
+          <w:sz w:val="28"/>
+          <w:szCs w:val="28"/>
+        </w:rPr>
+        <w:t>自然</w:t>
+      </w:r>
+      <w:r>
+        <w:rPr>
+          <w:rFonts w:ascii="宋体" w:hAnsi="宋体" w:hint="eastAsia"/>
+          <w:sz w:val="28"/>
+          <w:szCs w:val="28"/>
+        </w:rPr>
+        <w:t>成立</w:t>
+      </w:r>
+      <w:r>
+        <w:rPr>
+          <w:rFonts w:ascii="宋体" w:hAnsi="宋体" w:hint="eastAsia"/>
+          <w:sz w:val="28"/>
+          <w:szCs w:val="28"/>
+        </w:rPr>
+        <w:t>的，还是</w:t>
+      </w:r>
+      <w:r>
+        <w:rPr>
+          <w:rFonts w:ascii="宋体" w:hAnsi="宋体" w:hint="eastAsia"/>
+          <w:sz w:val="28"/>
+          <w:szCs w:val="28"/>
+        </w:rPr>
+        <w:t>人构</w:t>
+      </w:r>
+      <w:r>
+        <w:rPr>
+          <w:rFonts w:ascii="宋体" w:hAnsi="宋体" w:hint="eastAsia"/>
+          <w:sz w:val="28"/>
+          <w:szCs w:val="28"/>
+        </w:rPr>
+        <w:t>的</w:t>
+      </w:r>
+      <w:r>
+        <w:rPr>
+          <w:rFonts w:ascii="宋体" w:hAnsi="宋体" w:hint="eastAsia"/>
+          <w:sz w:val="28"/>
+          <w:szCs w:val="28"/>
+        </w:rPr>
+        <w:t>语言</w:t>
+      </w:r>
+      <w:r>
+        <w:rPr>
+          <w:rFonts w:ascii="宋体" w:hAnsi="宋体" w:hint="eastAsia"/>
+          <w:sz w:val="28"/>
+          <w:szCs w:val="28"/>
+        </w:rPr>
+        <w:t>？</w:t>
+      </w:r>
+    </w:p>
+    <w:p>
+      <w:pPr>
+        <w:rPr>
+          <w:rFonts w:ascii="宋体" w:hAnsi="宋体"/>
+          <w:sz w:val="28"/>
+          <w:szCs w:val="28"/>
+        </w:rPr>
+      </w:pPr>
+    </w:p>
+    <w:p>
+      <w:pPr>
+        <w:rPr>
+          <w:rFonts w:ascii="宋体" w:hAnsi="宋体"/>
+          <w:sz w:val="28"/>
+          <w:szCs w:val="28"/>
+        </w:rPr>
+      </w:pPr>
+    </w:p>
+    <w:p>
+      <w:pPr>
+        <w:rPr>
+          <w:rFonts w:ascii="宋体" w:hAnsi="宋体"/>
+          <w:sz w:val="28"/>
+          <w:szCs w:val="28"/>
+        </w:rPr>
+      </w:pPr>
+      <w:r>
+        <w:rPr>
+          <w:rFonts w:ascii="宋体" w:hAnsi="宋体" w:hint="eastAsia"/>
+          <w:sz w:val="28"/>
+          <w:szCs w:val="28"/>
+        </w:rPr>
+        <w:t>五.生存与生活</w:t>
+      </w:r>
+    </w:p>
+    <w:p>
+      <w:pPr>
+        <w:ind w:firstLine="420"/>
+        <w:rPr>
+          <w:rFonts w:ascii="宋体" w:hAnsi="宋体"/>
+          <w:sz w:val="28"/>
+          <w:szCs w:val="28"/>
+        </w:rPr>
+      </w:pPr>
+      <w:r>
+        <w:rPr>
+          <w:rFonts w:ascii="宋体" w:hAnsi="宋体" w:hint="eastAsia"/>
+          <w:sz w:val="28"/>
+          <w:szCs w:val="28"/>
+        </w:rPr>
+        <w:t>在你的世界观里，维持生存有哪些必然因素？</w:t>
+      </w:r>
+    </w:p>
+    <w:p>
+      <w:pPr>
+        <w:ind w:firstLine="420"/>
+        <w:rPr>
+          <w:rFonts w:ascii="宋体" w:hAnsi="宋体"/>
+          <w:sz w:val="28"/>
+          <w:szCs w:val="28"/>
+        </w:rPr>
+      </w:pPr>
+      <w:r>
+        <w:rPr>
+          <w:rFonts w:ascii="宋体" w:hAnsi="宋体" w:hint="eastAsia"/>
+          <w:sz w:val="28"/>
+          <w:szCs w:val="28"/>
+        </w:rPr>
+        <w:t>在你的世界观里，追求生活有哪些不同方式？</w:t>
+      </w:r>
+    </w:p>
+    <w:p>
+      <w:pPr>
+        <w:rPr>
+          <w:rFonts w:ascii="宋体" w:hAnsi="宋体"/>
+          <w:sz w:val="28"/>
+          <w:szCs w:val="28"/>
+        </w:rPr>
+      </w:pPr>
+    </w:p>
+    <w:p>
+      <w:pPr>
+        <w:rPr>
+          <w:rFonts w:ascii="宋体" w:hAnsi="宋体"/>
+          <w:sz w:val="28"/>
+          <w:szCs w:val="28"/>
+        </w:rPr>
+      </w:pPr>
+    </w:p>
+    <w:p>
+      <w:pPr>
+        <w:rPr>
+          <w:rFonts w:ascii="宋体" w:hAnsi="宋体"/>
+          <w:sz w:val="28"/>
+          <w:szCs w:val="28"/>
+        </w:rPr>
+      </w:pPr>
+      <w:r>
+        <w:rPr>
+          <w:rFonts w:ascii="宋体" w:hAnsi="宋体" w:hint="eastAsia"/>
+          <w:sz w:val="28"/>
+          <w:szCs w:val="28"/>
+        </w:rPr>
+        <w:t>六.社会与自我</w:t>
+      </w:r>
+    </w:p>
+    <w:p>
+      <w:pPr>
+        <w:ind w:firstLine="420"/>
+        <w:rPr>
+          <w:rFonts w:ascii="宋体" w:hAnsi="宋体"/>
+          <w:sz w:val="28"/>
+          <w:szCs w:val="28"/>
+        </w:rPr>
+      </w:pPr>
+      <w:r>
+        <w:rPr>
+          <w:rFonts w:ascii="宋体" w:hAnsi="宋体" w:hint="eastAsia"/>
+          <w:sz w:val="28"/>
+          <w:szCs w:val="28"/>
+        </w:rPr>
+        <w:t>外界秩序和更优策略发生冲突时，如何处理？</w:t>
+      </w:r>
+    </w:p>
+    <w:p>
+      <w:pPr>
+        <w:ind w:firstLine="420"/>
+        <w:rPr>
+          <w:rFonts w:ascii="宋体" w:hAnsi="宋体"/>
+          <w:sz w:val="28"/>
+          <w:szCs w:val="28"/>
+        </w:rPr>
+      </w:pPr>
+      <w:r>
+        <w:rPr>
+          <w:rFonts w:ascii="宋体" w:hAnsi="宋体" w:hint="eastAsia"/>
+          <w:sz w:val="28"/>
+          <w:szCs w:val="28"/>
+        </w:rPr>
+        <w:t>社会道德和个人判断发生冲突时，如何评判？</w:t>
+      </w:r>
+    </w:p>
+    <w:p>
+      <w:pPr>
+        <w:rPr>
+          <w:rFonts w:ascii="宋体" w:hAnsi="宋体"/>
+          <w:sz w:val="28"/>
+          <w:szCs w:val="28"/>
+        </w:rPr>
+      </w:pPr>
+      <w:r>
+        <w:rPr>
+          <w:rFonts w:ascii="宋体" w:hAnsi="宋体" w:hint="eastAsia"/>
+          <w:sz w:val="28"/>
+          <w:szCs w:val="28"/>
+        </w:rPr>
+        <w:t>七.实力和认知</w:t>
+      </w:r>
+    </w:p>
+    <w:p>
+      <w:pPr>
+        <w:ind w:firstLine="420"/>
+        <w:rPr>
+          <w:rFonts w:ascii="宋体" w:hAnsi="宋体"/>
+          <w:sz w:val="28"/>
+          <w:szCs w:val="28"/>
+        </w:rPr>
+      </w:pPr>
+      <w:r>
+        <w:rPr>
+          <w:rFonts w:ascii="宋体" w:hAnsi="宋体" w:hint="eastAsia"/>
+          <w:sz w:val="28"/>
+          <w:szCs w:val="28"/>
+        </w:rPr>
+        <w:t>实力不足以支撑认知时，认知是什么地位？</w:t>
+      </w:r>
+    </w:p>
+    <w:p>
+      <w:pPr>
+        <w:ind w:firstLine="420"/>
         <w:rPr>
           <w:rFonts w:ascii="宋体" w:hAnsi="宋体"/>
           <w:sz w:val="28"/>
@@ -7188,135 +7064,220 @@
           <w:szCs w:val="28"/>
         </w:rPr>
         <w:lastRenderedPageBreak/>
-        <w:t>盘踞：顺应直观，偏袒或进行有利于自己的行为。</w:t>
-      </w:r>
-    </w:p>
-    <w:p>
-      <w:pPr>
-        <w:rPr>
-          <w:rFonts w:ascii="宋体" w:hAnsi="宋体"/>
-          <w:sz w:val="28"/>
-          <w:szCs w:val="28"/>
-        </w:rPr>
-      </w:pPr>
-      <w:r>
-        <w:rPr>
-          <w:rFonts w:ascii="宋体" w:hAnsi="宋体" w:hint="eastAsia"/>
-          <w:sz w:val="28"/>
-          <w:szCs w:val="28"/>
-        </w:rPr>
-        <w:t>失度：强调可能结果，忽略发展规律。</w:t>
-      </w:r>
-    </w:p>
-    <w:p>
-      <w:pPr>
-        <w:rPr>
-          <w:rFonts w:ascii="宋体" w:hAnsi="宋体"/>
-          <w:sz w:val="28"/>
-          <w:szCs w:val="28"/>
-        </w:rPr>
-      </w:pPr>
-      <w:r>
-        <w:rPr>
-          <w:rFonts w:ascii="宋体" w:hAnsi="宋体" w:hint="eastAsia"/>
-          <w:sz w:val="28"/>
-          <w:szCs w:val="28"/>
-        </w:rPr>
-        <w:t>凌物：漠视他者;轻视或反感异己的思维行为模式。</w:t>
-      </w:r>
-    </w:p>
-    <w:p>
-      <w:pPr>
-        <w:rPr>
-          <w:rFonts w:ascii="宋体" w:hAnsi="宋体"/>
-          <w:sz w:val="28"/>
-          <w:szCs w:val="28"/>
-        </w:rPr>
-      </w:pPr>
-      <w:r>
-        <w:rPr>
-          <w:rFonts w:ascii="宋体" w:hAnsi="宋体" w:hint="eastAsia"/>
-          <w:sz w:val="28"/>
-          <w:szCs w:val="28"/>
-        </w:rPr>
-        <w:t>量杯：评估能力受限，难以区分抽象对象。</w:t>
-      </w:r>
-    </w:p>
-    <w:p>
-      <w:pPr>
-        <w:rPr>
-          <w:rFonts w:ascii="宋体" w:hAnsi="宋体"/>
-          <w:sz w:val="28"/>
-          <w:szCs w:val="28"/>
-        </w:rPr>
-      </w:pPr>
-      <w:r>
-        <w:rPr>
-          <w:rFonts w:ascii="宋体" w:hAnsi="宋体" w:hint="eastAsia"/>
-          <w:sz w:val="28"/>
-          <w:szCs w:val="28"/>
-        </w:rPr>
-        <w:t>华变：沉醉幻想;曲解或抗拒外界非理想真实信息。</w:t>
-      </w:r>
-    </w:p>
-    <w:p>
-      <w:pPr>
-        <w:rPr>
-          <w:rFonts w:ascii="宋体" w:hAnsi="宋体"/>
-          <w:sz w:val="28"/>
-          <w:szCs w:val="28"/>
-        </w:rPr>
-      </w:pPr>
-      <w:r>
-        <w:rPr>
-          <w:rFonts w:ascii="宋体" w:hAnsi="宋体" w:hint="eastAsia"/>
-          <w:sz w:val="28"/>
-          <w:szCs w:val="28"/>
-        </w:rPr>
-        <w:t>纷扰：同化万物;人格化或强制合理化一系列对象。</w:t>
-      </w:r>
-    </w:p>
-    <w:p>
-      <w:pPr>
-        <w:rPr>
-          <w:rFonts w:ascii="宋体" w:hAnsi="宋体"/>
-          <w:sz w:val="28"/>
-          <w:szCs w:val="28"/>
-        </w:rPr>
-      </w:pPr>
-      <w:r>
-        <w:rPr>
-          <w:rFonts w:ascii="宋体" w:hAnsi="宋体" w:hint="eastAsia"/>
-          <w:sz w:val="28"/>
-          <w:szCs w:val="28"/>
-        </w:rPr>
-        <w:t>多足：因自身认知，而扩大行为的影响。</w:t>
-      </w:r>
-    </w:p>
-    <w:p>
-      <w:pPr>
-        <w:rPr>
-          <w:rFonts w:ascii="宋体" w:hAnsi="宋体"/>
-          <w:sz w:val="28"/>
-          <w:szCs w:val="28"/>
-        </w:rPr>
-      </w:pPr>
+        <w:t>所处环境不认可实力时，实力是什么地位？</w:t>
+      </w:r>
+    </w:p>
+    <w:p>
+      <w:pPr>
+        <w:rPr>
+          <w:rFonts w:ascii="宋体" w:hAnsi="宋体"/>
+          <w:sz w:val="28"/>
+          <w:szCs w:val="28"/>
+        </w:rPr>
+      </w:pPr>
+    </w:p>
+    <w:p>
+      <w:pPr>
+        <w:rPr>
+          <w:rFonts w:ascii="宋体" w:hAnsi="宋体"/>
+          <w:sz w:val="28"/>
+          <w:szCs w:val="28"/>
+        </w:rPr>
+      </w:pPr>
+    </w:p>
+    <w:p>
+      <w:pPr>
+        <w:rPr>
+          <w:rFonts w:ascii="宋体" w:hAnsi="宋体"/>
+          <w:sz w:val="28"/>
+          <w:szCs w:val="28"/>
+        </w:rPr>
+      </w:pPr>
+      <w:r>
+        <w:rPr>
+          <w:rFonts w:ascii="宋体" w:hAnsi="宋体" w:hint="eastAsia"/>
+          <w:sz w:val="28"/>
+          <w:szCs w:val="28"/>
+        </w:rPr>
+        <w:t>八.对自我存在的空泛表达</w:t>
+      </w:r>
     </w:p>
     <w:p>
       <w:pPr>
         <w:ind w:firstLine="420"/>
         <w:rPr>
-          <w:rFonts w:ascii="楷体" w:eastAsia="楷体" w:hAnsi="楷体" w:cs="楷体"/>
-          <w:sz w:val="24"/>
-        </w:rPr>
-      </w:pPr>
-      <w:r>
-        <w:rPr>
-          <w:rFonts w:ascii="楷体" w:eastAsia="楷体" w:hAnsi="楷体" w:cs="楷体" w:hint="eastAsia"/>
-          <w:sz w:val="24"/>
-        </w:rPr>
-        <w:t>提示:可将失能，失度，失常划为一组:他们都是文明本身带给个人的缺陷。他们并不是理智的选择，更像一种畸形的逃避。</w:t>
-      </w:r>
+          <w:rFonts w:ascii="宋体" w:hAnsi="宋体"/>
+          <w:sz w:val="28"/>
+          <w:szCs w:val="28"/>
+        </w:rPr>
+      </w:pPr>
+      <w:r>
+        <w:rPr>
+          <w:rFonts w:ascii="宋体" w:hAnsi="宋体" w:hint="eastAsia"/>
+          <w:sz w:val="28"/>
+          <w:szCs w:val="28"/>
+        </w:rPr>
+        <w:t>自我和他我的界限是什么？</w:t>
+      </w:r>
+    </w:p>
+    <w:p>
+      <w:pPr>
+        <w:ind w:firstLine="420"/>
+        <w:rPr>
+          <w:rFonts w:ascii="宋体" w:hAnsi="宋体"/>
+          <w:sz w:val="28"/>
+          <w:szCs w:val="28"/>
+        </w:rPr>
+      </w:pPr>
+      <w:r>
+        <w:rPr>
+          <w:rFonts w:ascii="宋体" w:hAnsi="宋体" w:hint="eastAsia"/>
+          <w:sz w:val="28"/>
+          <w:szCs w:val="28"/>
+        </w:rPr>
+        <w:t>不同阶段自我界限是什么？</w:t>
+      </w:r>
+    </w:p>
+    <w:p>
+      <w:pPr>
+        <w:ind w:firstLine="420"/>
+        <w:rPr>
+          <w:rFonts w:ascii="宋体" w:hAnsi="宋体"/>
+          <w:sz w:val="28"/>
+          <w:szCs w:val="28"/>
+        </w:rPr>
+      </w:pPr>
+      <w:r>
+        <w:rPr>
+          <w:rFonts w:ascii="宋体" w:hAnsi="宋体" w:hint="eastAsia"/>
+          <w:sz w:val="28"/>
+          <w:szCs w:val="28"/>
+        </w:rPr>
+        <w:t>“自我”的概念依赖什么而产生？</w:t>
+      </w:r>
+    </w:p>
+    <w:p>
+      <w:pPr>
+        <w:rPr>
+          <w:rFonts w:ascii="宋体" w:hAnsi="宋体"/>
+          <w:sz w:val="28"/>
+          <w:szCs w:val="28"/>
+        </w:rPr>
+      </w:pPr>
+    </w:p>
+    <w:p>
+      <w:pPr>
+        <w:rPr>
+          <w:rFonts w:ascii="宋体" w:hAnsi="宋体"/>
+          <w:sz w:val="28"/>
+          <w:szCs w:val="28"/>
+        </w:rPr>
+      </w:pPr>
+    </w:p>
+    <w:p>
+      <w:pPr>
+        <w:rPr>
+          <w:rFonts w:ascii="宋体" w:hAnsi="宋体"/>
+          <w:sz w:val="28"/>
+          <w:szCs w:val="28"/>
+        </w:rPr>
+      </w:pPr>
+      <w:r>
+        <w:rPr>
+          <w:rFonts w:ascii="宋体" w:hAnsi="宋体" w:hint="eastAsia"/>
+          <w:sz w:val="28"/>
+          <w:szCs w:val="28"/>
+        </w:rPr>
+        <w:t>九.对一切概率的均衡判决</w:t>
+      </w:r>
+    </w:p>
+    <w:p>
+      <w:pPr>
+        <w:ind w:firstLine="420"/>
+        <w:rPr>
+          <w:rFonts w:ascii="宋体" w:hAnsi="宋体"/>
+          <w:sz w:val="28"/>
+          <w:szCs w:val="28"/>
+        </w:rPr>
+      </w:pPr>
+      <w:r>
+        <w:rPr>
+          <w:rFonts w:ascii="宋体" w:hAnsi="宋体" w:hint="eastAsia"/>
+          <w:sz w:val="28"/>
+          <w:szCs w:val="28"/>
+        </w:rPr>
+        <w:t>万事皆可</w:t>
+      </w:r>
+      <w:r>
+        <w:rPr>
+          <w:rFonts w:ascii="宋体" w:hAnsi="宋体" w:hint="eastAsia"/>
+          <w:sz w:val="28"/>
+          <w:szCs w:val="28"/>
+        </w:rPr>
+        <w:t>发生</w:t>
+      </w:r>
+      <w:r>
+        <w:rPr>
+          <w:rFonts w:ascii="宋体" w:hAnsi="宋体" w:hint="eastAsia"/>
+          <w:sz w:val="28"/>
+          <w:szCs w:val="28"/>
+        </w:rPr>
+        <w:t>，还是依赖逻辑？</w:t>
+      </w:r>
+    </w:p>
+    <w:p>
+      <w:pPr>
+        <w:ind w:firstLine="420"/>
+        <w:rPr>
+          <w:rFonts w:ascii="宋体" w:hAnsi="宋体"/>
+          <w:sz w:val="28"/>
+          <w:szCs w:val="28"/>
+        </w:rPr>
+      </w:pPr>
+      <w:r>
+        <w:rPr>
+          <w:rFonts w:ascii="宋体" w:hAnsi="宋体" w:hint="eastAsia"/>
+          <w:sz w:val="28"/>
+          <w:szCs w:val="28"/>
+        </w:rPr>
+        <w:t>事物早已决定，还是无限可能？</w:t>
+      </w:r>
+    </w:p>
+    <w:p>
+      <w:pPr>
+        <w:ind w:firstLine="420"/>
+        <w:rPr>
+          <w:rFonts w:ascii="宋体" w:hAnsi="宋体"/>
+          <w:sz w:val="28"/>
+          <w:szCs w:val="28"/>
+        </w:rPr>
+      </w:pPr>
+      <w:r>
+        <w:rPr>
+          <w:rFonts w:ascii="宋体" w:hAnsi="宋体" w:hint="eastAsia"/>
+          <w:sz w:val="28"/>
+          <w:szCs w:val="28"/>
+        </w:rPr>
+        <w:t>追寻随生命而消逝的世界，究竟是为了什么？</w:t>
+      </w:r>
+    </w:p>
+    <w:p>
+      <w:pPr>
+        <w:rPr>
+          <w:rFonts w:ascii="宋体" w:hAnsi="宋体"/>
+          <w:sz w:val="28"/>
+          <w:szCs w:val="28"/>
+        </w:rPr>
+      </w:pPr>
+    </w:p>
+    <w:p>
+      <w:pPr>
+        <w:rPr>
+          <w:rFonts w:ascii="宋体" w:hAnsi="宋体"/>
+          <w:sz w:val="28"/>
+          <w:szCs w:val="28"/>
+        </w:rPr>
+      </w:pPr>
     </w:p>
     <w:p>
       <w:pPr>
@@ -7330,7 +7291,7 @@
       </w:pPr>
       <w:r>
         <w:rPr>
-          <w:rFonts w:ascii="宋体" w:hAnsi="宋体"/>
+          <w:rFonts w:ascii="宋体" w:hAnsi="宋体" w:hint="eastAsia"/>
           <w:sz w:val="28"/>
           <w:szCs w:val="28"/>
         </w:rPr>
@@ -7415,39 +7376,7 @@
           <w:sz w:val="28"/>
           <w:szCs w:val="28"/>
         </w:rPr>
-        <w:t>每小题</w:t>
-      </w:r>
-      <w:r>
-        <w:rPr>
-          <w:rFonts w:ascii="宋体" w:hAnsi="宋体"/>
-          <w:sz w:val="28"/>
-          <w:szCs w:val="28"/>
-        </w:rPr>
-        <w:t>3</w:t>
-      </w:r>
-      <w:r>
-        <w:rPr>
-          <w:rFonts w:ascii="宋体" w:hAnsi="宋体" w:hint="eastAsia"/>
-          <w:sz w:val="28"/>
-          <w:szCs w:val="28"/>
-        </w:rPr>
-        <w:t>分，共计</w:t>
-      </w:r>
-      <w:r>
-        <w:rPr>
-          <w:rFonts w:ascii="宋体" w:hAnsi="宋体"/>
-          <w:sz w:val="28"/>
-          <w:szCs w:val="28"/>
-        </w:rPr>
-        <w:t>60</w:t>
-      </w:r>
-      <w:r>
-        <w:rPr>
-          <w:rFonts w:ascii="宋体" w:hAnsi="宋体" w:hint="eastAsia"/>
-          <w:sz w:val="28"/>
-          <w:szCs w:val="28"/>
-        </w:rPr>
-        <w:t>分。每题回答不多于</w:t>
+        <w:t>每题回答不多于</w:t>
       </w:r>
       <w:r>
         <w:rPr>
@@ -8283,39 +8212,7 @@
           <w:szCs w:val="28"/>
         </w:rPr>
         <w:lastRenderedPageBreak/>
-        <w:t>排序题。（本题共10小题，每小题</w:t>
-      </w:r>
-      <w:r>
-        <w:rPr>
-          <w:rFonts w:ascii="宋体" w:hAnsi="宋体"/>
-          <w:sz w:val="28"/>
-          <w:szCs w:val="28"/>
-        </w:rPr>
-        <w:t>4</w:t>
-      </w:r>
-      <w:r>
-        <w:rPr>
-          <w:rFonts w:ascii="宋体" w:hAnsi="宋体" w:hint="eastAsia"/>
-          <w:sz w:val="28"/>
-          <w:szCs w:val="28"/>
-        </w:rPr>
-        <w:t>分，共</w:t>
-      </w:r>
-      <w:r>
-        <w:rPr>
-          <w:rFonts w:ascii="宋体" w:hAnsi="宋体"/>
-          <w:sz w:val="28"/>
-          <w:szCs w:val="28"/>
-        </w:rPr>
-        <w:t>4</w:t>
-      </w:r>
-      <w:r>
-        <w:rPr>
-          <w:rFonts w:ascii="宋体" w:hAnsi="宋体" w:hint="eastAsia"/>
-          <w:sz w:val="28"/>
-          <w:szCs w:val="28"/>
-        </w:rPr>
-        <w:t>0分。请按照题目要求，按由主到次的顺序</w:t>
+        <w:t>排序题。（请按照题目要求，按由主到次的顺序</w:t>
       </w:r>
       <w:r>
         <w:rPr>
@@ -8872,7 +8769,6 @@
           <w:sz w:val="28"/>
           <w:szCs w:val="28"/>
         </w:rPr>
-        <w:lastRenderedPageBreak/>
         <w:t>C.提升自我修养</w:t>
       </w:r>
     </w:p>
@@ -9134,7 +9030,7 @@
         <w:jc w:val="center"/>
         <w:outlineLvl w:val="0"/>
         <w:rPr>
-          <w:rFonts w:ascii="宋体" w:hAnsi="宋体"/>
+          <w:rFonts w:ascii="宋体" w:hAnsi="宋体" w:hint="eastAsia"/>
           <w:b/>
           <w:kern w:val="44"/>
           <w:sz w:val="44"/>
@@ -9149,76 +9045,6 @@
         </w:rPr>
         <w:lastRenderedPageBreak/>
         <w:t>第八部分：感知能力测试</w:t>
-      </w:r>
-    </w:p>
-    <w:p>
-      <w:pPr>
-        <w:pStyle w:val="a4"/>
-        <w:numPr>
-          <w:ilvl w:val="0"/>
-          <w:numId w:val="6"/>
-        </w:numPr>
-        <w:rPr>
-          <w:rFonts w:ascii="宋体" w:hAnsi="宋体"/>
-          <w:sz w:val="28"/>
-          <w:szCs w:val="28"/>
-        </w:rPr>
-      </w:pPr>
-      <w:r>
-        <w:rPr>
-          <w:rFonts w:ascii="宋体" w:hAnsi="宋体" w:hint="eastAsia"/>
-          <w:sz w:val="28"/>
-          <w:szCs w:val="28"/>
-        </w:rPr>
-        <w:t>简答题：（每小</w:t>
-      </w:r>
-      <w:r>
-        <w:rPr>
-          <w:rFonts w:ascii="宋体" w:hAnsi="宋体" w:hint="eastAsia"/>
-          <w:sz w:val="28"/>
-          <w:szCs w:val="28"/>
-        </w:rPr>
-        <w:t>题25</w:t>
-      </w:r>
-      <w:r>
-        <w:rPr>
-          <w:rFonts w:ascii="宋体" w:hAnsi="宋体" w:hint="eastAsia"/>
-          <w:sz w:val="28"/>
-          <w:szCs w:val="28"/>
-        </w:rPr>
-        <w:t>分，共计</w:t>
-      </w:r>
-      <w:r>
-        <w:rPr>
-          <w:rFonts w:ascii="宋体" w:hAnsi="宋体" w:hint="eastAsia"/>
-          <w:sz w:val="28"/>
-          <w:szCs w:val="28"/>
-        </w:rPr>
-        <w:t>100</w:t>
-      </w:r>
-      <w:r>
-        <w:rPr>
-          <w:rFonts w:ascii="宋体" w:hAnsi="宋体" w:hint="eastAsia"/>
-          <w:sz w:val="28"/>
-          <w:szCs w:val="28"/>
-        </w:rPr>
-        <w:t>分</w:t>
-      </w:r>
-      <w:r>
-        <w:rPr>
-          <w:rFonts w:ascii="宋体" w:hAnsi="宋体" w:hint="eastAsia"/>
-          <w:sz w:val="28"/>
-          <w:szCs w:val="28"/>
-        </w:rPr>
-        <w:t>。</w:t>
-      </w:r>
-      <w:r>
-        <w:rPr>
-          <w:rFonts w:ascii="宋体" w:hAnsi="宋体" w:hint="eastAsia"/>
-          <w:sz w:val="28"/>
-          <w:szCs w:val="28"/>
-        </w:rPr>
-        <w:t>）</w:t>
       </w:r>
     </w:p>
     <w:p>
@@ -9806,87 +9632,30 @@
         <w:rPr>
           <w:rFonts w:hint="eastAsia"/>
         </w:rPr>
-        <w:t>四．你是否认为自然中的花草树木，蕴含着与我们人类有关的指导和智慧？这种“统一”为什么存在？</w:t>
+        <w:t>四</w:t>
+      </w:r>
+      <w:r>
+        <w:rPr>
+          <w:rFonts w:hint="eastAsia"/>
+        </w:rPr>
+        <w:t>．在“意识三人格”中，本态人格指满足生存需求的协和物质活动的先天回路；替身人格指为适应外界而产生的依赖意识的后天回路；植入人格指受非自然刺激，或因双人格协和而产生的后天回路。那么，这三种人格，各具有什么作用？</w:t>
       </w:r>
     </w:p>
     <w:p>
       <w:pPr>
         <w:ind w:firstLine="420"/>
-        <w:rPr>
-          <w:color w:val="FF0000"/>
-        </w:rPr>
-      </w:pPr>
-      <w:r>
         <w:rPr>
           <w:rFonts w:hint="eastAsia"/>
           <w:color w:val="FF0000"/>
         </w:rPr>
-        <w:t>参考回答一：是。自然能够体现出世界的本质规律和运转规律，而这些规律指导早期的人类去发现世界，改造世界，即使到现在，很多复杂的智慧起源于自然的朴素智慧。</w:t>
-      </w:r>
-    </w:p>
-    <w:p>
-      <w:pPr>
-        <w:ind w:firstLine="420"/>
-        <w:rPr>
-          <w:color w:val="FF0000"/>
-        </w:rPr>
       </w:pPr>
       <w:r>
         <w:rPr>
           <w:rFonts w:hint="eastAsia"/>
           <w:color w:val="FF0000"/>
         </w:rPr>
-        <w:t>参考回答二：否。这种统一，是因为我们是以自己的角度观测自然事物，赋予了自然事物自己的特点。即便没有这些自然事物，一些智慧也早已存在于我们的思维中</w:t>
-      </w:r>
-      <w:r>
-        <w:rPr>
-          <w:rFonts w:hint="eastAsia"/>
-          <w:color w:val="FF0000"/>
-        </w:rPr>
-        <w:t>。</w:t>
-      </w:r>
-    </w:p>
-    <w:p>
-      <w:pPr>
-        <w:ind w:firstLine="420"/>
-      </w:pPr>
-      <w:r>
-        <w:rPr>
-          <w:rFonts w:hint="eastAsia"/>
-        </w:rPr>
-        <w:lastRenderedPageBreak/>
-        <w:t>五．在“意识三人格”中，本态人格指满足生存需求的协和物质活动的先天回路；替身人格指为适应外界而产生的依赖意识的后天回路；植入人格指受非自然刺激，或因双人格协和而产生的后天回路。那么，这三种人格，各具有什么作用？</w:t>
-      </w:r>
-    </w:p>
-    <w:p>
-      <w:pPr>
-        <w:ind w:firstLine="420"/>
-        <w:rPr>
-          <w:color w:val="FF0000"/>
-        </w:rPr>
-      </w:pPr>
-      <w:r>
-        <w:rPr>
-          <w:rFonts w:hint="eastAsia"/>
-          <w:color w:val="FF0000"/>
-        </w:rPr>
         <w:t>参考回答：本态人格进行物质联系，负责维持生存，保持精力和健康。替身人格进行意识活动，负责体会世界，连接万物和自我。植入人格进行高瞻远瞩，负责找到方向，分散未知和挑战。</w:t>
       </w:r>
-    </w:p>
-    <w:p>
-      <w:pPr>
-        <w:rPr>
-          <w:color w:val="FF0000"/>
-        </w:rPr>
-      </w:pPr>
-    </w:p>
-    <w:p>
-      <w:pPr>
-        <w:ind w:firstLine="420"/>
-        <w:rPr>
-          <w:color w:val="FF0000"/>
-        </w:rPr>
-      </w:pPr>
     </w:p>
     <w:sectPr>
       <w:footerReference w:type="default" r:id="rId9"/>
@@ -10717,7 +10486,6 @@
   <w:style w:type="character" w:default="1" w:styleId="a0">
     <w:name w:val="Default Paragraph Font"/>
     <w:uiPriority w:val="1"/>
-    <w:semiHidden/>
     <w:unhideWhenUsed/>
   </w:style>
   <w:style w:type="table" w:default="1" w:styleId="a1">

</xml_diff>

<commit_message>
Site updated: 2025-03-23 16:34:05
</commit_message>
<xml_diff>
--- a/download/第九边缘标准化测试.docx
+++ b/download/第九边缘标准化测试.docx
@@ -302,13 +302,70 @@
       </w:r>
       <w:r>
         <w:rPr>
-          <w:rFonts w:ascii="宋体" w:hAnsi="宋体" w:hint="eastAsia"/>
+          <w:rFonts w:ascii="宋体" w:hAnsi="宋体"/>
           <w:b/>
           <w:bCs/>
           <w:color w:val="FF0000"/>
           <w:sz w:val="28"/>
           <w:szCs w:val="28"/>
         </w:rPr>
+        <w:t>3</w:t>
+      </w:r>
+      <w:r>
+        <w:rPr>
+          <w:rFonts w:ascii="宋体" w:hAnsi="宋体" w:hint="eastAsia"/>
+          <w:sz w:val="28"/>
+          <w:szCs w:val="28"/>
+        </w:rPr>
+        <w:t>个部分推荐测试时间为</w:t>
+      </w:r>
+      <w:r>
+        <w:rPr>
+          <w:rFonts w:ascii="宋体" w:hAnsi="宋体"/>
+          <w:sz w:val="28"/>
+          <w:szCs w:val="28"/>
+        </w:rPr>
+        <w:t>240</w:t>
+      </w:r>
+      <w:r>
+        <w:rPr>
+          <w:rFonts w:ascii="宋体" w:hAnsi="宋体" w:hint="eastAsia"/>
+          <w:sz w:val="28"/>
+          <w:szCs w:val="28"/>
+        </w:rPr>
+        <w:t>分钟，满分为</w:t>
+      </w:r>
+      <w:r>
+        <w:rPr>
+          <w:rFonts w:ascii="宋体" w:hAnsi="宋体"/>
+          <w:sz w:val="28"/>
+          <w:szCs w:val="28"/>
+        </w:rPr>
+        <w:t>3</w:t>
+      </w:r>
+      <w:r>
+        <w:rPr>
+          <w:rFonts w:ascii="宋体" w:hAnsi="宋体" w:hint="eastAsia"/>
+          <w:sz w:val="28"/>
+          <w:szCs w:val="28"/>
+        </w:rPr>
+        <w:t>00分，客观评卷。</w:t>
+      </w:r>
+    </w:p>
+    <w:p>
+      <w:pPr>
+        <w:rPr>
+          <w:rFonts w:ascii="宋体" w:hAnsi="宋体"/>
+          <w:sz w:val="28"/>
+          <w:szCs w:val="28"/>
+        </w:rPr>
+      </w:pPr>
+      <w:r>
+        <w:rPr>
+          <w:rFonts w:ascii="宋体" w:hAnsi="宋体"/>
+          <w:sz w:val="28"/>
+          <w:szCs w:val="28"/>
+        </w:rPr>
         <w:t>4</w:t>
       </w:r>
       <w:r>
@@ -317,75 +374,18 @@
           <w:sz w:val="28"/>
           <w:szCs w:val="28"/>
         </w:rPr>
-        <w:t>个部分推荐测试时间为</w:t>
-      </w:r>
-      <w:r>
-        <w:rPr>
-          <w:rFonts w:ascii="宋体" w:hAnsi="宋体"/>
-          <w:sz w:val="28"/>
-          <w:szCs w:val="28"/>
-        </w:rPr>
-        <w:t>240</w:t>
-      </w:r>
-      <w:r>
-        <w:rPr>
-          <w:rFonts w:ascii="宋体" w:hAnsi="宋体" w:hint="eastAsia"/>
-          <w:sz w:val="28"/>
-          <w:szCs w:val="28"/>
-        </w:rPr>
-        <w:t>分钟，满分为</w:t>
-      </w:r>
-      <w:r>
-        <w:rPr>
-          <w:rFonts w:ascii="宋体" w:hAnsi="宋体"/>
-          <w:sz w:val="28"/>
-          <w:szCs w:val="28"/>
-        </w:rPr>
-        <w:t>4</w:t>
-      </w:r>
-      <w:r>
-        <w:rPr>
-          <w:rFonts w:ascii="宋体" w:hAnsi="宋体" w:hint="eastAsia"/>
-          <w:sz w:val="28"/>
-          <w:szCs w:val="28"/>
-        </w:rPr>
-        <w:t>00分，客观评卷。</w:t>
-      </w:r>
-    </w:p>
-    <w:p>
-      <w:pPr>
-        <w:rPr>
-          <w:rFonts w:ascii="宋体" w:hAnsi="宋体"/>
-          <w:sz w:val="28"/>
-          <w:szCs w:val="28"/>
-        </w:rPr>
-      </w:pPr>
-      <w:r>
-        <w:rPr>
-          <w:rFonts w:ascii="宋体" w:hAnsi="宋体"/>
-          <w:sz w:val="28"/>
-          <w:szCs w:val="28"/>
-        </w:rPr>
-        <w:t>4</w:t>
-      </w:r>
-      <w:r>
-        <w:rPr>
-          <w:rFonts w:ascii="宋体" w:hAnsi="宋体" w:hint="eastAsia"/>
-          <w:sz w:val="28"/>
-          <w:szCs w:val="28"/>
-        </w:rPr>
         <w:t>.后</w:t>
       </w:r>
       <w:r>
         <w:rPr>
-          <w:rFonts w:ascii="宋体" w:hAnsi="宋体" w:hint="eastAsia"/>
+          <w:rFonts w:ascii="宋体" w:hAnsi="宋体"/>
           <w:b/>
           <w:bCs/>
           <w:color w:val="FF0000"/>
           <w:sz w:val="28"/>
           <w:szCs w:val="28"/>
         </w:rPr>
-        <w:t>4</w:t>
+        <w:t>5</w:t>
       </w:r>
       <w:r>
         <w:rPr>
@@ -5012,25 +5012,7 @@
           <w:sz w:val="44"/>
         </w:rPr>
         <w:lastRenderedPageBreak/>
-        <w:t>第</w:t>
-      </w:r>
-      <w:r>
-        <w:rPr>
-          <w:rFonts w:ascii="宋体" w:hAnsi="宋体" w:hint="eastAsia"/>
-          <w:b/>
-          <w:kern w:val="44"/>
-          <w:sz w:val="44"/>
-        </w:rPr>
-        <w:t>四</w:t>
-      </w:r>
-      <w:r>
-        <w:rPr>
-          <w:rFonts w:ascii="宋体" w:hAnsi="宋体" w:hint="eastAsia"/>
-          <w:b/>
-          <w:kern w:val="44"/>
-          <w:sz w:val="44"/>
-        </w:rPr>
-        <w:t>部分：高位建构力测试</w:t>
+        <w:t>第四部分：高位建构力测试</w:t>
       </w:r>
     </w:p>
     <w:p>
@@ -5063,23 +5045,7 @@
           <w:sz w:val="28"/>
           <w:szCs w:val="28"/>
         </w:rPr>
-        <w:t>小题，每小题分值各为</w:t>
-      </w:r>
-      <w:r>
-        <w:rPr>
-          <w:rFonts w:ascii="宋体" w:hAnsi="宋体"/>
-          <w:sz w:val="28"/>
-          <w:szCs w:val="28"/>
-        </w:rPr>
-        <w:t>5</w:t>
-      </w:r>
-      <w:r>
-        <w:rPr>
-          <w:rFonts w:ascii="宋体" w:hAnsi="宋体" w:hint="eastAsia"/>
-          <w:sz w:val="28"/>
-          <w:szCs w:val="28"/>
-        </w:rPr>
-        <w:t>0分。）</w:t>
+        <w:t>小题）</w:t>
       </w:r>
     </w:p>
     <w:p>
@@ -5111,7 +5077,7 @@
           <w:sz w:val="28"/>
           <w:szCs w:val="28"/>
         </w:rPr>
-        <w:t>指出在判断“是否去做这件事情”时，“价值”、“信念”、“规章”、“利益”、“目标”、“秩序”、“情感”、“能力” 的考虑优先级，并给出简要说明。（30分）</w:t>
+        <w:t>指出在判断“是否去做这件事情”时，“价值”、“信念”、“规章”、“利益”、“目标”、“秩序”、“情感”、“能力” 的考虑优先级，并给出简要说明。</w:t>
       </w:r>
     </w:p>
     <w:p>
@@ -6446,7 +6412,7 @@
         <w:jc w:val="center"/>
         <w:outlineLvl w:val="0"/>
         <w:rPr>
-          <w:rFonts w:ascii="宋体" w:hAnsi="宋体" w:hint="eastAsia"/>
+          <w:rFonts w:ascii="宋体" w:hAnsi="宋体"/>
           <w:b/>
           <w:kern w:val="44"/>
           <w:sz w:val="44"/>
@@ -9030,7 +8996,7 @@
         <w:jc w:val="center"/>
         <w:outlineLvl w:val="0"/>
         <w:rPr>
-          <w:rFonts w:ascii="宋体" w:hAnsi="宋体" w:hint="eastAsia"/>
+          <w:rFonts w:ascii="宋体" w:hAnsi="宋体"/>
           <w:b/>
           <w:kern w:val="44"/>
           <w:sz w:val="44"/>
@@ -9645,7 +9611,6 @@
       <w:pPr>
         <w:ind w:firstLine="420"/>
         <w:rPr>
-          <w:rFonts w:hint="eastAsia"/>
           <w:color w:val="FF0000"/>
         </w:rPr>
       </w:pPr>
@@ -10486,6 +10451,7 @@
   <w:style w:type="character" w:default="1" w:styleId="a0">
     <w:name w:val="Default Paragraph Font"/>
     <w:uiPriority w:val="1"/>
+    <w:semiHidden/>
     <w:unhideWhenUsed/>
   </w:style>
   <w:style w:type="table" w:default="1" w:styleId="a1">

</xml_diff>

<commit_message>
Site updated: 2025-04-30 14:48:36
</commit_message>
<xml_diff>
--- a/download/第九边缘标准化测试.docx
+++ b/download/第九边缘标准化测试.docx
@@ -9352,13 +9352,13 @@
         <w:r>
           <w:rPr>
             <w:rStyle w:val="a9"/>
-            <w:rFonts w:ascii="仿宋" w:eastAsia="仿宋" w:hAnsi="仿宋" w:cs="仿宋" w:hint="eastAsia"/>
+            <w:rFonts w:ascii="仿宋" w:eastAsia="仿宋" w:hAnsi="仿宋" w:cs="仿宋"/>
             <w:b/>
             <w:bCs/>
             <w:sz w:val="28"/>
             <w:szCs w:val="28"/>
           </w:rPr>
-          <w:t>schnie@foxmail.com</w:t>
+          <w:t>zero@sch-nie.com</w:t>
         </w:r>
       </w:hyperlink>
     </w:p>

</xml_diff>

<commit_message>
Site updated: 2025-06-20 20:10:05
</commit_message>
<xml_diff>
--- a/download/第九边缘标准化测试.docx
+++ b/download/第九边缘标准化测试.docx
@@ -7,8 +7,10 @@
         <w:keepNext/>
         <w:keepLines/>
         <w:spacing w:before="340" w:after="330" w:line="576" w:lineRule="auto"/>
+        <w:jc w:val="center"/>
         <w:outlineLvl w:val="0"/>
         <w:rPr>
+          <w:rFonts w:hint="eastAsia"/>
           <w:b/>
           <w:kern w:val="44"/>
           <w:sz w:val="44"/>
@@ -16,48 +18,47 @@
       </w:pPr>
       <w:r>
         <w:rPr>
-          <w:rFonts w:hint="eastAsia"/>
-          <w:b/>
           <w:noProof/>
-          <w:kern w:val="44"/>
-          <w:sz w:val="44"/>
         </w:rPr>
         <w:drawing>
-          <wp:anchor distT="0" distB="0" distL="114300" distR="114300" simplePos="0" relativeHeight="2" behindDoc="0" locked="0" layoutInCell="1" allowOverlap="1" wp14:anchorId="6AF3722D" wp14:editId="6AF3722E">
-            <wp:simplePos x="0" y="0"/>
-            <wp:positionH relativeFrom="column">
-              <wp:posOffset>1644015</wp:posOffset>
-            </wp:positionH>
-            <wp:positionV relativeFrom="paragraph">
-              <wp:posOffset>410845</wp:posOffset>
-            </wp:positionV>
-            <wp:extent cx="2032635" cy="2121535"/>
-            <wp:effectExtent l="0" t="0" r="12065" b="12065"/>
-            <wp:wrapSquare wrapText="bothSides"/>
-            <wp:docPr id="1026" name="图片 1" descr="IMG_256"/>
+          <wp:inline distT="0" distB="0" distL="0" distR="0" wp14:anchorId="48A35B16" wp14:editId="765796EE">
+            <wp:extent cx="2527300" cy="2527300"/>
+            <wp:effectExtent l="0" t="0" r="0" b="6350"/>
+            <wp:docPr id="2" name="图片 2"/>
             <wp:cNvGraphicFramePr>
-              <a:graphicFrameLocks xmlns:a="http://schemas.openxmlformats.org/drawingml/2006/main"/>
+              <a:graphicFrameLocks xmlns:a="http://schemas.openxmlformats.org/drawingml/2006/main" noChangeAspect="1"/>
             </wp:cNvGraphicFramePr>
             <a:graphic xmlns:a="http://schemas.openxmlformats.org/drawingml/2006/main">
               <a:graphicData uri="http://schemas.openxmlformats.org/drawingml/2006/picture">
                 <pic:pic xmlns:pic="http://schemas.openxmlformats.org/drawingml/2006/picture">
                   <pic:nvPicPr>
-                    <pic:cNvPr id="0" name="图片 1"/>
-                    <pic:cNvPicPr/>
+                    <pic:cNvPr id="0" name="Picture 3"/>
+                    <pic:cNvPicPr>
+                      <a:picLocks noChangeAspect="1" noChangeArrowheads="1"/>
+                    </pic:cNvPicPr>
                   </pic:nvPicPr>
                   <pic:blipFill>
-                    <a:blip r:embed="rId7" cstate="print"/>
+                    <a:blip r:embed="rId7">
+                      <a:extLst>
+                        <a:ext uri="{28A0092B-C50C-407E-A947-70E740481C1C}">
+                          <a14:useLocalDpi xmlns:a14="http://schemas.microsoft.com/office/drawing/2010/main" val="0"/>
+                        </a:ext>
+                      </a:extLst>
+                    </a:blip>
                     <a:srcRect/>
-                    <a:stretch/>
+                    <a:stretch>
+                      <a:fillRect/>
+                    </a:stretch>
                   </pic:blipFill>
-                  <pic:spPr>
+                  <pic:spPr bwMode="auto">
                     <a:xfrm>
                       <a:off x="0" y="0"/>
-                      <a:ext cx="2032635" cy="2121535"/>
+                      <a:ext cx="2527300" cy="2527300"/>
                     </a:xfrm>
                     <a:prstGeom prst="rect">
                       <a:avLst/>
                     </a:prstGeom>
+                    <a:noFill/>
                     <a:ln>
                       <a:noFill/>
                     </a:ln>
@@ -65,35 +66,9 @@
                 </pic:pic>
               </a:graphicData>
             </a:graphic>
-          </wp:anchor>
+          </wp:inline>
         </w:drawing>
       </w:r>
-    </w:p>
-    <w:p>
-      <w:pPr>
-        <w:keepNext/>
-        <w:keepLines/>
-        <w:spacing w:before="340" w:after="330" w:line="576" w:lineRule="auto"/>
-        <w:outlineLvl w:val="0"/>
-        <w:rPr>
-          <w:b/>
-          <w:kern w:val="44"/>
-          <w:sz w:val="44"/>
-        </w:rPr>
-      </w:pPr>
-    </w:p>
-    <w:p>
-      <w:pPr>
-        <w:keepNext/>
-        <w:keepLines/>
-        <w:spacing w:before="340" w:after="330" w:line="576" w:lineRule="auto"/>
-        <w:outlineLvl w:val="0"/>
-        <w:rPr>
-          <w:b/>
-          <w:kern w:val="44"/>
-          <w:sz w:val="44"/>
-        </w:rPr>
-      </w:pPr>
     </w:p>
     <w:p>
       <w:pPr>
@@ -493,7 +468,73 @@
           <w:sz w:val="28"/>
           <w:szCs w:val="28"/>
         </w:rPr>
-        <w:t>格式发送至邮箱，Q</w:t>
+        <w:t>格式</w:t>
+      </w:r>
+      <w:r>
+        <w:rPr>
+          <w:rFonts w:ascii="宋体" w:hAnsi="宋体" w:hint="eastAsia"/>
+          <w:b/>
+          <w:bCs/>
+          <w:color w:val="FF0000"/>
+          <w:sz w:val="28"/>
+          <w:szCs w:val="28"/>
+        </w:rPr>
+        <w:t>，包含</w:t>
+      </w:r>
+      <w:r>
+        <w:rPr>
+          <w:rFonts w:ascii="宋体" w:hAnsi="宋体" w:hint="eastAsia"/>
+          <w:b/>
+          <w:bCs/>
+          <w:color w:val="FF0000"/>
+          <w:sz w:val="28"/>
+          <w:szCs w:val="28"/>
+        </w:rPr>
+        <w:t>题目在内</w:t>
+      </w:r>
+      <w:r>
+        <w:rPr>
+          <w:rFonts w:ascii="宋体" w:hAnsi="宋体" w:hint="eastAsia"/>
+          <w:b/>
+          <w:bCs/>
+          <w:color w:val="FF0000"/>
+          <w:sz w:val="28"/>
+          <w:szCs w:val="28"/>
+        </w:rPr>
+        <w:t>，</w:t>
+      </w:r>
+      <w:r>
+        <w:rPr>
+          <w:rFonts w:ascii="宋体" w:hAnsi="宋体" w:hint="eastAsia"/>
+          <w:b/>
+          <w:bCs/>
+          <w:color w:val="FF0000"/>
+          <w:sz w:val="28"/>
+          <w:szCs w:val="28"/>
+        </w:rPr>
+        <w:t>将作答结果</w:t>
+      </w:r>
+      <w:r>
+        <w:rPr>
+          <w:rFonts w:ascii="宋体" w:hAnsi="宋体" w:hint="eastAsia"/>
+          <w:b/>
+          <w:bCs/>
+          <w:color w:val="FF0000"/>
+          <w:sz w:val="28"/>
+          <w:szCs w:val="28"/>
+        </w:rPr>
+        <w:t>一次性</w:t>
+      </w:r>
+      <w:r>
+        <w:rPr>
+          <w:rFonts w:ascii="宋体" w:hAnsi="宋体" w:hint="eastAsia"/>
+          <w:b/>
+          <w:bCs/>
+          <w:color w:val="FF0000"/>
+          <w:sz w:val="28"/>
+          <w:szCs w:val="28"/>
+        </w:rPr>
+        <w:t>发送至邮箱，Q</w:t>
       </w:r>
       <w:r>
         <w:rPr>
@@ -649,6 +690,7 @@
         </w:tabs>
         <w:jc w:val="center"/>
         <w:rPr>
+          <w:rFonts w:hint="eastAsia"/>
           <w:sz w:val="30"/>
           <w:szCs w:val="30"/>
         </w:rPr>
@@ -700,49 +742,6 @@
     </w:p>
     <w:p>
       <w:pPr>
-        <w:tabs>
-          <w:tab w:val="left" w:pos="216"/>
-        </w:tabs>
-        <w:rPr>
-          <w:sz w:val="30"/>
-          <w:szCs w:val="30"/>
-        </w:rPr>
-      </w:pPr>
-    </w:p>
-    <w:p>
-      <w:pPr>
-        <w:tabs>
-          <w:tab w:val="left" w:pos="216"/>
-        </w:tabs>
-        <w:rPr>
-          <w:sz w:val="30"/>
-          <w:szCs w:val="30"/>
-        </w:rPr>
-      </w:pPr>
-    </w:p>
-    <w:p>
-      <w:pPr>
-        <w:rPr>
-          <w:rFonts w:ascii="华文仿宋" w:eastAsia="华文仿宋" w:hAnsi="华文仿宋" w:cs="华文仿宋"/>
-          <w:b/>
-          <w:bCs/>
-          <w:color w:val="FF0000"/>
-          <w:sz w:val="24"/>
-        </w:rPr>
-      </w:pPr>
-      <w:r>
-        <w:rPr>
-          <w:rFonts w:ascii="华文仿宋" w:eastAsia="华文仿宋" w:hAnsi="华文仿宋" w:cs="华文仿宋" w:hint="eastAsia"/>
-          <w:b/>
-          <w:bCs/>
-          <w:color w:val="FF0000"/>
-          <w:sz w:val="24"/>
-        </w:rPr>
-        <w:t>绝密-启用前</w:t>
-      </w:r>
-    </w:p>
-    <w:p>
-      <w:pPr>
         <w:keepNext/>
         <w:keepLines/>
         <w:spacing w:before="340" w:after="330" w:line="576" w:lineRule="auto"/>
@@ -756,22 +755,13 @@
       </w:pPr>
       <w:r>
         <w:rPr>
-          <w:rFonts w:ascii="Arial" w:eastAsia="微软雅黑" w:hAnsi="Arial" w:cs="Times New Roman" w:hint="eastAsia"/>
-          <w:b/>
-          <w:kern w:val="44"/>
-          <w:sz w:val="36"/>
-        </w:rPr>
-        <w:lastRenderedPageBreak/>
-        <w:t xml:space="preserve"> </w:t>
-      </w:r>
-      <w:r>
-        <w:rPr>
           <w:rFonts w:hint="eastAsia"/>
           <w:b/>
           <w:kern w:val="44"/>
           <w:sz w:val="40"/>
           <w:szCs w:val="22"/>
         </w:rPr>
+        <w:lastRenderedPageBreak/>
         <w:t>第一部分：宇宙观（世界观）</w:t>
       </w:r>
     </w:p>
@@ -5017,60 +5007,23 @@
     </w:p>
     <w:p>
       <w:pPr>
-        <w:rPr>
-          <w:rFonts w:ascii="宋体" w:hAnsi="宋体"/>
-          <w:sz w:val="28"/>
-          <w:szCs w:val="28"/>
-        </w:rPr>
-      </w:pPr>
-      <w:r>
-        <w:rPr>
-          <w:rFonts w:ascii="宋体" w:hAnsi="宋体" w:hint="eastAsia"/>
-          <w:sz w:val="28"/>
-          <w:szCs w:val="28"/>
-        </w:rPr>
-        <w:t>一、论述题。（本题共</w:t>
-      </w:r>
-      <w:r>
-        <w:rPr>
-          <w:rFonts w:ascii="宋体" w:hAnsi="宋体"/>
-          <w:sz w:val="28"/>
-          <w:szCs w:val="28"/>
-        </w:rPr>
-        <w:t>2</w:t>
-      </w:r>
-      <w:r>
-        <w:rPr>
-          <w:rFonts w:ascii="宋体" w:hAnsi="宋体" w:hint="eastAsia"/>
-          <w:sz w:val="28"/>
-          <w:szCs w:val="28"/>
-        </w:rPr>
-        <w:t>小题）</w:t>
-      </w:r>
-    </w:p>
-    <w:p>
-      <w:pPr>
-        <w:ind w:firstLine="420"/>
-        <w:rPr>
-          <w:rFonts w:ascii="宋体" w:hAnsi="宋体"/>
-          <w:sz w:val="28"/>
-          <w:szCs w:val="28"/>
-        </w:rPr>
-      </w:pPr>
-    </w:p>
-    <w:p>
-      <w:pPr>
-        <w:numPr>
-          <w:ilvl w:val="0"/>
-          <w:numId w:val="5"/>
-        </w:numPr>
-        <w:ind w:firstLine="420"/>
-        <w:rPr>
-          <w:rFonts w:ascii="宋体" w:hAnsi="宋体"/>
-          <w:sz w:val="28"/>
-          <w:szCs w:val="28"/>
-        </w:rPr>
-      </w:pPr>
+        <w:tabs>
+          <w:tab w:val="left" w:pos="312"/>
+        </w:tabs>
+        <w:rPr>
+          <w:rFonts w:ascii="宋体" w:hAnsi="宋体"/>
+          <w:sz w:val="28"/>
+          <w:szCs w:val="28"/>
+        </w:rPr>
+      </w:pPr>
+      <w:r>
+        <w:rPr>
+          <w:rFonts w:ascii="宋体" w:hAnsi="宋体"/>
+          <w:sz w:val="28"/>
+          <w:szCs w:val="28"/>
+        </w:rPr>
+        <w:tab/>
+      </w:r>
       <w:r>
         <w:rPr>
           <w:rFonts w:ascii="宋体" w:hAnsi="宋体" w:hint="eastAsia"/>
@@ -5165,416 +5118,6 @@
           <w:szCs w:val="28"/>
         </w:rPr>
       </w:pPr>
-    </w:p>
-    <w:p>
-      <w:pPr>
-        <w:ind w:firstLine="420"/>
-        <w:rPr>
-          <w:rFonts w:ascii="宋体" w:hAnsi="宋体"/>
-          <w:sz w:val="28"/>
-          <w:szCs w:val="28"/>
-        </w:rPr>
-      </w:pPr>
-      <w:r>
-        <w:rPr>
-          <w:rFonts w:ascii="宋体" w:hAnsi="宋体" w:hint="eastAsia"/>
-          <w:sz w:val="28"/>
-          <w:szCs w:val="28"/>
-        </w:rPr>
-        <w:t>2.将下列表述按某种共性分成n（3&lt;=n&lt;=7）类，并简要说明。</w:t>
-      </w:r>
-    </w:p>
-    <w:p>
-      <w:pPr>
-        <w:rPr>
-          <w:rFonts w:ascii="宋体" w:hAnsi="宋体"/>
-          <w:sz w:val="28"/>
-          <w:szCs w:val="28"/>
-        </w:rPr>
-      </w:pPr>
-    </w:p>
-    <w:p>
-      <w:pPr>
-        <w:rPr>
-          <w:rFonts w:ascii="宋体" w:hAnsi="宋体"/>
-          <w:sz w:val="28"/>
-          <w:szCs w:val="28"/>
-        </w:rPr>
-      </w:pPr>
-      <w:r>
-        <w:rPr>
-          <w:rFonts w:ascii="宋体" w:hAnsi="宋体" w:hint="eastAsia"/>
-          <w:sz w:val="28"/>
-          <w:szCs w:val="28"/>
-        </w:rPr>
-        <w:t>慵懒：处事稳定，仅因刺激而短暂改变行为方式。</w:t>
-      </w:r>
-    </w:p>
-    <w:p>
-      <w:pPr>
-        <w:rPr>
-          <w:rFonts w:ascii="宋体" w:hAnsi="宋体"/>
-          <w:sz w:val="28"/>
-          <w:szCs w:val="28"/>
-        </w:rPr>
-      </w:pPr>
-      <w:r>
-        <w:rPr>
-          <w:rFonts w:ascii="宋体" w:hAnsi="宋体" w:hint="eastAsia"/>
-          <w:sz w:val="28"/>
-          <w:szCs w:val="28"/>
-        </w:rPr>
-        <w:t>演绎：不断重复行径，以谋求此法不可获得的效益。</w:t>
-      </w:r>
-    </w:p>
-    <w:p>
-      <w:pPr>
-        <w:rPr>
-          <w:rFonts w:ascii="宋体" w:hAnsi="宋体"/>
-          <w:sz w:val="28"/>
-          <w:szCs w:val="28"/>
-        </w:rPr>
-      </w:pPr>
-      <w:r>
-        <w:rPr>
-          <w:rFonts w:ascii="宋体" w:hAnsi="宋体" w:hint="eastAsia"/>
-          <w:sz w:val="28"/>
-          <w:szCs w:val="28"/>
-        </w:rPr>
-        <w:t>巡猎：实际与外界交互，不存具体目的。</w:t>
-      </w:r>
-    </w:p>
-    <w:p>
-      <w:pPr>
-        <w:rPr>
-          <w:rFonts w:ascii="宋体" w:hAnsi="宋体"/>
-          <w:sz w:val="28"/>
-          <w:szCs w:val="28"/>
-        </w:rPr>
-      </w:pPr>
-      <w:r>
-        <w:rPr>
-          <w:rFonts w:ascii="宋体" w:hAnsi="宋体" w:hint="eastAsia"/>
-          <w:sz w:val="28"/>
-          <w:szCs w:val="28"/>
-        </w:rPr>
-        <w:t>失常：强调自身缺陷，忽略自身价值。</w:t>
-      </w:r>
-    </w:p>
-    <w:p>
-      <w:pPr>
-        <w:rPr>
-          <w:rFonts w:ascii="宋体" w:hAnsi="宋体"/>
-          <w:sz w:val="28"/>
-          <w:szCs w:val="28"/>
-        </w:rPr>
-      </w:pPr>
-      <w:r>
-        <w:rPr>
-          <w:rFonts w:ascii="宋体" w:hAnsi="宋体" w:hint="eastAsia"/>
-          <w:sz w:val="28"/>
-          <w:szCs w:val="28"/>
-        </w:rPr>
-        <w:t>透镜：思维能力受限，难以涉及多种信息。</w:t>
-      </w:r>
-    </w:p>
-    <w:p>
-      <w:pPr>
-        <w:rPr>
-          <w:rFonts w:ascii="宋体" w:hAnsi="宋体"/>
-          <w:sz w:val="28"/>
-          <w:szCs w:val="28"/>
-        </w:rPr>
-      </w:pPr>
-      <w:r>
-        <w:rPr>
-          <w:rFonts w:ascii="宋体" w:hAnsi="宋体" w:hint="eastAsia"/>
-          <w:sz w:val="28"/>
-          <w:szCs w:val="28"/>
-        </w:rPr>
-        <w:t>提线：自认合理目的，乐于使外界按自己意图发展。</w:t>
-      </w:r>
-    </w:p>
-    <w:p>
-      <w:pPr>
-        <w:rPr>
-          <w:rFonts w:ascii="宋体" w:hAnsi="宋体"/>
-          <w:sz w:val="28"/>
-          <w:szCs w:val="28"/>
-        </w:rPr>
-      </w:pPr>
-      <w:r>
-        <w:rPr>
-          <w:rFonts w:ascii="宋体" w:hAnsi="宋体" w:hint="eastAsia"/>
-          <w:sz w:val="28"/>
-          <w:szCs w:val="28"/>
-        </w:rPr>
-        <w:t>逃避：忽视外界，重视主观意图带来的可能影响。</w:t>
-      </w:r>
-    </w:p>
-    <w:p>
-      <w:pPr>
-        <w:rPr>
-          <w:rFonts w:ascii="宋体" w:hAnsi="宋体"/>
-          <w:sz w:val="28"/>
-          <w:szCs w:val="28"/>
-        </w:rPr>
-      </w:pPr>
-      <w:r>
-        <w:rPr>
-          <w:rFonts w:ascii="宋体" w:hAnsi="宋体" w:hint="eastAsia"/>
-          <w:sz w:val="28"/>
-          <w:szCs w:val="28"/>
-        </w:rPr>
-        <w:t>肆虐：攻击非自身对象，控制外界发展。</w:t>
-      </w:r>
-    </w:p>
-    <w:p>
-      <w:pPr>
-        <w:rPr>
-          <w:rFonts w:ascii="宋体" w:hAnsi="宋体"/>
-          <w:sz w:val="28"/>
-          <w:szCs w:val="28"/>
-        </w:rPr>
-      </w:pPr>
-      <w:r>
-        <w:rPr>
-          <w:rFonts w:ascii="宋体" w:hAnsi="宋体" w:hint="eastAsia"/>
-          <w:sz w:val="28"/>
-          <w:szCs w:val="28"/>
-        </w:rPr>
-        <w:t>失能：强调表面形式，忽略实际意义。</w:t>
-      </w:r>
-    </w:p>
-    <w:p>
-      <w:pPr>
-        <w:rPr>
-          <w:rFonts w:ascii="宋体" w:hAnsi="宋体"/>
-          <w:sz w:val="28"/>
-          <w:szCs w:val="28"/>
-        </w:rPr>
-      </w:pPr>
-      <w:r>
-        <w:rPr>
-          <w:rFonts w:ascii="宋体" w:hAnsi="宋体" w:hint="eastAsia"/>
-          <w:sz w:val="28"/>
-          <w:szCs w:val="28"/>
-        </w:rPr>
-        <w:t>深海：因触动自身，而过度化某一特征。</w:t>
-      </w:r>
-    </w:p>
-    <w:p>
-      <w:pPr>
-        <w:rPr>
-          <w:rFonts w:ascii="宋体" w:hAnsi="宋体"/>
-          <w:sz w:val="28"/>
-          <w:szCs w:val="28"/>
-        </w:rPr>
-      </w:pPr>
-      <w:r>
-        <w:rPr>
-          <w:rFonts w:ascii="宋体" w:hAnsi="宋体" w:hint="eastAsia"/>
-          <w:sz w:val="28"/>
-          <w:szCs w:val="28"/>
-        </w:rPr>
-        <w:t>沙漏：处理能力受限，难以实现整体发展。</w:t>
-      </w:r>
-    </w:p>
-    <w:p>
-      <w:pPr>
-        <w:rPr>
-          <w:rFonts w:ascii="宋体" w:hAnsi="宋体"/>
-          <w:sz w:val="28"/>
-          <w:szCs w:val="28"/>
-        </w:rPr>
-      </w:pPr>
-      <w:r>
-        <w:rPr>
-          <w:rFonts w:ascii="宋体" w:hAnsi="宋体" w:hint="eastAsia"/>
-          <w:sz w:val="28"/>
-          <w:szCs w:val="28"/>
-        </w:rPr>
-        <w:t>沙暴：弱化个体间差异，高度认可自身。</w:t>
-      </w:r>
-    </w:p>
-    <w:p>
-      <w:pPr>
-        <w:rPr>
-          <w:rFonts w:ascii="宋体" w:hAnsi="宋体"/>
-          <w:sz w:val="28"/>
-          <w:szCs w:val="28"/>
-        </w:rPr>
-      </w:pPr>
-      <w:r>
-        <w:rPr>
-          <w:rFonts w:ascii="宋体" w:hAnsi="宋体" w:hint="eastAsia"/>
-          <w:sz w:val="28"/>
-          <w:szCs w:val="28"/>
-        </w:rPr>
-        <w:t>侵扰：因相对具体，而更信赖某一事物。</w:t>
-      </w:r>
-    </w:p>
-    <w:p>
-      <w:pPr>
-        <w:rPr>
-          <w:rFonts w:ascii="宋体" w:hAnsi="宋体"/>
-          <w:sz w:val="28"/>
-          <w:szCs w:val="28"/>
-        </w:rPr>
-      </w:pPr>
-      <w:r>
-        <w:rPr>
-          <w:rFonts w:ascii="宋体" w:hAnsi="宋体" w:hint="eastAsia"/>
-          <w:sz w:val="28"/>
-          <w:szCs w:val="28"/>
-        </w:rPr>
-        <w:t>旁观：忽略某一影响，甚至其强烈地改变自身认知。</w:t>
-      </w:r>
-    </w:p>
-    <w:p>
-      <w:pPr>
-        <w:rPr>
-          <w:rFonts w:ascii="宋体" w:hAnsi="宋体"/>
-          <w:sz w:val="28"/>
-          <w:szCs w:val="28"/>
-        </w:rPr>
-      </w:pPr>
-      <w:r>
-        <w:rPr>
-          <w:rFonts w:ascii="宋体" w:hAnsi="宋体" w:hint="eastAsia"/>
-          <w:sz w:val="28"/>
-          <w:szCs w:val="28"/>
-        </w:rPr>
-        <w:lastRenderedPageBreak/>
-        <w:t>盘踞：顺应直观，偏袒或进行有利于自己的行为。</w:t>
-      </w:r>
-    </w:p>
-    <w:p>
-      <w:pPr>
-        <w:rPr>
-          <w:rFonts w:ascii="宋体" w:hAnsi="宋体"/>
-          <w:sz w:val="28"/>
-          <w:szCs w:val="28"/>
-        </w:rPr>
-      </w:pPr>
-      <w:r>
-        <w:rPr>
-          <w:rFonts w:ascii="宋体" w:hAnsi="宋体" w:hint="eastAsia"/>
-          <w:sz w:val="28"/>
-          <w:szCs w:val="28"/>
-        </w:rPr>
-        <w:t>失度：强调可能结果，忽略发展规律。</w:t>
-      </w:r>
-    </w:p>
-    <w:p>
-      <w:pPr>
-        <w:rPr>
-          <w:rFonts w:ascii="宋体" w:hAnsi="宋体"/>
-          <w:sz w:val="28"/>
-          <w:szCs w:val="28"/>
-        </w:rPr>
-      </w:pPr>
-      <w:r>
-        <w:rPr>
-          <w:rFonts w:ascii="宋体" w:hAnsi="宋体" w:hint="eastAsia"/>
-          <w:sz w:val="28"/>
-          <w:szCs w:val="28"/>
-        </w:rPr>
-        <w:t>凌物：漠视他者;轻视或反感异己的思维行为模式。</w:t>
-      </w:r>
-    </w:p>
-    <w:p>
-      <w:pPr>
-        <w:rPr>
-          <w:rFonts w:ascii="宋体" w:hAnsi="宋体"/>
-          <w:sz w:val="28"/>
-          <w:szCs w:val="28"/>
-        </w:rPr>
-      </w:pPr>
-      <w:r>
-        <w:rPr>
-          <w:rFonts w:ascii="宋体" w:hAnsi="宋体" w:hint="eastAsia"/>
-          <w:sz w:val="28"/>
-          <w:szCs w:val="28"/>
-        </w:rPr>
-        <w:t>量杯：评估能力受限，难以区分抽象对象。</w:t>
-      </w:r>
-    </w:p>
-    <w:p>
-      <w:pPr>
-        <w:rPr>
-          <w:rFonts w:ascii="宋体" w:hAnsi="宋体"/>
-          <w:sz w:val="28"/>
-          <w:szCs w:val="28"/>
-        </w:rPr>
-      </w:pPr>
-      <w:r>
-        <w:rPr>
-          <w:rFonts w:ascii="宋体" w:hAnsi="宋体" w:hint="eastAsia"/>
-          <w:sz w:val="28"/>
-          <w:szCs w:val="28"/>
-        </w:rPr>
-        <w:t>华变：沉醉幻想;曲解或抗拒外界非理想真实信息。</w:t>
-      </w:r>
-    </w:p>
-    <w:p>
-      <w:pPr>
-        <w:rPr>
-          <w:rFonts w:ascii="宋体" w:hAnsi="宋体"/>
-          <w:sz w:val="28"/>
-          <w:szCs w:val="28"/>
-        </w:rPr>
-      </w:pPr>
-      <w:r>
-        <w:rPr>
-          <w:rFonts w:ascii="宋体" w:hAnsi="宋体" w:hint="eastAsia"/>
-          <w:sz w:val="28"/>
-          <w:szCs w:val="28"/>
-        </w:rPr>
-        <w:t>纷扰：同化万物;人格化或强制合理化一系列对象。</w:t>
-      </w:r>
-    </w:p>
-    <w:p>
-      <w:pPr>
-        <w:rPr>
-          <w:rFonts w:ascii="宋体" w:hAnsi="宋体"/>
-          <w:sz w:val="28"/>
-          <w:szCs w:val="28"/>
-        </w:rPr>
-      </w:pPr>
-      <w:r>
-        <w:rPr>
-          <w:rFonts w:ascii="宋体" w:hAnsi="宋体" w:hint="eastAsia"/>
-          <w:sz w:val="28"/>
-          <w:szCs w:val="28"/>
-        </w:rPr>
-        <w:t>多足：因自身认知，而扩大行为的影响。</w:t>
-      </w:r>
-    </w:p>
-    <w:p>
-      <w:pPr>
-        <w:rPr>
-          <w:rFonts w:ascii="宋体" w:hAnsi="宋体"/>
-          <w:sz w:val="28"/>
-          <w:szCs w:val="28"/>
-        </w:rPr>
-      </w:pPr>
-    </w:p>
-    <w:p>
-      <w:pPr>
-        <w:ind w:firstLine="420"/>
-        <w:rPr>
-          <w:rFonts w:ascii="楷体" w:eastAsia="楷体" w:hAnsi="楷体" w:cs="楷体"/>
-          <w:sz w:val="24"/>
-        </w:rPr>
-      </w:pPr>
-      <w:r>
-        <w:rPr>
-          <w:rFonts w:ascii="楷体" w:eastAsia="楷体" w:hAnsi="楷体" w:cs="楷体" w:hint="eastAsia"/>
-          <w:sz w:val="24"/>
-        </w:rPr>
-        <w:t>提示:可将失能，失度，失常划为一组:他们都是文明本身带给个人的缺陷。他们并不是理智的选择，更像一种畸形的逃避。</w:t>
-      </w:r>
     </w:p>
     <w:p>
       <w:pPr>
@@ -7700,7 +7243,23 @@
           <w:sz w:val="28"/>
           <w:szCs w:val="28"/>
         </w:rPr>
-        <w:t>当你的利益被相同处境的人侵犯时，是夺</w:t>
+        <w:t>当你的利益被相同处境的</w:t>
+      </w:r>
+      <w:r>
+        <w:rPr>
+          <w:rFonts w:ascii="宋体" w:hAnsi="宋体" w:hint="eastAsia"/>
+          <w:sz w:val="28"/>
+          <w:szCs w:val="28"/>
+        </w:rPr>
+        <w:t>“受害者”</w:t>
+      </w:r>
+      <w:r>
+        <w:rPr>
+          <w:rFonts w:ascii="宋体" w:hAnsi="宋体" w:hint="eastAsia"/>
+          <w:sz w:val="28"/>
+          <w:szCs w:val="28"/>
+        </w:rPr>
+        <w:t>侵犯时，是夺</w:t>
       </w:r>
       <w:r>
         <w:rPr>
@@ -9158,7 +8717,39 @@
           <w:sz w:val="28"/>
           <w:szCs w:val="28"/>
         </w:rPr>
-        <w:t>你最想创造什么样的艺术；是否强迫其他人感受、是否接受自己的艺术”并不纯粹的事实？</w:t>
+        <w:t>你最想创造什么样的艺术；是否强迫其他人感受</w:t>
+      </w:r>
+      <w:r>
+        <w:rPr>
+          <w:rFonts w:ascii="宋体" w:hAnsi="宋体" w:hint="eastAsia"/>
+          <w:sz w:val="28"/>
+          <w:szCs w:val="28"/>
+        </w:rPr>
+        <w:t>你创造的艺术，你</w:t>
+      </w:r>
+      <w:r>
+        <w:rPr>
+          <w:rFonts w:ascii="宋体" w:hAnsi="宋体" w:hint="eastAsia"/>
+          <w:sz w:val="28"/>
+          <w:szCs w:val="28"/>
+        </w:rPr>
+        <w:t>是否</w:t>
+      </w:r>
+      <w:r>
+        <w:rPr>
+          <w:rFonts w:ascii="宋体" w:hAnsi="宋体" w:hint="eastAsia"/>
+          <w:sz w:val="28"/>
+          <w:szCs w:val="28"/>
+        </w:rPr>
+        <w:t>能够</w:t>
+      </w:r>
+      <w:r>
+        <w:rPr>
+          <w:rFonts w:ascii="宋体" w:hAnsi="宋体" w:hint="eastAsia"/>
+          <w:sz w:val="28"/>
+          <w:szCs w:val="28"/>
+        </w:rPr>
+        <w:t>接受自己的艺术”并不纯粹的事实？</w:t>
       </w:r>
     </w:p>
     <w:p>
@@ -9228,7 +8819,23 @@
           <w:sz w:val="28"/>
           <w:szCs w:val="28"/>
         </w:rPr>
-        <w:t>6.幻想自我的最重要的物品是什么；保证自己存活尊严的方式、保证自己安全的方式是什么？</w:t>
+        <w:t>6.幻想自我的最重要的物品是什么；保证</w:t>
+      </w:r>
+      <w:r>
+        <w:rPr>
+          <w:rFonts w:ascii="宋体" w:hAnsi="宋体" w:hint="eastAsia"/>
+          <w:sz w:val="28"/>
+          <w:szCs w:val="28"/>
+        </w:rPr>
+        <w:t>幻想自我</w:t>
+      </w:r>
+      <w:r>
+        <w:rPr>
+          <w:rFonts w:ascii="宋体" w:hAnsi="宋体" w:hint="eastAsia"/>
+          <w:sz w:val="28"/>
+          <w:szCs w:val="28"/>
+        </w:rPr>
+        <w:t>存活尊严的方式是什么？</w:t>
       </w:r>
     </w:p>
     <w:p>
@@ -9290,7 +8897,23 @@
           <w:sz w:val="28"/>
           <w:szCs w:val="28"/>
         </w:rPr>
-        <w:t>8.什么样的事物才能让你感到“归属感”；你最想去到什么场景、有没有回避的选择？</w:t>
+        <w:t>8.什么样的事物才能让你感到“归属感”；你最想去到什么场景、有没有回避的</w:t>
+      </w:r>
+      <w:r>
+        <w:rPr>
+          <w:rFonts w:ascii="宋体" w:hAnsi="宋体" w:hint="eastAsia"/>
+          <w:sz w:val="28"/>
+          <w:szCs w:val="28"/>
+        </w:rPr>
+        <w:t>场景</w:t>
+      </w:r>
+      <w:r>
+        <w:rPr>
+          <w:rFonts w:ascii="宋体" w:hAnsi="宋体" w:hint="eastAsia"/>
+          <w:sz w:val="28"/>
+          <w:szCs w:val="28"/>
+        </w:rPr>
+        <w:t>？</w:t>
       </w:r>
     </w:p>
     <w:p>
@@ -9352,13 +8975,13 @@
         <w:r>
           <w:rPr>
             <w:rStyle w:val="a9"/>
-            <w:rFonts w:ascii="仿宋" w:eastAsia="仿宋" w:hAnsi="仿宋" w:cs="仿宋"/>
+            <w:rFonts w:ascii="仿宋" w:eastAsia="仿宋" w:hAnsi="仿宋" w:cs="仿宋" w:hint="eastAsia"/>
             <w:b/>
             <w:bCs/>
             <w:sz w:val="28"/>
             <w:szCs w:val="28"/>
           </w:rPr>
-          <w:t>zero@sch-nie.com</w:t>
+          <w:t>schnie@foxmail.com</w:t>
         </w:r>
       </w:hyperlink>
     </w:p>

</xml_diff>

<commit_message>
Site updated: 2025-06-22 15:22:17
</commit_message>
<xml_diff>
--- a/download/第九边缘标准化测试.docx
+++ b/download/第九边缘标准化测试.docx
@@ -10,7 +10,6 @@
         <w:jc w:val="center"/>
         <w:outlineLvl w:val="0"/>
         <w:rPr>
-          <w:rFonts w:hint="eastAsia"/>
           <w:b/>
           <w:kern w:val="44"/>
           <w:sz w:val="44"/>
@@ -111,6 +110,35 @@
         </w:rPr>
         <w:t>025</w:t>
       </w:r>
+      <w:r>
+        <w:rPr>
+          <w:rFonts w:ascii="宋体" w:hAnsi="宋体"/>
+          <w:b/>
+          <w:sz w:val="36"/>
+          <w:szCs w:val="36"/>
+        </w:rPr>
+        <w:t>-</w:t>
+      </w:r>
+      <w:r>
+        <w:rPr>
+          <w:rFonts w:ascii="宋体" w:hAnsi="宋体" w:hint="eastAsia"/>
+          <w:b/>
+          <w:color w:val="FF0000"/>
+          <w:sz w:val="36"/>
+          <w:szCs w:val="36"/>
+        </w:rPr>
+        <w:t>版本号：0</w:t>
+      </w:r>
+      <w:r>
+        <w:rPr>
+          <w:rFonts w:ascii="宋体" w:hAnsi="宋体"/>
+          <w:b/>
+          <w:color w:val="FF0000"/>
+          <w:sz w:val="36"/>
+          <w:szCs w:val="36"/>
+        </w:rPr>
+        <w:t>622</w:t>
+      </w:r>
     </w:p>
     <w:p>
       <w:pPr>
@@ -690,7 +718,6 @@
         </w:tabs>
         <w:jc w:val="center"/>
         <w:rPr>
-          <w:rFonts w:hint="eastAsia"/>
           <w:sz w:val="30"/>
           <w:szCs w:val="30"/>
         </w:rPr>
@@ -2585,7 +2612,87 @@
           <w:sz w:val="28"/>
           <w:szCs w:val="28"/>
         </w:rPr>
-        <w:t>2.《九边-齐物论》有云：“虚实相结，阴阳相生。”虚代表承纳，构建出承载万物的基本；实代表分离，使万物能按各自的方向发展。阴代表禁锢，使方向不超出既有的规定；阳代表产生，使万事永不停歇地变化。如果水代表阴，则火为阳；若土为实，则风为虚。那么，</w:t>
+        <w:t>2.《九边-齐物论》有云：“虚实相结，阴阳相生。”虚代表承纳，</w:t>
+      </w:r>
+      <w:r>
+        <w:rPr>
+          <w:rFonts w:ascii="宋体" w:hAnsi="宋体" w:hint="eastAsia"/>
+          <w:sz w:val="28"/>
+          <w:szCs w:val="28"/>
+        </w:rPr>
+        <w:t>使万物能够</w:t>
+      </w:r>
+      <w:r>
+        <w:rPr>
+          <w:rFonts w:ascii="宋体" w:hAnsi="宋体" w:hint="eastAsia"/>
+          <w:sz w:val="28"/>
+          <w:szCs w:val="28"/>
+        </w:rPr>
+        <w:t>同一</w:t>
+      </w:r>
+      <w:r>
+        <w:rPr>
+          <w:rFonts w:ascii="宋体" w:hAnsi="宋体" w:hint="eastAsia"/>
+          <w:sz w:val="28"/>
+          <w:szCs w:val="28"/>
+        </w:rPr>
+        <w:t>地暂时共存</w:t>
+      </w:r>
+      <w:r>
+        <w:rPr>
+          <w:rFonts w:ascii="宋体" w:hAnsi="宋体" w:hint="eastAsia"/>
+          <w:sz w:val="28"/>
+          <w:szCs w:val="28"/>
+        </w:rPr>
+        <w:t>；</w:t>
+      </w:r>
+      <w:r>
+        <w:rPr>
+          <w:rFonts w:ascii="宋体" w:hAnsi="宋体" w:hint="eastAsia"/>
+          <w:sz w:val="28"/>
+          <w:szCs w:val="28"/>
+        </w:rPr>
+        <w:t>实代表分离，使万物能拥有显化的区别。</w:t>
+      </w:r>
+      <w:r>
+        <w:rPr>
+          <w:rFonts w:ascii="宋体" w:hAnsi="宋体" w:hint="eastAsia"/>
+          <w:sz w:val="28"/>
+          <w:szCs w:val="28"/>
+        </w:rPr>
+        <w:t>阴代表禁锢，使</w:t>
+      </w:r>
+      <w:r>
+        <w:rPr>
+          <w:rFonts w:ascii="宋体" w:hAnsi="宋体" w:hint="eastAsia"/>
+          <w:sz w:val="28"/>
+          <w:szCs w:val="28"/>
+        </w:rPr>
+        <w:t>万物</w:t>
+      </w:r>
+      <w:r>
+        <w:rPr>
+          <w:rFonts w:ascii="宋体" w:hAnsi="宋体" w:hint="eastAsia"/>
+          <w:sz w:val="28"/>
+          <w:szCs w:val="28"/>
+        </w:rPr>
+        <w:t>不超出既有的</w:t>
+      </w:r>
+      <w:r>
+        <w:rPr>
+          <w:rFonts w:ascii="宋体" w:hAnsi="宋体" w:hint="eastAsia"/>
+          <w:sz w:val="28"/>
+          <w:szCs w:val="28"/>
+        </w:rPr>
+        <w:t>规律</w:t>
+      </w:r>
+      <w:r>
+        <w:rPr>
+          <w:rFonts w:ascii="宋体" w:hAnsi="宋体" w:hint="eastAsia"/>
+          <w:sz w:val="28"/>
+          <w:szCs w:val="28"/>
+        </w:rPr>
+        <w:t>；阳代表产生，使万事永不停歇地变化。如果水代表阴，则火为阳；若土为实，则风为虚。那么，</w:t>
       </w:r>
       <w:r>
         <w:rPr>
@@ -2754,71 +2861,443 @@
           <w:szCs w:val="28"/>
         </w:rPr>
         <w:lastRenderedPageBreak/>
-        <w:t>【</w:t>
-      </w:r>
-      <w:r>
-        <w:rPr>
-          <w:rFonts w:ascii="宋体" w:hAnsi="宋体" w:hint="eastAsia"/>
-          <w:sz w:val="28"/>
-          <w:szCs w:val="28"/>
-        </w:rPr>
-        <w:t>木</w:t>
-      </w:r>
-      <w:r>
-        <w:rPr>
-          <w:rFonts w:ascii="宋体" w:hAnsi="宋体" w:hint="eastAsia"/>
-          <w:sz w:val="28"/>
-          <w:szCs w:val="28"/>
-        </w:rPr>
-        <w:t>】</w:t>
-      </w:r>
-      <w:r>
-        <w:rPr>
-          <w:rFonts w:ascii="宋体" w:hAnsi="宋体" w:hint="eastAsia"/>
-          <w:sz w:val="28"/>
-          <w:szCs w:val="28"/>
-        </w:rPr>
-        <w:t>3.</w:t>
-      </w:r>
-      <w:r>
-        <w:rPr>
-          <w:rFonts w:ascii="宋体" w:hAnsi="宋体" w:hint="eastAsia"/>
-          <w:sz w:val="28"/>
-          <w:szCs w:val="28"/>
-        </w:rPr>
-        <w:t>《九边-</w:t>
-      </w:r>
-      <w:r>
-        <w:rPr>
-          <w:rFonts w:ascii="宋体" w:hAnsi="宋体" w:hint="eastAsia"/>
-          <w:sz w:val="28"/>
-          <w:szCs w:val="28"/>
-        </w:rPr>
-        <w:t>构物论</w:t>
-      </w:r>
-      <w:r>
-        <w:rPr>
-          <w:rFonts w:ascii="宋体" w:hAnsi="宋体" w:hint="eastAsia"/>
-          <w:sz w:val="28"/>
-          <w:szCs w:val="28"/>
-        </w:rPr>
-        <w:t>》</w:t>
-      </w:r>
-      <w:r>
-        <w:rPr>
-          <w:rFonts w:ascii="宋体" w:hAnsi="宋体" w:hint="eastAsia"/>
-          <w:sz w:val="28"/>
-          <w:szCs w:val="28"/>
-        </w:rPr>
-        <w:t>将元素分为三类：创造-事物变化的结果、记录-事物变化的过程，感知-事物变化的前提。</w:t>
-      </w:r>
-      <w:r>
-        <w:rPr>
-          <w:rFonts w:ascii="宋体" w:hAnsi="宋体" w:hint="eastAsia"/>
-          <w:sz w:val="28"/>
-          <w:szCs w:val="28"/>
-        </w:rPr>
-        <w:t>我们需要先感知相关的信息，然后记录这个过程，最后创造出“变化”。那么，下列词汇最接近“感知”的是？</w:t>
+        <w:t>【火】3.《九边-构物论》将元素分为三类：感知-事物变化的前提，创造-事物变化的结果、记录-事物变化的维持。我们需要先感知相关的信息，然后创造出一定的事物，最后维持这个新生的“变化”。那么，下列词汇最接近“创造”的是？</w:t>
+      </w:r>
+    </w:p>
+    <w:p>
+      <w:pPr>
+        <w:ind w:firstLine="420"/>
+        <w:jc w:val="left"/>
+        <w:rPr>
+          <w:rFonts w:ascii="宋体" w:hAnsi="宋体"/>
+          <w:sz w:val="28"/>
+          <w:szCs w:val="28"/>
+        </w:rPr>
+      </w:pPr>
+    </w:p>
+    <w:p>
+      <w:pPr>
+        <w:jc w:val="left"/>
+        <w:rPr>
+          <w:rFonts w:ascii="宋体" w:hAnsi="宋体"/>
+          <w:sz w:val="28"/>
+          <w:szCs w:val="28"/>
+        </w:rPr>
+      </w:pPr>
+      <w:r>
+        <w:rPr>
+          <w:rFonts w:ascii="宋体" w:hAnsi="宋体" w:hint="eastAsia"/>
+          <w:sz w:val="28"/>
+          <w:szCs w:val="28"/>
+        </w:rPr>
+        <w:t>A.</w:t>
+      </w:r>
+      <w:r>
+        <w:rPr>
+          <w:rFonts w:ascii="宋体" w:hAnsi="宋体" w:hint="eastAsia"/>
+          <w:sz w:val="28"/>
+          <w:szCs w:val="28"/>
+        </w:rPr>
+        <w:t>化异为等</w:t>
+      </w:r>
+    </w:p>
+    <w:p>
+      <w:pPr>
+        <w:jc w:val="left"/>
+        <w:rPr>
+          <w:rFonts w:ascii="宋体" w:hAnsi="宋体"/>
+          <w:sz w:val="28"/>
+          <w:szCs w:val="28"/>
+        </w:rPr>
+      </w:pPr>
+      <w:r>
+        <w:rPr>
+          <w:rFonts w:ascii="宋体" w:hAnsi="宋体" w:hint="eastAsia"/>
+          <w:sz w:val="28"/>
+          <w:szCs w:val="28"/>
+        </w:rPr>
+        <w:t>B.坚守</w:t>
+      </w:r>
+      <w:r>
+        <w:rPr>
+          <w:rFonts w:ascii="宋体" w:hAnsi="宋体" w:hint="eastAsia"/>
+          <w:sz w:val="28"/>
+          <w:szCs w:val="28"/>
+        </w:rPr>
+        <w:t>自适</w:t>
+      </w:r>
+    </w:p>
+    <w:p>
+      <w:pPr>
+        <w:jc w:val="left"/>
+        <w:rPr>
+          <w:rFonts w:ascii="宋体" w:hAnsi="宋体"/>
+          <w:sz w:val="28"/>
+          <w:szCs w:val="28"/>
+        </w:rPr>
+      </w:pPr>
+      <w:r>
+        <w:rPr>
+          <w:rFonts w:ascii="宋体" w:hAnsi="宋体" w:hint="eastAsia"/>
+          <w:sz w:val="28"/>
+          <w:szCs w:val="28"/>
+        </w:rPr>
+        <w:t>C.随异而动</w:t>
+      </w:r>
+    </w:p>
+    <w:p>
+      <w:pPr>
+        <w:jc w:val="left"/>
+        <w:rPr>
+          <w:rFonts w:ascii="宋体" w:hAnsi="宋体"/>
+          <w:sz w:val="28"/>
+          <w:szCs w:val="28"/>
+        </w:rPr>
+      </w:pPr>
+      <w:r>
+        <w:rPr>
+          <w:rFonts w:ascii="宋体" w:hAnsi="宋体" w:hint="eastAsia"/>
+          <w:sz w:val="28"/>
+          <w:szCs w:val="28"/>
+        </w:rPr>
+        <w:t>D.</w:t>
+      </w:r>
+      <w:r>
+        <w:rPr>
+          <w:rFonts w:ascii="宋体" w:hAnsi="宋体" w:hint="eastAsia"/>
+          <w:sz w:val="28"/>
+          <w:szCs w:val="28"/>
+        </w:rPr>
+        <w:t>归向四方</w:t>
+      </w:r>
+    </w:p>
+    <w:p>
+      <w:pPr>
+        <w:jc w:val="left"/>
+        <w:rPr>
+          <w:rFonts w:ascii="宋体" w:hAnsi="宋体"/>
+          <w:sz w:val="28"/>
+          <w:szCs w:val="28"/>
+        </w:rPr>
+      </w:pPr>
+    </w:p>
+    <w:p>
+      <w:pPr>
+        <w:ind w:left="240"/>
+        <w:jc w:val="left"/>
+        <w:rPr>
+          <w:rFonts w:ascii="宋体" w:hAnsi="宋体"/>
+          <w:sz w:val="28"/>
+          <w:szCs w:val="28"/>
+        </w:rPr>
+      </w:pPr>
+    </w:p>
+    <w:p>
+      <w:pPr>
+        <w:ind w:left="240"/>
+        <w:jc w:val="left"/>
+        <w:rPr>
+          <w:rFonts w:ascii="宋体" w:hAnsi="宋体"/>
+          <w:sz w:val="28"/>
+          <w:szCs w:val="28"/>
+        </w:rPr>
+      </w:pPr>
+    </w:p>
+    <w:p>
+      <w:pPr>
+        <w:ind w:firstLine="420"/>
+        <w:jc w:val="left"/>
+        <w:rPr>
+          <w:rFonts w:ascii="宋体" w:hAnsi="宋体"/>
+          <w:sz w:val="28"/>
+          <w:szCs w:val="28"/>
+        </w:rPr>
+      </w:pPr>
+      <w:r>
+        <w:rPr>
+          <w:rFonts w:ascii="宋体" w:hAnsi="宋体" w:hint="eastAsia"/>
+          <w:sz w:val="28"/>
+          <w:szCs w:val="28"/>
+        </w:rPr>
+        <w:t>【雷】</w:t>
+      </w:r>
+      <w:r>
+        <w:rPr>
+          <w:rFonts w:ascii="宋体" w:hAnsi="宋体" w:hint="eastAsia"/>
+          <w:sz w:val="28"/>
+          <w:szCs w:val="28"/>
+        </w:rPr>
+        <w:t>4.《九边-构物论》中记载，世界是由十二种元素构成的。它们分别是金，木，水，火，土，阴，阳，雷，草，风，光，冰。每一种元素都包含着我们对待世界应有的态度。以下哪些描述属于同一元素？（   ）</w:t>
+      </w:r>
+    </w:p>
+    <w:p>
+      <w:pPr>
+        <w:jc w:val="left"/>
+        <w:rPr>
+          <w:rFonts w:ascii="宋体" w:hAnsi="宋体"/>
+          <w:sz w:val="28"/>
+          <w:szCs w:val="28"/>
+        </w:rPr>
+      </w:pPr>
+    </w:p>
+    <w:p>
+      <w:pPr>
+        <w:jc w:val="left"/>
+        <w:rPr>
+          <w:rFonts w:ascii="宋体" w:hAnsi="宋体"/>
+          <w:sz w:val="28"/>
+          <w:szCs w:val="28"/>
+        </w:rPr>
+      </w:pPr>
+      <w:r>
+        <w:rPr>
+          <w:rFonts w:ascii="宋体" w:hAnsi="宋体" w:hint="eastAsia"/>
+          <w:sz w:val="28"/>
+          <w:szCs w:val="28"/>
+        </w:rPr>
+        <w:t>A.</w:t>
+      </w:r>
+      <w:r>
+        <w:rPr>
+          <w:rFonts w:ascii="宋体" w:hAnsi="宋体" w:hint="eastAsia"/>
+          <w:sz w:val="28"/>
+          <w:szCs w:val="28"/>
+        </w:rPr>
+        <w:t>歌舞</w:t>
+      </w:r>
+      <w:r>
+        <w:rPr>
+          <w:rFonts w:ascii="宋体" w:hAnsi="宋体" w:hint="eastAsia"/>
+          <w:sz w:val="28"/>
+          <w:szCs w:val="28"/>
+        </w:rPr>
+        <w:t>-石头-科学</w:t>
+      </w:r>
+    </w:p>
+    <w:p>
+      <w:pPr>
+        <w:jc w:val="left"/>
+        <w:rPr>
+          <w:rFonts w:ascii="宋体" w:hAnsi="宋体"/>
+          <w:sz w:val="28"/>
+          <w:szCs w:val="28"/>
+        </w:rPr>
+      </w:pPr>
+      <w:r>
+        <w:rPr>
+          <w:rFonts w:ascii="宋体" w:hAnsi="宋体" w:hint="eastAsia"/>
+          <w:sz w:val="28"/>
+          <w:szCs w:val="28"/>
+        </w:rPr>
+        <w:t>B.雨天-书本-花朵</w:t>
+      </w:r>
+    </w:p>
+    <w:p>
+      <w:pPr>
+        <w:jc w:val="left"/>
+        <w:rPr>
+          <w:rFonts w:ascii="宋体" w:hAnsi="宋体"/>
+          <w:sz w:val="28"/>
+          <w:szCs w:val="28"/>
+        </w:rPr>
+      </w:pPr>
+      <w:r>
+        <w:rPr>
+          <w:rFonts w:ascii="宋体" w:hAnsi="宋体" w:hint="eastAsia"/>
+          <w:sz w:val="28"/>
+          <w:szCs w:val="28"/>
+        </w:rPr>
+        <w:t>C.云彩-诗歌-命运</w:t>
+      </w:r>
+    </w:p>
+    <w:p>
+      <w:pPr>
+        <w:jc w:val="left"/>
+        <w:rPr>
+          <w:rFonts w:ascii="宋体" w:hAnsi="宋体"/>
+          <w:sz w:val="28"/>
+          <w:szCs w:val="28"/>
+        </w:rPr>
+      </w:pPr>
+      <w:r>
+        <w:rPr>
+          <w:rFonts w:ascii="宋体" w:hAnsi="宋体" w:hint="eastAsia"/>
+          <w:sz w:val="28"/>
+          <w:szCs w:val="28"/>
+        </w:rPr>
+        <w:t>D.文明-历史-运动</w:t>
+      </w:r>
+    </w:p>
+    <w:p>
+      <w:pPr>
+        <w:ind w:firstLineChars="300" w:firstLine="840"/>
+        <w:jc w:val="left"/>
+        <w:rPr>
+          <w:rFonts w:ascii="宋体" w:hAnsi="宋体"/>
+          <w:sz w:val="28"/>
+          <w:szCs w:val="28"/>
+        </w:rPr>
+      </w:pPr>
+    </w:p>
+    <w:p>
+      <w:pPr>
+        <w:ind w:firstLineChars="300" w:firstLine="840"/>
+        <w:jc w:val="left"/>
+        <w:rPr>
+          <w:rFonts w:ascii="宋体" w:hAnsi="宋体"/>
+          <w:sz w:val="28"/>
+          <w:szCs w:val="28"/>
+        </w:rPr>
+      </w:pPr>
+    </w:p>
+    <w:p>
+      <w:pPr>
+        <w:ind w:firstLineChars="300" w:firstLine="840"/>
+        <w:jc w:val="left"/>
+        <w:rPr>
+          <w:rFonts w:ascii="宋体" w:hAnsi="宋体"/>
+          <w:sz w:val="28"/>
+          <w:szCs w:val="28"/>
+        </w:rPr>
+      </w:pPr>
+      <w:r>
+        <w:rPr>
+          <w:rFonts w:ascii="宋体" w:hAnsi="宋体" w:hint="eastAsia"/>
+          <w:sz w:val="28"/>
+          <w:szCs w:val="28"/>
+        </w:rPr>
+        <w:t xml:space="preserve">         </w:t>
+      </w:r>
+    </w:p>
+    <w:p>
+      <w:pPr>
+        <w:ind w:firstLine="420"/>
+        <w:jc w:val="left"/>
+        <w:rPr>
+          <w:rFonts w:ascii="宋体" w:hAnsi="宋体"/>
+          <w:sz w:val="28"/>
+          <w:szCs w:val="28"/>
+        </w:rPr>
+      </w:pPr>
+      <w:r>
+        <w:rPr>
+          <w:rFonts w:ascii="宋体" w:hAnsi="宋体" w:hint="eastAsia"/>
+          <w:sz w:val="28"/>
+          <w:szCs w:val="28"/>
+        </w:rPr>
+        <w:t>【关联】</w:t>
+      </w:r>
+      <w:r>
+        <w:rPr>
+          <w:rFonts w:ascii="宋体" w:hAnsi="宋体" w:hint="eastAsia"/>
+          <w:sz w:val="28"/>
+          <w:szCs w:val="28"/>
+        </w:rPr>
+        <w:t>5.《九边-构物论》</w:t>
+      </w:r>
+      <w:r>
+        <w:rPr>
+          <w:rFonts w:ascii="宋体" w:hAnsi="宋体" w:hint="eastAsia"/>
+          <w:sz w:val="28"/>
+          <w:szCs w:val="28"/>
+        </w:rPr>
+        <w:t>对十二元素给出了</w:t>
+      </w:r>
+      <w:r>
+        <w:rPr>
+          <w:rFonts w:ascii="宋体" w:hAnsi="宋体" w:hint="eastAsia"/>
+          <w:sz w:val="28"/>
+          <w:szCs w:val="28"/>
+        </w:rPr>
+        <w:t>一个</w:t>
+      </w:r>
+      <w:r>
+        <w:rPr>
+          <w:rFonts w:ascii="宋体" w:hAnsi="宋体" w:hint="eastAsia"/>
+          <w:sz w:val="28"/>
+          <w:szCs w:val="28"/>
+        </w:rPr>
+        <w:t>核心代表和</w:t>
+      </w:r>
+      <w:r>
+        <w:rPr>
+          <w:rFonts w:ascii="宋体" w:hAnsi="宋体" w:hint="eastAsia"/>
+          <w:sz w:val="28"/>
+          <w:szCs w:val="28"/>
+        </w:rPr>
+        <w:t>两个</w:t>
+      </w:r>
+      <w:r>
+        <w:rPr>
+          <w:rFonts w:ascii="宋体" w:hAnsi="宋体" w:hint="eastAsia"/>
+          <w:sz w:val="28"/>
+          <w:szCs w:val="28"/>
+        </w:rPr>
+        <w:t>主要体现。</w:t>
+      </w:r>
+      <w:r>
+        <w:rPr>
+          <w:rFonts w:ascii="宋体" w:hAnsi="宋体" w:hint="eastAsia"/>
+          <w:sz w:val="28"/>
+          <w:szCs w:val="28"/>
+        </w:rPr>
+        <w:t>比如</w:t>
+      </w:r>
+      <w:r>
+        <w:rPr>
+          <w:rFonts w:ascii="宋体" w:hAnsi="宋体" w:hint="eastAsia"/>
+          <w:sz w:val="28"/>
+          <w:szCs w:val="28"/>
+        </w:rPr>
+        <w:t>代表恒常的金，其主要体现为</w:t>
+      </w:r>
+      <w:r>
+        <w:rPr>
+          <w:rFonts w:ascii="宋体" w:hAnsi="宋体" w:hint="eastAsia"/>
+          <w:sz w:val="28"/>
+          <w:szCs w:val="28"/>
+        </w:rPr>
+        <w:t>凝聚</w:t>
+      </w:r>
+      <w:r>
+        <w:rPr>
+          <w:rFonts w:ascii="宋体" w:hAnsi="宋体" w:hint="eastAsia"/>
+          <w:sz w:val="28"/>
+          <w:szCs w:val="28"/>
+        </w:rPr>
+        <w:t>与</w:t>
+      </w:r>
+      <w:r>
+        <w:rPr>
+          <w:rFonts w:ascii="宋体" w:hAnsi="宋体" w:hint="eastAsia"/>
+          <w:sz w:val="28"/>
+          <w:szCs w:val="28"/>
+        </w:rPr>
+        <w:t>消亡</w:t>
+      </w:r>
+      <w:r>
+        <w:rPr>
+          <w:rFonts w:ascii="宋体" w:hAnsi="宋体" w:hint="eastAsia"/>
+          <w:sz w:val="28"/>
+          <w:szCs w:val="28"/>
+        </w:rPr>
+        <w:t>，即第九边缘认为普遍的规律、稳定的真理</w:t>
+      </w:r>
+      <w:r>
+        <w:rPr>
+          <w:rFonts w:ascii="宋体" w:hAnsi="宋体" w:hint="eastAsia"/>
+          <w:sz w:val="28"/>
+          <w:szCs w:val="28"/>
+        </w:rPr>
+        <w:t>的主要体现是</w:t>
+      </w:r>
+      <w:r>
+        <w:rPr>
+          <w:rFonts w:ascii="宋体" w:hAnsi="宋体" w:hint="eastAsia"/>
+          <w:sz w:val="28"/>
+          <w:szCs w:val="28"/>
+        </w:rPr>
+        <w:t>汇于一体与分散各方。那么“水”的核心代表与主要体现可能为：</w:t>
       </w:r>
       <w:r>
         <w:rPr>
@@ -2831,6 +3310,7 @@
     </w:p>
     <w:p>
       <w:pPr>
+        <w:ind w:firstLineChars="400" w:firstLine="1120"/>
         <w:jc w:val="left"/>
         <w:rPr>
           <w:rFonts w:ascii="宋体" w:hAnsi="宋体"/>
@@ -2862,393 +3342,229 @@
           <w:sz w:val="28"/>
           <w:szCs w:val="28"/>
         </w:rPr>
-        <w:t>化</w:t>
-      </w:r>
-      <w:r>
-        <w:rPr>
-          <w:rFonts w:ascii="宋体" w:hAnsi="宋体" w:hint="eastAsia"/>
-          <w:sz w:val="28"/>
-          <w:szCs w:val="28"/>
-        </w:rPr>
-        <w:t>实为虚</w:t>
-      </w:r>
-    </w:p>
-    <w:p>
-      <w:pPr>
-        <w:jc w:val="left"/>
-        <w:rPr>
-          <w:rFonts w:ascii="宋体" w:hAnsi="宋体"/>
-          <w:sz w:val="28"/>
-          <w:szCs w:val="28"/>
-        </w:rPr>
-      </w:pPr>
-      <w:r>
-        <w:rPr>
-          <w:rFonts w:ascii="宋体" w:hAnsi="宋体" w:hint="eastAsia"/>
-          <w:sz w:val="28"/>
-          <w:szCs w:val="28"/>
-        </w:rPr>
-        <w:t>B.坚守</w:t>
-      </w:r>
-      <w:r>
-        <w:rPr>
-          <w:rFonts w:ascii="宋体" w:hAnsi="宋体" w:hint="eastAsia"/>
-          <w:sz w:val="28"/>
-          <w:szCs w:val="28"/>
-        </w:rPr>
-        <w:t>自适</w:t>
-      </w:r>
-    </w:p>
-    <w:p>
-      <w:pPr>
-        <w:jc w:val="left"/>
-        <w:rPr>
-          <w:rFonts w:ascii="宋体" w:hAnsi="宋体"/>
-          <w:sz w:val="28"/>
-          <w:szCs w:val="28"/>
-        </w:rPr>
-      </w:pPr>
-      <w:r>
-        <w:rPr>
-          <w:rFonts w:ascii="宋体" w:hAnsi="宋体" w:hint="eastAsia"/>
-          <w:sz w:val="28"/>
-          <w:szCs w:val="28"/>
-        </w:rPr>
-        <w:t>C.随异而动</w:t>
-      </w:r>
-    </w:p>
-    <w:p>
-      <w:pPr>
-        <w:jc w:val="left"/>
-        <w:rPr>
-          <w:rFonts w:ascii="宋体" w:hAnsi="宋体"/>
-          <w:sz w:val="28"/>
-          <w:szCs w:val="28"/>
-        </w:rPr>
-      </w:pPr>
-      <w:r>
-        <w:rPr>
-          <w:rFonts w:ascii="宋体" w:hAnsi="宋体" w:hint="eastAsia"/>
-          <w:sz w:val="28"/>
-          <w:szCs w:val="28"/>
-        </w:rPr>
-        <w:t>D.化异为</w:t>
-      </w:r>
-      <w:r>
-        <w:rPr>
-          <w:rFonts w:ascii="宋体" w:hAnsi="宋体" w:hint="eastAsia"/>
-          <w:sz w:val="28"/>
-          <w:szCs w:val="28"/>
-        </w:rPr>
-        <w:t>等</w:t>
-      </w:r>
-    </w:p>
-    <w:p>
-      <w:pPr>
-        <w:jc w:val="left"/>
-        <w:rPr>
-          <w:rFonts w:ascii="宋体" w:hAnsi="宋体"/>
-          <w:sz w:val="28"/>
-          <w:szCs w:val="28"/>
-        </w:rPr>
-      </w:pPr>
-    </w:p>
-    <w:p>
-      <w:pPr>
-        <w:ind w:left="240"/>
-        <w:jc w:val="left"/>
-        <w:rPr>
-          <w:rFonts w:ascii="宋体" w:hAnsi="宋体"/>
-          <w:sz w:val="28"/>
-          <w:szCs w:val="28"/>
-        </w:rPr>
-      </w:pPr>
-    </w:p>
-    <w:p>
-      <w:pPr>
-        <w:ind w:left="240"/>
-        <w:jc w:val="left"/>
-        <w:rPr>
-          <w:rFonts w:ascii="宋体" w:hAnsi="宋体"/>
-          <w:sz w:val="28"/>
-          <w:szCs w:val="28"/>
-        </w:rPr>
-      </w:pPr>
-    </w:p>
-    <w:p>
-      <w:pPr>
-        <w:ind w:firstLine="420"/>
-        <w:jc w:val="left"/>
-        <w:rPr>
-          <w:rFonts w:ascii="宋体" w:hAnsi="宋体"/>
-          <w:sz w:val="28"/>
-          <w:szCs w:val="28"/>
-        </w:rPr>
-      </w:pPr>
-      <w:r>
-        <w:rPr>
-          <w:rFonts w:ascii="宋体" w:hAnsi="宋体" w:hint="eastAsia"/>
-          <w:sz w:val="28"/>
-          <w:szCs w:val="28"/>
-        </w:rPr>
-        <w:t>【雷】</w:t>
-      </w:r>
-      <w:r>
-        <w:rPr>
-          <w:rFonts w:ascii="宋体" w:hAnsi="宋体" w:hint="eastAsia"/>
-          <w:sz w:val="28"/>
-          <w:szCs w:val="28"/>
-        </w:rPr>
-        <w:t>4.《九边-构物论》中记载，世界是由十二种元素构成的。它们分别是金，木，水，火，土，阴，阳，雷，草，风，光，冰。每一种元素都包含着我们对待世界应有的态度。以下哪些描述属于同一元素？（   ）</w:t>
-      </w:r>
-    </w:p>
-    <w:p>
-      <w:pPr>
-        <w:jc w:val="left"/>
-        <w:rPr>
-          <w:rFonts w:ascii="宋体" w:hAnsi="宋体"/>
-          <w:sz w:val="28"/>
-          <w:szCs w:val="28"/>
-        </w:rPr>
-      </w:pPr>
-    </w:p>
-    <w:p>
-      <w:pPr>
-        <w:jc w:val="left"/>
-        <w:rPr>
-          <w:rFonts w:ascii="宋体" w:hAnsi="宋体"/>
-          <w:sz w:val="28"/>
-          <w:szCs w:val="28"/>
-        </w:rPr>
-      </w:pPr>
-      <w:r>
-        <w:rPr>
-          <w:rFonts w:ascii="宋体" w:hAnsi="宋体" w:hint="eastAsia"/>
-          <w:sz w:val="28"/>
-          <w:szCs w:val="28"/>
-        </w:rPr>
-        <w:t>A.</w:t>
-      </w:r>
-      <w:r>
-        <w:rPr>
-          <w:rFonts w:ascii="宋体" w:hAnsi="宋体" w:hint="eastAsia"/>
-          <w:sz w:val="28"/>
-          <w:szCs w:val="28"/>
-        </w:rPr>
-        <w:t>歌舞</w:t>
-      </w:r>
-      <w:r>
-        <w:rPr>
-          <w:rFonts w:ascii="宋体" w:hAnsi="宋体" w:hint="eastAsia"/>
-          <w:sz w:val="28"/>
-          <w:szCs w:val="28"/>
-        </w:rPr>
-        <w:t>-石头-科学</w:t>
-      </w:r>
-    </w:p>
-    <w:p>
-      <w:pPr>
-        <w:jc w:val="left"/>
-        <w:rPr>
-          <w:rFonts w:ascii="宋体" w:hAnsi="宋体"/>
-          <w:sz w:val="28"/>
-          <w:szCs w:val="28"/>
-        </w:rPr>
-      </w:pPr>
-      <w:r>
-        <w:rPr>
-          <w:rFonts w:ascii="宋体" w:hAnsi="宋体" w:hint="eastAsia"/>
-          <w:sz w:val="28"/>
-          <w:szCs w:val="28"/>
-        </w:rPr>
-        <w:t>B.雨天-书本-花朵</w:t>
-      </w:r>
-    </w:p>
-    <w:p>
-      <w:pPr>
-        <w:jc w:val="left"/>
-        <w:rPr>
-          <w:rFonts w:ascii="宋体" w:hAnsi="宋体"/>
-          <w:sz w:val="28"/>
-          <w:szCs w:val="28"/>
-        </w:rPr>
-      </w:pPr>
-      <w:r>
-        <w:rPr>
-          <w:rFonts w:ascii="宋体" w:hAnsi="宋体" w:hint="eastAsia"/>
-          <w:sz w:val="28"/>
-          <w:szCs w:val="28"/>
-        </w:rPr>
-        <w:t>C.云彩-诗歌-命运</w:t>
-      </w:r>
-    </w:p>
-    <w:p>
-      <w:pPr>
-        <w:jc w:val="left"/>
-        <w:rPr>
-          <w:rFonts w:ascii="宋体" w:hAnsi="宋体"/>
-          <w:sz w:val="28"/>
-          <w:szCs w:val="28"/>
-        </w:rPr>
-      </w:pPr>
-      <w:r>
-        <w:rPr>
-          <w:rFonts w:ascii="宋体" w:hAnsi="宋体" w:hint="eastAsia"/>
-          <w:sz w:val="28"/>
-          <w:szCs w:val="28"/>
-        </w:rPr>
-        <w:t>D.文明-历史-运动</w:t>
-      </w:r>
-    </w:p>
-    <w:p>
-      <w:pPr>
-        <w:ind w:firstLineChars="300" w:firstLine="840"/>
-        <w:jc w:val="left"/>
-        <w:rPr>
-          <w:rFonts w:ascii="宋体" w:hAnsi="宋体"/>
-          <w:sz w:val="28"/>
-          <w:szCs w:val="28"/>
-        </w:rPr>
-      </w:pPr>
-    </w:p>
-    <w:p>
-      <w:pPr>
-        <w:ind w:firstLineChars="300" w:firstLine="840"/>
-        <w:jc w:val="left"/>
-        <w:rPr>
-          <w:rFonts w:ascii="宋体" w:hAnsi="宋体"/>
-          <w:sz w:val="28"/>
-          <w:szCs w:val="28"/>
-        </w:rPr>
-      </w:pPr>
-    </w:p>
-    <w:p>
-      <w:pPr>
-        <w:ind w:firstLineChars="300" w:firstLine="840"/>
-        <w:jc w:val="left"/>
-        <w:rPr>
-          <w:rFonts w:ascii="宋体" w:hAnsi="宋体"/>
-          <w:sz w:val="28"/>
-          <w:szCs w:val="28"/>
-        </w:rPr>
-      </w:pPr>
-      <w:r>
-        <w:rPr>
-          <w:rFonts w:ascii="宋体" w:hAnsi="宋体" w:hint="eastAsia"/>
-          <w:sz w:val="28"/>
-          <w:szCs w:val="28"/>
-        </w:rPr>
-        <w:t xml:space="preserve">         </w:t>
-      </w:r>
-    </w:p>
-    <w:p>
-      <w:pPr>
-        <w:ind w:firstLine="420"/>
-        <w:jc w:val="left"/>
-        <w:rPr>
-          <w:rFonts w:ascii="宋体" w:hAnsi="宋体"/>
-          <w:sz w:val="28"/>
-          <w:szCs w:val="28"/>
-        </w:rPr>
-      </w:pPr>
-      <w:r>
-        <w:rPr>
-          <w:rFonts w:ascii="宋体" w:hAnsi="宋体" w:hint="eastAsia"/>
-          <w:sz w:val="28"/>
-          <w:szCs w:val="28"/>
-        </w:rPr>
-        <w:t>【关联】</w:t>
-      </w:r>
-      <w:r>
-        <w:rPr>
-          <w:rFonts w:ascii="宋体" w:hAnsi="宋体" w:hint="eastAsia"/>
-          <w:sz w:val="28"/>
-          <w:szCs w:val="28"/>
-        </w:rPr>
-        <w:t>5.《九边-构物论》中将十二元素的关系总结为矛盾、相融、统一三种关系。矛盾即难以共存，相融即协调发展，统一即本质相和。那么，对于火和水，水和金，金和木，你认为各是什么关系？（   ）</w:t>
-      </w:r>
-    </w:p>
-    <w:p>
-      <w:pPr>
-        <w:ind w:firstLineChars="400" w:firstLine="1120"/>
-        <w:jc w:val="left"/>
-        <w:rPr>
-          <w:rFonts w:ascii="宋体" w:hAnsi="宋体"/>
-          <w:sz w:val="28"/>
-          <w:szCs w:val="28"/>
-        </w:rPr>
-      </w:pPr>
-    </w:p>
-    <w:p>
-      <w:pPr>
-        <w:jc w:val="left"/>
-        <w:rPr>
-          <w:rFonts w:ascii="宋体" w:hAnsi="宋体"/>
-          <w:sz w:val="28"/>
-          <w:szCs w:val="28"/>
-        </w:rPr>
-      </w:pPr>
-      <w:r>
-        <w:rPr>
-          <w:rFonts w:ascii="宋体" w:hAnsi="宋体" w:hint="eastAsia"/>
-          <w:sz w:val="28"/>
-          <w:szCs w:val="28"/>
-        </w:rPr>
-        <w:t xml:space="preserve">A.矛盾-相融-统一 </w:t>
-      </w:r>
-    </w:p>
-    <w:p>
-      <w:pPr>
-        <w:jc w:val="left"/>
-        <w:rPr>
-          <w:rFonts w:ascii="宋体" w:hAnsi="宋体"/>
-          <w:sz w:val="28"/>
-          <w:szCs w:val="28"/>
-        </w:rPr>
-      </w:pPr>
-      <w:r>
-        <w:rPr>
-          <w:rFonts w:ascii="宋体" w:hAnsi="宋体" w:hint="eastAsia"/>
-          <w:sz w:val="28"/>
-          <w:szCs w:val="28"/>
-        </w:rPr>
-        <w:t xml:space="preserve">B.相融-矛盾-统一    </w:t>
-      </w:r>
-    </w:p>
-    <w:p>
-      <w:pPr>
-        <w:jc w:val="left"/>
-        <w:rPr>
-          <w:rFonts w:ascii="宋体" w:hAnsi="宋体"/>
-          <w:sz w:val="28"/>
-          <w:szCs w:val="28"/>
-        </w:rPr>
-      </w:pPr>
-      <w:r>
-        <w:rPr>
-          <w:rFonts w:ascii="宋体" w:hAnsi="宋体" w:hint="eastAsia"/>
-          <w:sz w:val="28"/>
-          <w:szCs w:val="28"/>
-        </w:rPr>
-        <w:t>C.矛盾-统一-相融</w:t>
-      </w:r>
-    </w:p>
-    <w:p>
-      <w:pPr>
-        <w:jc w:val="left"/>
-        <w:rPr>
-          <w:rFonts w:ascii="宋体" w:hAnsi="宋体"/>
-          <w:sz w:val="28"/>
-          <w:szCs w:val="28"/>
-        </w:rPr>
-      </w:pPr>
-      <w:r>
-        <w:rPr>
-          <w:rFonts w:ascii="宋体" w:hAnsi="宋体" w:hint="eastAsia"/>
-          <w:sz w:val="28"/>
-          <w:szCs w:val="28"/>
-        </w:rPr>
-        <w:t>D.相融-统一-矛盾</w:t>
+        <w:t>联觉</w:t>
+      </w:r>
+      <w:r>
+        <w:rPr>
+          <w:rFonts w:ascii="宋体" w:hAnsi="宋体" w:hint="eastAsia"/>
+          <w:sz w:val="28"/>
+          <w:szCs w:val="28"/>
+        </w:rPr>
+        <w:t>-</w:t>
+      </w:r>
+      <w:r>
+        <w:rPr>
+          <w:rFonts w:ascii="宋体" w:hAnsi="宋体" w:hint="eastAsia"/>
+          <w:sz w:val="28"/>
+          <w:szCs w:val="28"/>
+        </w:rPr>
+        <w:t>同一</w:t>
+      </w:r>
+      <w:r>
+        <w:rPr>
+          <w:rFonts w:ascii="宋体" w:hAnsi="宋体" w:hint="eastAsia"/>
+          <w:sz w:val="28"/>
+          <w:szCs w:val="28"/>
+        </w:rPr>
+        <w:t>-</w:t>
+      </w:r>
+      <w:r>
+        <w:rPr>
+          <w:rFonts w:ascii="宋体" w:hAnsi="宋体" w:hint="eastAsia"/>
+          <w:sz w:val="28"/>
+          <w:szCs w:val="28"/>
+        </w:rPr>
+        <w:t>循和</w:t>
+      </w:r>
+      <w:r>
+        <w:rPr>
+          <w:rFonts w:ascii="宋体" w:hAnsi="宋体" w:hint="eastAsia"/>
+          <w:sz w:val="28"/>
+          <w:szCs w:val="28"/>
+        </w:rPr>
+        <w:t xml:space="preserve"> </w:t>
+      </w:r>
+    </w:p>
+    <w:p>
+      <w:pPr>
+        <w:jc w:val="left"/>
+        <w:rPr>
+          <w:rFonts w:ascii="宋体" w:hAnsi="宋体"/>
+          <w:sz w:val="28"/>
+          <w:szCs w:val="28"/>
+        </w:rPr>
+      </w:pPr>
+      <w:r>
+        <w:rPr>
+          <w:rFonts w:ascii="宋体" w:hAnsi="宋体" w:hint="eastAsia"/>
+          <w:sz w:val="28"/>
+          <w:szCs w:val="28"/>
+        </w:rPr>
+        <w:t>B.</w:t>
+      </w:r>
+      <w:r>
+        <w:rPr>
+          <w:rFonts w:ascii="宋体" w:hAnsi="宋体" w:hint="eastAsia"/>
+          <w:sz w:val="28"/>
+          <w:szCs w:val="28"/>
+        </w:rPr>
+        <w:t>方位</w:t>
+      </w:r>
+      <w:r>
+        <w:rPr>
+          <w:rFonts w:ascii="宋体" w:hAnsi="宋体" w:hint="eastAsia"/>
+          <w:sz w:val="28"/>
+          <w:szCs w:val="28"/>
+        </w:rPr>
+        <w:t>-</w:t>
+      </w:r>
+      <w:r>
+        <w:rPr>
+          <w:rFonts w:ascii="宋体" w:hAnsi="宋体" w:hint="eastAsia"/>
+          <w:sz w:val="28"/>
+          <w:szCs w:val="28"/>
+        </w:rPr>
+        <w:t>策略</w:t>
+      </w:r>
+      <w:r>
+        <w:rPr>
+          <w:rFonts w:ascii="宋体" w:hAnsi="宋体" w:hint="eastAsia"/>
+          <w:sz w:val="28"/>
+          <w:szCs w:val="28"/>
+        </w:rPr>
+        <w:t>-</w:t>
+      </w:r>
+      <w:r>
+        <w:rPr>
+          <w:rFonts w:ascii="宋体" w:hAnsi="宋体" w:hint="eastAsia"/>
+          <w:sz w:val="28"/>
+          <w:szCs w:val="28"/>
+        </w:rPr>
+        <w:t>基位</w:t>
+      </w:r>
+      <w:r>
+        <w:rPr>
+          <w:rFonts w:ascii="宋体" w:hAnsi="宋体" w:hint="eastAsia"/>
+          <w:sz w:val="28"/>
+          <w:szCs w:val="28"/>
+        </w:rPr>
+        <w:t xml:space="preserve">    </w:t>
+      </w:r>
+    </w:p>
+    <w:p>
+      <w:pPr>
+        <w:jc w:val="left"/>
+        <w:rPr>
+          <w:rFonts w:ascii="宋体" w:hAnsi="宋体"/>
+          <w:sz w:val="28"/>
+          <w:szCs w:val="28"/>
+        </w:rPr>
+      </w:pPr>
+      <w:r>
+        <w:rPr>
+          <w:rFonts w:ascii="宋体" w:hAnsi="宋体" w:hint="eastAsia"/>
+          <w:sz w:val="28"/>
+          <w:szCs w:val="28"/>
+        </w:rPr>
+        <w:t>C.</w:t>
+      </w:r>
+      <w:r>
+        <w:rPr>
+          <w:rFonts w:ascii="宋体" w:hAnsi="宋体" w:hint="eastAsia"/>
+          <w:sz w:val="28"/>
+          <w:szCs w:val="28"/>
+        </w:rPr>
+        <w:t>自然</w:t>
+      </w:r>
+      <w:r>
+        <w:rPr>
+          <w:rFonts w:ascii="宋体" w:hAnsi="宋体" w:hint="eastAsia"/>
+          <w:sz w:val="28"/>
+          <w:szCs w:val="28"/>
+        </w:rPr>
+        <w:t>-</w:t>
+      </w:r>
+      <w:r>
+        <w:rPr>
+          <w:rFonts w:ascii="宋体" w:hAnsi="宋体" w:hint="eastAsia"/>
+          <w:sz w:val="28"/>
+          <w:szCs w:val="28"/>
+        </w:rPr>
+        <w:t>自由</w:t>
+      </w:r>
+      <w:r>
+        <w:rPr>
+          <w:rFonts w:ascii="宋体" w:hAnsi="宋体" w:hint="eastAsia"/>
+          <w:sz w:val="28"/>
+          <w:szCs w:val="28"/>
+        </w:rPr>
+        <w:t>-</w:t>
+      </w:r>
+      <w:r>
+        <w:rPr>
+          <w:rFonts w:ascii="宋体" w:hAnsi="宋体" w:hint="eastAsia"/>
+          <w:sz w:val="28"/>
+          <w:szCs w:val="28"/>
+        </w:rPr>
+        <w:t>守护</w:t>
+      </w:r>
+    </w:p>
+    <w:p>
+      <w:pPr>
+        <w:jc w:val="left"/>
+        <w:rPr>
+          <w:rFonts w:ascii="宋体" w:hAnsi="宋体"/>
+          <w:sz w:val="28"/>
+          <w:szCs w:val="28"/>
+        </w:rPr>
+      </w:pPr>
+      <w:r>
+        <w:rPr>
+          <w:rFonts w:ascii="宋体" w:hAnsi="宋体" w:hint="eastAsia"/>
+          <w:sz w:val="28"/>
+          <w:szCs w:val="28"/>
+        </w:rPr>
+        <w:t>D.</w:t>
+      </w:r>
+      <w:r>
+        <w:rPr>
+          <w:rFonts w:ascii="宋体" w:hAnsi="宋体" w:hint="eastAsia"/>
+          <w:sz w:val="28"/>
+          <w:szCs w:val="28"/>
+        </w:rPr>
+        <w:t>思维</w:t>
+      </w:r>
+      <w:r>
+        <w:rPr>
+          <w:rFonts w:ascii="宋体" w:hAnsi="宋体" w:hint="eastAsia"/>
+          <w:sz w:val="28"/>
+          <w:szCs w:val="28"/>
+        </w:rPr>
+        <w:t>-</w:t>
+      </w:r>
+      <w:r>
+        <w:rPr>
+          <w:rFonts w:ascii="宋体" w:hAnsi="宋体" w:hint="eastAsia"/>
+          <w:sz w:val="28"/>
+          <w:szCs w:val="28"/>
+        </w:rPr>
+        <w:t>均衡</w:t>
+      </w:r>
+      <w:r>
+        <w:rPr>
+          <w:rFonts w:ascii="宋体" w:hAnsi="宋体" w:hint="eastAsia"/>
+          <w:sz w:val="28"/>
+          <w:szCs w:val="28"/>
+        </w:rPr>
+        <w:t>-</w:t>
+      </w:r>
+      <w:r>
+        <w:rPr>
+          <w:rFonts w:ascii="宋体" w:hAnsi="宋体" w:hint="eastAsia"/>
+          <w:sz w:val="28"/>
+          <w:szCs w:val="28"/>
+        </w:rPr>
+        <w:t>泛化</w:t>
       </w:r>
     </w:p>
     <w:p>
@@ -3561,7 +3877,55 @@
           <w:sz w:val="28"/>
           <w:szCs w:val="28"/>
         </w:rPr>
-        <w:t>请简要分析转化、平衡、冲突、差异之间的（相生）关系。</w:t>
+        <w:t>请简要分析转化、平衡、冲突、差异之间的（相生）关系</w:t>
+      </w:r>
+      <w:r>
+        <w:rPr>
+          <w:rFonts w:ascii="宋体" w:hAnsi="宋体" w:hint="eastAsia"/>
+          <w:sz w:val="28"/>
+          <w:szCs w:val="28"/>
+        </w:rPr>
+        <w:t>（提示：</w:t>
+      </w:r>
+      <w:r>
+        <w:rPr>
+          <w:rFonts w:ascii="宋体" w:hAnsi="宋体" w:hint="eastAsia"/>
+          <w:sz w:val="28"/>
+          <w:szCs w:val="28"/>
+        </w:rPr>
+        <w:t>可给出</w:t>
+      </w:r>
+      <w:r>
+        <w:rPr>
+          <w:rFonts w:ascii="宋体" w:hAnsi="宋体" w:hint="eastAsia"/>
+          <w:sz w:val="28"/>
+          <w:szCs w:val="28"/>
+        </w:rPr>
+        <w:t>四对</w:t>
+      </w:r>
+      <w:r>
+        <w:rPr>
+          <w:rFonts w:ascii="宋体" w:hAnsi="宋体" w:hint="eastAsia"/>
+          <w:sz w:val="28"/>
+          <w:szCs w:val="28"/>
+        </w:rPr>
+        <w:t>关系</w:t>
+      </w:r>
+      <w:r>
+        <w:rPr>
+          <w:rFonts w:ascii="宋体" w:hAnsi="宋体" w:hint="eastAsia"/>
+          <w:sz w:val="28"/>
+          <w:szCs w:val="28"/>
+        </w:rPr>
+        <w:t>）</w:t>
+      </w:r>
+      <w:r>
+        <w:rPr>
+          <w:rFonts w:ascii="宋体" w:hAnsi="宋体" w:hint="eastAsia"/>
+          <w:sz w:val="28"/>
+          <w:szCs w:val="28"/>
+        </w:rPr>
+        <w:t>。</w:t>
       </w:r>
     </w:p>
     <w:p>
@@ -5291,6 +5655,30 @@
         </w:rPr>
         <w:t>假如你即将忘掉所有的事情，你的意识将会在你出生那一刻再次出现。在这之前，你有机会给新的“自我”写三行预告，你会写下：</w:t>
       </w:r>
+      <w:r>
+        <w:rPr>
+          <w:rFonts w:ascii="宋体" w:hAnsi="宋体" w:hint="eastAsia"/>
+          <w:sz w:val="28"/>
+          <w:szCs w:val="28"/>
+        </w:rPr>
+        <w:t>（即“</w:t>
+      </w:r>
+      <w:r>
+        <w:rPr>
+          <w:rFonts w:ascii="宋体" w:hAnsi="宋体" w:hint="eastAsia"/>
+          <w:sz w:val="28"/>
+          <w:szCs w:val="28"/>
+        </w:rPr>
+        <w:t>有无限可能的</w:t>
+      </w:r>
+      <w:r>
+        <w:rPr>
+          <w:rFonts w:ascii="宋体" w:hAnsi="宋体" w:hint="eastAsia"/>
+          <w:sz w:val="28"/>
+          <w:szCs w:val="28"/>
+        </w:rPr>
+        <w:t>重生”）</w:t>
+      </w:r>
     </w:p>
     <w:p>
       <w:pPr>
@@ -5412,15 +5800,14 @@
           <w:szCs w:val="28"/>
         </w:rPr>
       </w:pPr>
-    </w:p>
-    <w:p>
-      <w:pPr>
-        <w:rPr>
-          <w:rFonts w:ascii="宋体" w:hAnsi="宋体"/>
-          <w:sz w:val="28"/>
-          <w:szCs w:val="28"/>
-        </w:rPr>
-      </w:pPr>
+      <w:r>
+        <w:rPr>
+          <w:rFonts w:ascii="宋体" w:hAnsi="宋体" w:hint="eastAsia"/>
+          <w:sz w:val="28"/>
+          <w:szCs w:val="28"/>
+        </w:rPr>
+        <w:t>（即“命运已定的情况下”）</w:t>
+      </w:r>
     </w:p>
     <w:p>
       <w:pPr>
@@ -5513,7 +5900,23 @@
           <w:sz w:val="28"/>
           <w:szCs w:val="28"/>
         </w:rPr>
-        <w:t>假如你即将忘掉所有的事情，你的意识再也不会在这个世界出现。但是在这之前，你有机会给现在的“自我”写三行告别，你会写下：</w:t>
+        <w:t>假如你即将忘掉所有的事情，你的意识再也不会在这个世界出现。但是在这之前，你有机会给</w:t>
+      </w:r>
+      <w:r>
+        <w:rPr>
+          <w:rFonts w:ascii="宋体" w:hAnsi="宋体" w:hint="eastAsia"/>
+          <w:sz w:val="28"/>
+          <w:szCs w:val="28"/>
+        </w:rPr>
+        <w:t>此时此刻</w:t>
+      </w:r>
+      <w:r>
+        <w:rPr>
+          <w:rFonts w:ascii="宋体" w:hAnsi="宋体" w:hint="eastAsia"/>
+          <w:sz w:val="28"/>
+          <w:szCs w:val="28"/>
+        </w:rPr>
+        <w:t>的“自我”写三行告别，你会写下：</w:t>
       </w:r>
     </w:p>
     <w:p>

</xml_diff>